<commit_message>
converting preprocessed data into csv
</commit_message>
<xml_diff>
--- a/Data Science II - Stage I.docx
+++ b/Data Science II - Stage I.docx
@@ -72,7 +72,16 @@
         <w:t xml:space="preserve">(SBA) </w:t>
       </w:r>
       <w:r>
-        <w:t>plays an important role in providing financial, education, and other resources to support small business</w:t>
+        <w:t>is important</w:t>
+      </w:r>
+      <w:r>
+        <w:t xml:space="preserve"> in providing financial, </w:t>
+      </w:r>
+      <w:r>
+        <w:t>educational</w:t>
+      </w:r>
+      <w:r>
+        <w:t>, and other resources to support small business</w:t>
       </w:r>
       <w:r>
         <w:t>es</w:t>
@@ -131,20 +140,255 @@
         <w:jc w:val="both"/>
       </w:pPr>
       <w:r>
-        <w:t xml:space="preserve">Understanding the determinants of SBA loan approvals can yield insights transferable to development finance in emerging markets. By examining factors beyond traditional credit risk assessments and SBA policy terms, this research aims to uncover patterns that could inform strategies to enhance credit accessibility, reduce systemic biases, and optimize policy interventions. </w:t>
+        <w:t xml:space="preserve">This study will identify determinants of </w:t>
+      </w:r>
+      <w:r>
+        <w:rPr>
+          <w:b/>
+          <w:bCs/>
+        </w:rPr>
+        <w:t xml:space="preserve">the loan amount (DisbursementGross), the </w:t>
+      </w:r>
+      <w:r>
+        <w:rPr>
+          <w:rStyle w:val="HTMLCode"/>
+          <w:rFonts w:ascii="Times New Roman" w:eastAsiaTheme="majorEastAsia" w:hAnsi="Times New Roman" w:cs="Times New Roman"/>
+          <w:b/>
+          <w:bCs/>
+          <w:sz w:val="24"/>
+          <w:szCs w:val="24"/>
+        </w:rPr>
+        <w:t xml:space="preserve">gross amount approved by </w:t>
+      </w:r>
+      <w:r>
+        <w:rPr>
+          <w:rStyle w:val="HTMLCode"/>
+          <w:rFonts w:ascii="Times New Roman" w:eastAsiaTheme="majorEastAsia" w:hAnsi="Times New Roman" w:cs="Times New Roman"/>
+          <w:b/>
+          <w:bCs/>
+          <w:sz w:val="24"/>
+          <w:szCs w:val="24"/>
+        </w:rPr>
+        <w:t xml:space="preserve">the </w:t>
+      </w:r>
+      <w:r>
+        <w:rPr>
+          <w:rStyle w:val="HTMLCode"/>
+          <w:rFonts w:ascii="Times New Roman" w:eastAsiaTheme="majorEastAsia" w:hAnsi="Times New Roman" w:cs="Times New Roman"/>
+          <w:b/>
+          <w:bCs/>
+          <w:sz w:val="24"/>
+          <w:szCs w:val="24"/>
+        </w:rPr>
+        <w:t>bank (GrAppv</w:t>
+      </w:r>
+      <w:r>
+        <w:rPr>
+          <w:rStyle w:val="HTMLCode"/>
+          <w:rFonts w:ascii="Times New Roman" w:eastAsiaTheme="majorEastAsia" w:hAnsi="Times New Roman" w:cs="Times New Roman"/>
+          <w:b/>
+          <w:bCs/>
+          <w:sz w:val="24"/>
+          <w:szCs w:val="24"/>
+        </w:rPr>
+        <w:t>)</w:t>
+      </w:r>
+      <w:r>
+        <w:rPr>
+          <w:rStyle w:val="HTMLCode"/>
+          <w:rFonts w:ascii="Times New Roman" w:eastAsiaTheme="majorEastAsia" w:hAnsi="Times New Roman" w:cs="Times New Roman"/>
+          <w:b/>
+          <w:bCs/>
+          <w:sz w:val="24"/>
+          <w:szCs w:val="24"/>
+        </w:rPr>
+        <w:t>, and SBA_guarantee</w:t>
+      </w:r>
+      <w:r>
+        <w:rPr>
+          <w:rStyle w:val="HTMLCode"/>
+          <w:rFonts w:ascii="Times New Roman" w:eastAsiaTheme="majorEastAsia" w:hAnsi="Times New Roman" w:cs="Times New Roman"/>
+          <w:b/>
+          <w:bCs/>
+          <w:sz w:val="24"/>
+          <w:szCs w:val="24"/>
+        </w:rPr>
+        <w:t xml:space="preserve"> </w:t>
+      </w:r>
+      <w:r>
+        <w:rPr>
+          <w:rStyle w:val="HTMLCode"/>
+          <w:rFonts w:ascii="Times New Roman" w:eastAsiaTheme="majorEastAsia" w:hAnsi="Times New Roman" w:cs="Times New Roman"/>
+          <w:b/>
+          <w:bCs/>
+          <w:sz w:val="24"/>
+          <w:szCs w:val="24"/>
+        </w:rPr>
+        <w:t>(SBA_Appv</w:t>
+      </w:r>
+      <w:r>
+        <w:rPr>
+          <w:rStyle w:val="HTMLCode"/>
+          <w:rFonts w:ascii="Times New Roman" w:eastAsiaTheme="majorEastAsia" w:hAnsi="Times New Roman" w:cs="Times New Roman"/>
+          <w:b/>
+          <w:bCs/>
+          <w:sz w:val="24"/>
+          <w:szCs w:val="24"/>
+        </w:rPr>
+        <w:t>)</w:t>
+      </w:r>
+      <w:r>
+        <w:rPr>
+          <w:rStyle w:val="HTMLCode"/>
+          <w:rFonts w:ascii="Times New Roman" w:eastAsiaTheme="majorEastAsia" w:hAnsi="Times New Roman" w:cs="Times New Roman"/>
+          <w:b/>
+          <w:bCs/>
+          <w:sz w:val="24"/>
+          <w:szCs w:val="24"/>
+        </w:rPr>
+        <w:t>.</w:t>
+      </w:r>
+      <w:r>
+        <w:rPr>
+          <w:rStyle w:val="HTMLCode"/>
+          <w:rFonts w:ascii="Times New Roman" w:eastAsiaTheme="majorEastAsia" w:hAnsi="Times New Roman" w:cs="Times New Roman"/>
+          <w:b/>
+          <w:bCs/>
+          <w:sz w:val="24"/>
+          <w:szCs w:val="24"/>
+        </w:rPr>
+        <w:t xml:space="preserve"> The findings </w:t>
+      </w:r>
+      <w:r>
+        <w:rPr>
+          <w:b/>
+          <w:bCs/>
+        </w:rPr>
+        <w:t xml:space="preserve">can </w:t>
+      </w:r>
+      <w:r>
+        <w:t xml:space="preserve">yield insights transferable to development finance in emerging markets. By examining factors beyond traditional credit risk assessments and SBA policy terms, this research aims to uncover patterns that could inform strategies to enhance credit accessibility, reduce systemic biases, and optimize policy interventions. </w:t>
       </w:r>
       <w:r>
         <w:t>T</w:t>
       </w:r>
       <w:r>
-        <w:t xml:space="preserve">his study seeks to answer the research question: </w:t>
-      </w:r>
+        <w:t>his study seeks to answer the</w:t>
+      </w:r>
+      <w:r>
+        <w:t xml:space="preserve"> following research</w:t>
+      </w:r>
+      <w:r>
+        <w:t xml:space="preserve"> question</w:t>
+      </w:r>
+      <w:r>
+        <w:t>s</w:t>
+      </w:r>
+      <w:r>
+        <w:t xml:space="preserve">: </w:t>
+      </w:r>
+    </w:p>
+    <w:p>
+      <w:pPr>
+        <w:pStyle w:val="NormalWeb"/>
+        <w:numPr>
+          <w:ilvl w:val="0"/>
+          <w:numId w:val="10"/>
+        </w:numPr>
+        <w:spacing w:before="120" w:beforeAutospacing="0" w:after="120" w:afterAutospacing="0"/>
+        <w:jc w:val="both"/>
+        <w:rPr>
+          <w:rStyle w:val="Emphasis"/>
+          <w:b/>
+          <w:bCs/>
+          <w:i w:val="0"/>
+          <w:iCs w:val="0"/>
+        </w:rPr>
+      </w:pPr>
       <w:r>
         <w:rPr>
           <w:rStyle w:val="Emphasis"/>
           <w:rFonts w:eastAsiaTheme="majorEastAsia"/>
         </w:rPr>
-        <w:t>What are the determinants of loan approval beyond standard credit risk factors and SBA terms and conditions?</w:t>
+        <w:t xml:space="preserve">What </w:t>
+      </w:r>
+      <w:r>
+        <w:rPr>
+          <w:rStyle w:val="Emphasis"/>
+          <w:rFonts w:eastAsiaTheme="majorEastAsia"/>
+        </w:rPr>
+        <w:t xml:space="preserve">factors influence the amount </w:t>
+      </w:r>
+      <w:r>
+        <w:rPr>
+          <w:rStyle w:val="Emphasis"/>
+          <w:rFonts w:eastAsiaTheme="majorEastAsia"/>
+        </w:rPr>
+        <w:t xml:space="preserve">of </w:t>
+      </w:r>
+      <w:r>
+        <w:rPr>
+          <w:rStyle w:val="Emphasis"/>
+          <w:rFonts w:eastAsiaTheme="majorEastAsia"/>
+        </w:rPr>
+        <w:t>loans</w:t>
+      </w:r>
+      <w:r>
+        <w:rPr>
+          <w:rStyle w:val="Emphasis"/>
+          <w:rFonts w:eastAsiaTheme="majorEastAsia"/>
+        </w:rPr>
+        <w:t xml:space="preserve"> received by businesses?</w:t>
+      </w:r>
+    </w:p>
+    <w:p>
+      <w:pPr>
+        <w:pStyle w:val="NormalWeb"/>
+        <w:numPr>
+          <w:ilvl w:val="0"/>
+          <w:numId w:val="10"/>
+        </w:numPr>
+        <w:spacing w:before="120" w:beforeAutospacing="0" w:after="120" w:afterAutospacing="0"/>
+        <w:jc w:val="both"/>
+        <w:rPr>
+          <w:rStyle w:val="Emphasis"/>
+          <w:b/>
+          <w:bCs/>
+          <w:i w:val="0"/>
+          <w:iCs w:val="0"/>
+        </w:rPr>
+      </w:pPr>
+      <w:r>
+        <w:rPr>
+          <w:rStyle w:val="Emphasis"/>
+          <w:rFonts w:eastAsiaTheme="majorEastAsia"/>
+        </w:rPr>
+        <w:t>What factors influence the amount of loans approved by banks?</w:t>
+      </w:r>
+    </w:p>
+    <w:p>
+      <w:pPr>
+        <w:pStyle w:val="NormalWeb"/>
+        <w:numPr>
+          <w:ilvl w:val="0"/>
+          <w:numId w:val="10"/>
+        </w:numPr>
+        <w:spacing w:before="120" w:beforeAutospacing="0" w:after="120" w:afterAutospacing="0"/>
+        <w:jc w:val="both"/>
+        <w:rPr>
+          <w:rStyle w:val="Emphasis"/>
+          <w:b/>
+          <w:bCs/>
+          <w:i w:val="0"/>
+          <w:iCs w:val="0"/>
+        </w:rPr>
+      </w:pPr>
+      <w:r>
+        <w:rPr>
+          <w:rStyle w:val="Emphasis"/>
+          <w:rFonts w:eastAsiaTheme="majorEastAsia"/>
+        </w:rPr>
+        <w:t xml:space="preserve">What factors influence the amount of loan guaranteed by the SBA? </w:t>
       </w:r>
     </w:p>
     <w:p>
@@ -154,16 +398,49 @@
         <w:jc w:val="both"/>
       </w:pPr>
       <w:r>
-        <w:t>I aim to identify key predictive variables influencing loan decisions by applying machine learning models such as random forests and gradient boosting (XGBoost)</w:t>
-      </w:r>
-      <w:r>
-        <w:t xml:space="preserve">. This approach </w:t>
-      </w:r>
-      <w:r>
-        <w:t>enhances predictive accuracy and</w:t>
-      </w:r>
-      <w:r>
-        <w:t xml:space="preserve"> contributes to a more nuanced understanding of how data-driven insights can support equitable economic growth through informed </w:t>
+        <w:t>I aim to identify key predictive variables influencing loan decisions by applying machine learning models such as</w:t>
+      </w:r>
+      <w:r>
+        <w:t xml:space="preserve"> linear regression,</w:t>
+      </w:r>
+      <w:r>
+        <w:t xml:space="preserve"> random forests</w:t>
+      </w:r>
+      <w:r>
+        <w:t>,</w:t>
+      </w:r>
+      <w:r>
+        <w:t xml:space="preserve"> and gradient boosting (XGBoost)</w:t>
+      </w:r>
+      <w:r>
+        <w:t>. Th</w:t>
+      </w:r>
+      <w:r>
+        <w:t xml:space="preserve">ese </w:t>
+      </w:r>
+      <w:r>
+        <w:t>approach</w:t>
+      </w:r>
+      <w:r>
+        <w:t xml:space="preserve">es </w:t>
+      </w:r>
+      <w:r>
+        <w:t>enhance</w:t>
+      </w:r>
+      <w:r>
+        <w:t xml:space="preserve"> </w:t>
+      </w:r>
+      <w:r>
+        <w:t>predictive accuracy and</w:t>
+      </w:r>
+      <w:r>
+        <w:t xml:space="preserve"> </w:t>
+      </w:r>
+      <w:r>
+        <w:t>contribute</w:t>
+      </w:r>
+      <w:r>
+        <w:t xml:space="preserve"> a more nuanced understanding of how data-driven insights can support equitable economic growth through informed </w:t>
       </w:r>
       <w:r>
         <w:t>policymaking</w:t>
@@ -198,16 +475,19 @@
         <w:jc w:val="both"/>
       </w:pPr>
       <w:r>
-        <w:t xml:space="preserve">Li, Mickel, &amp; Taylor provide a framework for deciding loan approval using logistic regression (2018). Chehab and Xiao (2024) </w:t>
-      </w:r>
-      <w:r>
-        <w:t xml:space="preserve">uses regression analysis to study the </w:t>
+        <w:t xml:space="preserve">Li, Mickel, </w:t>
+      </w:r>
+      <w:r>
+        <w:t>and Taylor provide a framework for deciding loan approval using logistic regression (2018). Chehab and Xiao (2024) use</w:t>
+      </w:r>
+      <w:r>
+        <w:t xml:space="preserve"> regression analysis to study the </w:t>
       </w:r>
       <w:r>
         <w:t>relationship between U.S. County social capital and aggregate SBA gross loan approvals, identifying a positive correlation</w:t>
       </w:r>
       <w:r>
-        <w:t>. Their regression analysis also highlights other influential factors, including unemployment levels, population, per-capita income, and rural-urban classification.</w:t>
+        <w:t>. Their regression analysis highlights other influential factors, including unemployment levels, population, per-capita income, and rural-urban classification.</w:t>
       </w:r>
     </w:p>
     <w:p>
@@ -223,7 +503,13 @@
         <w:t>some studies have</w:t>
       </w:r>
       <w:r>
-        <w:t xml:space="preserve"> explored what it takes to get approved for SBA loan and the behavior of loan recipients. </w:t>
+        <w:t xml:space="preserve"> explored what it takes to get approved for </w:t>
+      </w:r>
+      <w:r>
+        <w:t xml:space="preserve">an </w:t>
+      </w:r>
+      <w:r>
+        <w:t xml:space="preserve">SBA loan and the behavior of loan recipients. </w:t>
       </w:r>
       <w:r>
         <w:t>Further, Glassman examines SBA loan approval requirements, offering insights into the criteria influencing loan decisions</w:t>
@@ -238,7 +524,11 @@
         <w:t xml:space="preserve"> (2005)</w:t>
       </w:r>
       <w:r>
-        <w:t>. Their findings indicate that loan maturity, economic conditions, and firm-specific factors significantly predict default probabilities.</w:t>
+        <w:t xml:space="preserve">. </w:t>
+      </w:r>
+      <w:r>
+        <w:lastRenderedPageBreak/>
+        <w:t>Their findings indicate that loan maturity, economic conditions, and firm-specific factors significantly predict default probabilities.</w:t>
       </w:r>
     </w:p>
     <w:p>
@@ -251,6 +541,14 @@
           <w:bCs/>
         </w:rPr>
       </w:pPr>
+      <w:r>
+        <w:rPr>
+          <w:rFonts w:ascii="Times New Roman" w:hAnsi="Times New Roman" w:cs="Times New Roman"/>
+          <w:b/>
+          <w:bCs/>
+        </w:rPr>
+        <w:t>Dataset</w:t>
+      </w:r>
     </w:p>
     <w:p>
       <w:pPr>
@@ -258,26 +556,6 @@
         <w:jc w:val="both"/>
         <w:rPr>
           <w:rFonts w:ascii="Times New Roman" w:hAnsi="Times New Roman" w:cs="Times New Roman"/>
-          <w:b/>
-          <w:bCs/>
-        </w:rPr>
-      </w:pPr>
-      <w:r>
-        <w:rPr>
-          <w:rFonts w:ascii="Times New Roman" w:hAnsi="Times New Roman" w:cs="Times New Roman"/>
-          <w:b/>
-          <w:bCs/>
-        </w:rPr>
-        <w:lastRenderedPageBreak/>
-        <w:t>Dataset</w:t>
-      </w:r>
-    </w:p>
-    <w:p>
-      <w:pPr>
-        <w:spacing w:before="120" w:after="120" w:line="240" w:lineRule="auto"/>
-        <w:jc w:val="both"/>
-        <w:rPr>
-          <w:rFonts w:ascii="Times New Roman" w:hAnsi="Times New Roman" w:cs="Times New Roman"/>
         </w:rPr>
       </w:pPr>
       <w:r>
@@ -302,7 +580,31 @@
         <w:rPr>
           <w:rFonts w:ascii="Times New Roman" w:hAnsi="Times New Roman" w:cs="Times New Roman"/>
         </w:rPr>
-        <w:t>the original data to Kaggle in 2020 with 899,164 observations and 27 variables. After preprocessing, the final clean data has 572</w:t>
+        <w:t xml:space="preserve">the original data to Kaggle in 2020 with 899,164 observations and 27 variables. After preprocessing, the final clean data </w:t>
+      </w:r>
+      <w:r>
+        <w:rPr>
+          <w:rFonts w:ascii="Times New Roman" w:hAnsi="Times New Roman" w:cs="Times New Roman"/>
+        </w:rPr>
+        <w:t>is from 1994 to 2014</w:t>
+      </w:r>
+      <w:r>
+        <w:rPr>
+          <w:rFonts w:ascii="Times New Roman" w:hAnsi="Times New Roman" w:cs="Times New Roman"/>
+        </w:rPr>
+        <w:t>,</w:t>
+      </w:r>
+      <w:r>
+        <w:rPr>
+          <w:rFonts w:ascii="Times New Roman" w:hAnsi="Times New Roman" w:cs="Times New Roman"/>
+        </w:rPr>
+        <w:t xml:space="preserve"> with </w:t>
+      </w:r>
+      <w:r>
+        <w:rPr>
+          <w:rFonts w:ascii="Times New Roman" w:hAnsi="Times New Roman" w:cs="Times New Roman"/>
+        </w:rPr>
+        <w:t>572</w:t>
       </w:r>
       <w:r>
         <w:rPr>
@@ -371,6 +673,8 @@
                 <w:bCs/>
                 <w:color w:val="000000"/>
                 <w:kern w:val="0"/>
+                <w:sz w:val="22"/>
+                <w:szCs w:val="22"/>
                 <w14:ligatures w14:val="none"/>
               </w:rPr>
             </w:pPr>
@@ -381,6 +685,8 @@
                 <w:bCs/>
                 <w:color w:val="000000"/>
                 <w:kern w:val="0"/>
+                <w:sz w:val="22"/>
+                <w:szCs w:val="22"/>
                 <w14:ligatures w14:val="none"/>
               </w:rPr>
               <w:t>Variable name</w:t>
@@ -410,6 +716,8 @@
                 <w:bCs/>
                 <w:color w:val="000000"/>
                 <w:kern w:val="0"/>
+                <w:sz w:val="22"/>
+                <w:szCs w:val="22"/>
                 <w14:ligatures w14:val="none"/>
               </w:rPr>
             </w:pPr>
@@ -420,6 +728,8 @@
                 <w:bCs/>
                 <w:color w:val="000000"/>
                 <w:kern w:val="0"/>
+                <w:sz w:val="22"/>
+                <w:szCs w:val="22"/>
                 <w14:ligatures w14:val="none"/>
               </w:rPr>
               <w:t>Data type</w:t>
@@ -449,6 +759,8 @@
                 <w:bCs/>
                 <w:color w:val="000000"/>
                 <w:kern w:val="0"/>
+                <w:sz w:val="22"/>
+                <w:szCs w:val="22"/>
                 <w14:ligatures w14:val="none"/>
               </w:rPr>
             </w:pPr>
@@ -459,6 +771,8 @@
                 <w:bCs/>
                 <w:color w:val="000000"/>
                 <w:kern w:val="0"/>
+                <w:sz w:val="22"/>
+                <w:szCs w:val="22"/>
                 <w14:ligatures w14:val="none"/>
               </w:rPr>
               <w:t>Description of variable</w:t>
@@ -492,6 +806,8 @@
                 <w:rFonts w:ascii="Times New Roman" w:eastAsia="Times New Roman" w:hAnsi="Times New Roman" w:cs="Times New Roman"/>
                 <w:color w:val="000000"/>
                 <w:kern w:val="0"/>
+                <w:sz w:val="22"/>
+                <w:szCs w:val="22"/>
                 <w14:ligatures w14:val="none"/>
               </w:rPr>
             </w:pPr>
@@ -500,6 +816,8 @@
                 <w:rFonts w:ascii="Times New Roman" w:eastAsia="Times New Roman" w:hAnsi="Times New Roman" w:cs="Times New Roman"/>
                 <w:color w:val="000000"/>
                 <w:kern w:val="0"/>
+                <w:sz w:val="22"/>
+                <w:szCs w:val="22"/>
                 <w14:ligatures w14:val="none"/>
               </w:rPr>
               <w:t>Name</w:t>
@@ -527,6 +845,8 @@
                 <w:rFonts w:ascii="Times New Roman" w:eastAsia="Times New Roman" w:hAnsi="Times New Roman" w:cs="Times New Roman"/>
                 <w:color w:val="000000"/>
                 <w:kern w:val="0"/>
+                <w:sz w:val="22"/>
+                <w:szCs w:val="22"/>
                 <w14:ligatures w14:val="none"/>
               </w:rPr>
             </w:pPr>
@@ -535,6 +855,8 @@
                 <w:rFonts w:ascii="Times New Roman" w:eastAsia="Times New Roman" w:hAnsi="Times New Roman" w:cs="Times New Roman"/>
                 <w:color w:val="000000"/>
                 <w:kern w:val="0"/>
+                <w:sz w:val="22"/>
+                <w:szCs w:val="22"/>
                 <w14:ligatures w14:val="none"/>
               </w:rPr>
               <w:t>Text</w:t>
@@ -562,6 +884,8 @@
                 <w:rFonts w:ascii="Times New Roman" w:eastAsia="Times New Roman" w:hAnsi="Times New Roman" w:cs="Times New Roman"/>
                 <w:color w:val="000000"/>
                 <w:kern w:val="0"/>
+                <w:sz w:val="22"/>
+                <w:szCs w:val="22"/>
                 <w14:ligatures w14:val="none"/>
               </w:rPr>
             </w:pPr>
@@ -570,6 +894,8 @@
                 <w:rFonts w:ascii="Times New Roman" w:eastAsia="Times New Roman" w:hAnsi="Times New Roman" w:cs="Times New Roman"/>
                 <w:color w:val="000000"/>
                 <w:kern w:val="0"/>
+                <w:sz w:val="22"/>
+                <w:szCs w:val="22"/>
                 <w14:ligatures w14:val="none"/>
               </w:rPr>
               <w:t>Borrower name</w:t>
@@ -603,6 +929,8 @@
                 <w:rFonts w:ascii="Times New Roman" w:eastAsia="Times New Roman" w:hAnsi="Times New Roman" w:cs="Times New Roman"/>
                 <w:color w:val="000000"/>
                 <w:kern w:val="0"/>
+                <w:sz w:val="22"/>
+                <w:szCs w:val="22"/>
                 <w14:ligatures w14:val="none"/>
               </w:rPr>
             </w:pPr>
@@ -611,6 +939,8 @@
                 <w:rFonts w:ascii="Times New Roman" w:eastAsia="Times New Roman" w:hAnsi="Times New Roman" w:cs="Times New Roman"/>
                 <w:color w:val="000000"/>
                 <w:kern w:val="0"/>
+                <w:sz w:val="22"/>
+                <w:szCs w:val="22"/>
                 <w14:ligatures w14:val="none"/>
               </w:rPr>
               <w:t>City</w:t>
@@ -638,6 +968,8 @@
                 <w:rFonts w:ascii="Times New Roman" w:eastAsia="Times New Roman" w:hAnsi="Times New Roman" w:cs="Times New Roman"/>
                 <w:color w:val="000000"/>
                 <w:kern w:val="0"/>
+                <w:sz w:val="22"/>
+                <w:szCs w:val="22"/>
                 <w14:ligatures w14:val="none"/>
               </w:rPr>
             </w:pPr>
@@ -646,6 +978,8 @@
                 <w:rFonts w:ascii="Times New Roman" w:eastAsia="Times New Roman" w:hAnsi="Times New Roman" w:cs="Times New Roman"/>
                 <w:color w:val="000000"/>
                 <w:kern w:val="0"/>
+                <w:sz w:val="22"/>
+                <w:szCs w:val="22"/>
                 <w14:ligatures w14:val="none"/>
               </w:rPr>
               <w:t>Text</w:t>
@@ -673,6 +1007,8 @@
                 <w:rFonts w:ascii="Times New Roman" w:eastAsia="Times New Roman" w:hAnsi="Times New Roman" w:cs="Times New Roman"/>
                 <w:color w:val="000000"/>
                 <w:kern w:val="0"/>
+                <w:sz w:val="22"/>
+                <w:szCs w:val="22"/>
                 <w14:ligatures w14:val="none"/>
               </w:rPr>
             </w:pPr>
@@ -681,6 +1017,8 @@
                 <w:rFonts w:ascii="Times New Roman" w:eastAsia="Times New Roman" w:hAnsi="Times New Roman" w:cs="Times New Roman"/>
                 <w:color w:val="000000"/>
                 <w:kern w:val="0"/>
+                <w:sz w:val="22"/>
+                <w:szCs w:val="22"/>
                 <w14:ligatures w14:val="none"/>
               </w:rPr>
               <w:t>Borrower city</w:t>
@@ -714,6 +1052,8 @@
                 <w:rFonts w:ascii="Times New Roman" w:eastAsia="Times New Roman" w:hAnsi="Times New Roman" w:cs="Times New Roman"/>
                 <w:color w:val="000000"/>
                 <w:kern w:val="0"/>
+                <w:sz w:val="22"/>
+                <w:szCs w:val="22"/>
                 <w14:ligatures w14:val="none"/>
               </w:rPr>
             </w:pPr>
@@ -722,6 +1062,8 @@
                 <w:rFonts w:ascii="Times New Roman" w:eastAsia="Times New Roman" w:hAnsi="Times New Roman" w:cs="Times New Roman"/>
                 <w:color w:val="000000"/>
                 <w:kern w:val="0"/>
+                <w:sz w:val="22"/>
+                <w:szCs w:val="22"/>
                 <w14:ligatures w14:val="none"/>
               </w:rPr>
               <w:t>State</w:t>
@@ -749,6 +1091,8 @@
                 <w:rFonts w:ascii="Times New Roman" w:eastAsia="Times New Roman" w:hAnsi="Times New Roman" w:cs="Times New Roman"/>
                 <w:color w:val="000000"/>
                 <w:kern w:val="0"/>
+                <w:sz w:val="22"/>
+                <w:szCs w:val="22"/>
                 <w14:ligatures w14:val="none"/>
               </w:rPr>
             </w:pPr>
@@ -757,6 +1101,8 @@
                 <w:rFonts w:ascii="Times New Roman" w:eastAsia="Times New Roman" w:hAnsi="Times New Roman" w:cs="Times New Roman"/>
                 <w:color w:val="000000"/>
                 <w:kern w:val="0"/>
+                <w:sz w:val="22"/>
+                <w:szCs w:val="22"/>
                 <w14:ligatures w14:val="none"/>
               </w:rPr>
               <w:t>Text</w:t>
@@ -784,6 +1130,8 @@
                 <w:rFonts w:ascii="Times New Roman" w:eastAsia="Times New Roman" w:hAnsi="Times New Roman" w:cs="Times New Roman"/>
                 <w:color w:val="000000"/>
                 <w:kern w:val="0"/>
+                <w:sz w:val="22"/>
+                <w:szCs w:val="22"/>
                 <w14:ligatures w14:val="none"/>
               </w:rPr>
             </w:pPr>
@@ -792,6 +1140,8 @@
                 <w:rFonts w:ascii="Times New Roman" w:eastAsia="Times New Roman" w:hAnsi="Times New Roman" w:cs="Times New Roman"/>
                 <w:color w:val="000000"/>
                 <w:kern w:val="0"/>
+                <w:sz w:val="22"/>
+                <w:szCs w:val="22"/>
                 <w14:ligatures w14:val="none"/>
               </w:rPr>
               <w:t>Borrower state</w:t>
@@ -825,6 +1175,8 @@
                 <w:rFonts w:ascii="Times New Roman" w:eastAsia="Times New Roman" w:hAnsi="Times New Roman" w:cs="Times New Roman"/>
                 <w:color w:val="000000"/>
                 <w:kern w:val="0"/>
+                <w:sz w:val="22"/>
+                <w:szCs w:val="22"/>
                 <w14:ligatures w14:val="none"/>
               </w:rPr>
             </w:pPr>
@@ -833,6 +1185,8 @@
                 <w:rFonts w:ascii="Times New Roman" w:eastAsia="Times New Roman" w:hAnsi="Times New Roman" w:cs="Times New Roman"/>
                 <w:color w:val="000000"/>
                 <w:kern w:val="0"/>
+                <w:sz w:val="22"/>
+                <w:szCs w:val="22"/>
                 <w14:ligatures w14:val="none"/>
               </w:rPr>
               <w:t>Zip</w:t>
@@ -860,6 +1214,8 @@
                 <w:rFonts w:ascii="Times New Roman" w:eastAsia="Times New Roman" w:hAnsi="Times New Roman" w:cs="Times New Roman"/>
                 <w:color w:val="000000"/>
                 <w:kern w:val="0"/>
+                <w:sz w:val="22"/>
+                <w:szCs w:val="22"/>
                 <w14:ligatures w14:val="none"/>
               </w:rPr>
             </w:pPr>
@@ -868,6 +1224,8 @@
                 <w:rFonts w:ascii="Times New Roman" w:eastAsia="Times New Roman" w:hAnsi="Times New Roman" w:cs="Times New Roman"/>
                 <w:color w:val="000000"/>
                 <w:kern w:val="0"/>
+                <w:sz w:val="22"/>
+                <w:szCs w:val="22"/>
                 <w14:ligatures w14:val="none"/>
               </w:rPr>
               <w:t>Text</w:t>
@@ -895,6 +1253,8 @@
                 <w:rFonts w:ascii="Times New Roman" w:eastAsia="Times New Roman" w:hAnsi="Times New Roman" w:cs="Times New Roman"/>
                 <w:color w:val="000000"/>
                 <w:kern w:val="0"/>
+                <w:sz w:val="22"/>
+                <w:szCs w:val="22"/>
                 <w14:ligatures w14:val="none"/>
               </w:rPr>
             </w:pPr>
@@ -903,6 +1263,8 @@
                 <w:rFonts w:ascii="Times New Roman" w:eastAsia="Times New Roman" w:hAnsi="Times New Roman" w:cs="Times New Roman"/>
                 <w:color w:val="000000"/>
                 <w:kern w:val="0"/>
+                <w:sz w:val="22"/>
+                <w:szCs w:val="22"/>
                 <w14:ligatures w14:val="none"/>
               </w:rPr>
               <w:t>Borrower zip code</w:t>
@@ -936,6 +1298,8 @@
                 <w:rFonts w:ascii="Times New Roman" w:eastAsia="Times New Roman" w:hAnsi="Times New Roman" w:cs="Times New Roman"/>
                 <w:color w:val="000000"/>
                 <w:kern w:val="0"/>
+                <w:sz w:val="22"/>
+                <w:szCs w:val="22"/>
                 <w14:ligatures w14:val="none"/>
               </w:rPr>
             </w:pPr>
@@ -944,6 +1308,8 @@
                 <w:rFonts w:ascii="Times New Roman" w:eastAsia="Times New Roman" w:hAnsi="Times New Roman" w:cs="Times New Roman"/>
                 <w:color w:val="000000"/>
                 <w:kern w:val="0"/>
+                <w:sz w:val="22"/>
+                <w:szCs w:val="22"/>
                 <w14:ligatures w14:val="none"/>
               </w:rPr>
               <w:t>Bank</w:t>
@@ -971,6 +1337,8 @@
                 <w:rFonts w:ascii="Times New Roman" w:eastAsia="Times New Roman" w:hAnsi="Times New Roman" w:cs="Times New Roman"/>
                 <w:color w:val="000000"/>
                 <w:kern w:val="0"/>
+                <w:sz w:val="22"/>
+                <w:szCs w:val="22"/>
                 <w14:ligatures w14:val="none"/>
               </w:rPr>
             </w:pPr>
@@ -979,6 +1347,8 @@
                 <w:rFonts w:ascii="Times New Roman" w:eastAsia="Times New Roman" w:hAnsi="Times New Roman" w:cs="Times New Roman"/>
                 <w:color w:val="000000"/>
                 <w:kern w:val="0"/>
+                <w:sz w:val="22"/>
+                <w:szCs w:val="22"/>
                 <w14:ligatures w14:val="none"/>
               </w:rPr>
               <w:t>Text</w:t>
@@ -1006,6 +1376,8 @@
                 <w:rFonts w:ascii="Times New Roman" w:eastAsia="Times New Roman" w:hAnsi="Times New Roman" w:cs="Times New Roman"/>
                 <w:color w:val="000000"/>
                 <w:kern w:val="0"/>
+                <w:sz w:val="22"/>
+                <w:szCs w:val="22"/>
                 <w14:ligatures w14:val="none"/>
               </w:rPr>
             </w:pPr>
@@ -1014,6 +1386,8 @@
                 <w:rFonts w:ascii="Times New Roman" w:eastAsia="Times New Roman" w:hAnsi="Times New Roman" w:cs="Times New Roman"/>
                 <w:color w:val="000000"/>
                 <w:kern w:val="0"/>
+                <w:sz w:val="22"/>
+                <w:szCs w:val="22"/>
                 <w14:ligatures w14:val="none"/>
               </w:rPr>
               <w:t>Bank name</w:t>
@@ -1047,6 +1421,8 @@
                 <w:rFonts w:ascii="Times New Roman" w:eastAsia="Times New Roman" w:hAnsi="Times New Roman" w:cs="Times New Roman"/>
                 <w:color w:val="000000"/>
                 <w:kern w:val="0"/>
+                <w:sz w:val="22"/>
+                <w:szCs w:val="22"/>
                 <w14:ligatures w14:val="none"/>
               </w:rPr>
             </w:pPr>
@@ -1055,6 +1431,8 @@
                 <w:rFonts w:ascii="Times New Roman" w:eastAsia="Times New Roman" w:hAnsi="Times New Roman" w:cs="Times New Roman"/>
                 <w:color w:val="000000"/>
                 <w:kern w:val="0"/>
+                <w:sz w:val="22"/>
+                <w:szCs w:val="22"/>
                 <w14:ligatures w14:val="none"/>
               </w:rPr>
               <w:t>BankState</w:t>
@@ -1082,6 +1460,8 @@
                 <w:rFonts w:ascii="Times New Roman" w:eastAsia="Times New Roman" w:hAnsi="Times New Roman" w:cs="Times New Roman"/>
                 <w:color w:val="000000"/>
                 <w:kern w:val="0"/>
+                <w:sz w:val="22"/>
+                <w:szCs w:val="22"/>
                 <w14:ligatures w14:val="none"/>
               </w:rPr>
             </w:pPr>
@@ -1090,6 +1470,8 @@
                 <w:rFonts w:ascii="Times New Roman" w:eastAsia="Times New Roman" w:hAnsi="Times New Roman" w:cs="Times New Roman"/>
                 <w:color w:val="000000"/>
                 <w:kern w:val="0"/>
+                <w:sz w:val="22"/>
+                <w:szCs w:val="22"/>
                 <w14:ligatures w14:val="none"/>
               </w:rPr>
               <w:t>Text</w:t>
@@ -1117,6 +1499,8 @@
                 <w:rFonts w:ascii="Times New Roman" w:eastAsia="Times New Roman" w:hAnsi="Times New Roman" w:cs="Times New Roman"/>
                 <w:color w:val="000000"/>
                 <w:kern w:val="0"/>
+                <w:sz w:val="22"/>
+                <w:szCs w:val="22"/>
                 <w14:ligatures w14:val="none"/>
               </w:rPr>
             </w:pPr>
@@ -1125,9 +1509,22 @@
                 <w:rFonts w:ascii="Times New Roman" w:eastAsia="Times New Roman" w:hAnsi="Times New Roman" w:cs="Times New Roman"/>
                 <w:color w:val="000000"/>
                 <w:kern w:val="0"/>
-                <w14:ligatures w14:val="none"/>
-              </w:rPr>
-              <w:t>Bank state</w:t>
+                <w:sz w:val="22"/>
+                <w:szCs w:val="22"/>
+                <w14:ligatures w14:val="none"/>
+              </w:rPr>
+              <w:t xml:space="preserve">Bank </w:t>
+            </w:r>
+            <w:r>
+              <w:rPr>
+                <w:rFonts w:ascii="Times New Roman" w:eastAsia="Times New Roman" w:hAnsi="Times New Roman" w:cs="Times New Roman"/>
+                <w:color w:val="000000"/>
+                <w:kern w:val="0"/>
+                <w:sz w:val="22"/>
+                <w:szCs w:val="22"/>
+                <w14:ligatures w14:val="none"/>
+              </w:rPr>
+              <w:t>State</w:t>
             </w:r>
           </w:p>
         </w:tc>
@@ -1158,6 +1555,8 @@
                 <w:rFonts w:ascii="Times New Roman" w:eastAsia="Times New Roman" w:hAnsi="Times New Roman" w:cs="Times New Roman"/>
                 <w:color w:val="000000"/>
                 <w:kern w:val="0"/>
+                <w:sz w:val="22"/>
+                <w:szCs w:val="22"/>
                 <w14:ligatures w14:val="none"/>
               </w:rPr>
             </w:pPr>
@@ -1166,6 +1565,8 @@
                 <w:rFonts w:ascii="Times New Roman" w:eastAsia="Times New Roman" w:hAnsi="Times New Roman" w:cs="Times New Roman"/>
                 <w:color w:val="000000"/>
                 <w:kern w:val="0"/>
+                <w:sz w:val="22"/>
+                <w:szCs w:val="22"/>
                 <w14:ligatures w14:val="none"/>
               </w:rPr>
               <w:t>NAICS</w:t>
@@ -1193,6 +1594,8 @@
                 <w:rFonts w:ascii="Times New Roman" w:eastAsia="Times New Roman" w:hAnsi="Times New Roman" w:cs="Times New Roman"/>
                 <w:color w:val="000000"/>
                 <w:kern w:val="0"/>
+                <w:sz w:val="22"/>
+                <w:szCs w:val="22"/>
                 <w14:ligatures w14:val="none"/>
               </w:rPr>
             </w:pPr>
@@ -1201,6 +1604,8 @@
                 <w:rFonts w:ascii="Times New Roman" w:eastAsia="Times New Roman" w:hAnsi="Times New Roman" w:cs="Times New Roman"/>
                 <w:color w:val="000000"/>
                 <w:kern w:val="0"/>
+                <w:sz w:val="22"/>
+                <w:szCs w:val="22"/>
                 <w14:ligatures w14:val="none"/>
               </w:rPr>
               <w:t>Text</w:t>
@@ -1228,6 +1633,8 @@
                 <w:rFonts w:ascii="Times New Roman" w:eastAsia="Times New Roman" w:hAnsi="Times New Roman" w:cs="Times New Roman"/>
                 <w:color w:val="000000"/>
                 <w:kern w:val="0"/>
+                <w:sz w:val="22"/>
+                <w:szCs w:val="22"/>
                 <w14:ligatures w14:val="none"/>
               </w:rPr>
             </w:pPr>
@@ -1236,9 +1643,33 @@
                 <w:rFonts w:ascii="Times New Roman" w:eastAsia="Times New Roman" w:hAnsi="Times New Roman" w:cs="Times New Roman"/>
                 <w:color w:val="000000"/>
                 <w:kern w:val="0"/>
-                <w14:ligatures w14:val="none"/>
-              </w:rPr>
-              <w:t>North American industry classification system code</w:t>
+                <w:sz w:val="22"/>
+                <w:szCs w:val="22"/>
+                <w14:ligatures w14:val="none"/>
+              </w:rPr>
+              <w:t xml:space="preserve">North American </w:t>
+            </w:r>
+            <w:r>
+              <w:rPr>
+                <w:rFonts w:ascii="Times New Roman" w:eastAsia="Times New Roman" w:hAnsi="Times New Roman" w:cs="Times New Roman"/>
+                <w:color w:val="000000"/>
+                <w:kern w:val="0"/>
+                <w:sz w:val="22"/>
+                <w:szCs w:val="22"/>
+                <w14:ligatures w14:val="none"/>
+              </w:rPr>
+              <w:t>Industry Classification System</w:t>
+            </w:r>
+            <w:r>
+              <w:rPr>
+                <w:rFonts w:ascii="Times New Roman" w:eastAsia="Times New Roman" w:hAnsi="Times New Roman" w:cs="Times New Roman"/>
+                <w:color w:val="000000"/>
+                <w:kern w:val="0"/>
+                <w:sz w:val="22"/>
+                <w:szCs w:val="22"/>
+                <w14:ligatures w14:val="none"/>
+              </w:rPr>
+              <w:t xml:space="preserve"> code</w:t>
             </w:r>
           </w:p>
         </w:tc>
@@ -1269,6 +1700,8 @@
                 <w:rFonts w:ascii="Times New Roman" w:eastAsia="Times New Roman" w:hAnsi="Times New Roman" w:cs="Times New Roman"/>
                 <w:color w:val="000000"/>
                 <w:kern w:val="0"/>
+                <w:sz w:val="22"/>
+                <w:szCs w:val="22"/>
                 <w14:ligatures w14:val="none"/>
               </w:rPr>
             </w:pPr>
@@ -1277,6 +1710,8 @@
                 <w:rFonts w:ascii="Times New Roman" w:eastAsia="Times New Roman" w:hAnsi="Times New Roman" w:cs="Times New Roman"/>
                 <w:color w:val="000000"/>
                 <w:kern w:val="0"/>
+                <w:sz w:val="22"/>
+                <w:szCs w:val="22"/>
                 <w14:ligatures w14:val="none"/>
               </w:rPr>
               <w:t>ApprovalDate</w:t>
@@ -1304,6 +1739,8 @@
                 <w:rFonts w:ascii="Times New Roman" w:eastAsia="Times New Roman" w:hAnsi="Times New Roman" w:cs="Times New Roman"/>
                 <w:color w:val="000000"/>
                 <w:kern w:val="0"/>
+                <w:sz w:val="22"/>
+                <w:szCs w:val="22"/>
                 <w14:ligatures w14:val="none"/>
               </w:rPr>
             </w:pPr>
@@ -1312,6 +1749,8 @@
                 <w:rFonts w:ascii="Times New Roman" w:eastAsia="Times New Roman" w:hAnsi="Times New Roman" w:cs="Times New Roman"/>
                 <w:color w:val="000000"/>
                 <w:kern w:val="0"/>
+                <w:sz w:val="22"/>
+                <w:szCs w:val="22"/>
                 <w14:ligatures w14:val="none"/>
               </w:rPr>
               <w:t>Date/Time</w:t>
@@ -1339,6 +1778,8 @@
                 <w:rFonts w:ascii="Times New Roman" w:eastAsia="Times New Roman" w:hAnsi="Times New Roman" w:cs="Times New Roman"/>
                 <w:color w:val="000000"/>
                 <w:kern w:val="0"/>
+                <w:sz w:val="22"/>
+                <w:szCs w:val="22"/>
                 <w14:ligatures w14:val="none"/>
               </w:rPr>
             </w:pPr>
@@ -1347,6 +1788,8 @@
                 <w:rFonts w:ascii="Times New Roman" w:eastAsia="Times New Roman" w:hAnsi="Times New Roman" w:cs="Times New Roman"/>
                 <w:color w:val="000000"/>
                 <w:kern w:val="0"/>
+                <w:sz w:val="22"/>
+                <w:szCs w:val="22"/>
                 <w14:ligatures w14:val="none"/>
               </w:rPr>
               <w:t>Date SBA commitment issued</w:t>
@@ -1380,6 +1823,8 @@
                 <w:rFonts w:ascii="Times New Roman" w:eastAsia="Times New Roman" w:hAnsi="Times New Roman" w:cs="Times New Roman"/>
                 <w:color w:val="000000"/>
                 <w:kern w:val="0"/>
+                <w:sz w:val="22"/>
+                <w:szCs w:val="22"/>
                 <w14:ligatures w14:val="none"/>
               </w:rPr>
             </w:pPr>
@@ -1388,6 +1833,8 @@
                 <w:rFonts w:ascii="Times New Roman" w:eastAsia="Times New Roman" w:hAnsi="Times New Roman" w:cs="Times New Roman"/>
                 <w:color w:val="000000"/>
                 <w:kern w:val="0"/>
+                <w:sz w:val="22"/>
+                <w:szCs w:val="22"/>
                 <w14:ligatures w14:val="none"/>
               </w:rPr>
               <w:t>ApprovalFY</w:t>
@@ -1415,6 +1862,8 @@
                 <w:rFonts w:ascii="Times New Roman" w:eastAsia="Times New Roman" w:hAnsi="Times New Roman" w:cs="Times New Roman"/>
                 <w:color w:val="000000"/>
                 <w:kern w:val="0"/>
+                <w:sz w:val="22"/>
+                <w:szCs w:val="22"/>
                 <w14:ligatures w14:val="none"/>
               </w:rPr>
             </w:pPr>
@@ -1423,6 +1872,8 @@
                 <w:rFonts w:ascii="Times New Roman" w:eastAsia="Times New Roman" w:hAnsi="Times New Roman" w:cs="Times New Roman"/>
                 <w:color w:val="000000"/>
                 <w:kern w:val="0"/>
+                <w:sz w:val="22"/>
+                <w:szCs w:val="22"/>
                 <w14:ligatures w14:val="none"/>
               </w:rPr>
               <w:t>Text</w:t>
@@ -1450,6 +1901,8 @@
                 <w:rFonts w:ascii="Times New Roman" w:eastAsia="Times New Roman" w:hAnsi="Times New Roman" w:cs="Times New Roman"/>
                 <w:color w:val="000000"/>
                 <w:kern w:val="0"/>
+                <w:sz w:val="22"/>
+                <w:szCs w:val="22"/>
                 <w14:ligatures w14:val="none"/>
               </w:rPr>
             </w:pPr>
@@ -1458,6 +1911,8 @@
                 <w:rFonts w:ascii="Times New Roman" w:eastAsia="Times New Roman" w:hAnsi="Times New Roman" w:cs="Times New Roman"/>
                 <w:color w:val="000000"/>
                 <w:kern w:val="0"/>
+                <w:sz w:val="22"/>
+                <w:szCs w:val="22"/>
                 <w14:ligatures w14:val="none"/>
               </w:rPr>
               <w:t>Fiscal year of commitment</w:t>
@@ -1491,6 +1946,8 @@
                 <w:rFonts w:ascii="Times New Roman" w:eastAsia="Times New Roman" w:hAnsi="Times New Roman" w:cs="Times New Roman"/>
                 <w:color w:val="000000"/>
                 <w:kern w:val="0"/>
+                <w:sz w:val="22"/>
+                <w:szCs w:val="22"/>
                 <w14:ligatures w14:val="none"/>
               </w:rPr>
             </w:pPr>
@@ -1499,6 +1956,8 @@
                 <w:rFonts w:ascii="Times New Roman" w:eastAsia="Times New Roman" w:hAnsi="Times New Roman" w:cs="Times New Roman"/>
                 <w:color w:val="000000"/>
                 <w:kern w:val="0"/>
+                <w:sz w:val="22"/>
+                <w:szCs w:val="22"/>
                 <w14:ligatures w14:val="none"/>
               </w:rPr>
               <w:t>Term</w:t>
@@ -1526,6 +1985,8 @@
                 <w:rFonts w:ascii="Times New Roman" w:eastAsia="Times New Roman" w:hAnsi="Times New Roman" w:cs="Times New Roman"/>
                 <w:color w:val="000000"/>
                 <w:kern w:val="0"/>
+                <w:sz w:val="22"/>
+                <w:szCs w:val="22"/>
                 <w14:ligatures w14:val="none"/>
               </w:rPr>
             </w:pPr>
@@ -1534,6 +1995,8 @@
                 <w:rFonts w:ascii="Times New Roman" w:eastAsia="Times New Roman" w:hAnsi="Times New Roman" w:cs="Times New Roman"/>
                 <w:color w:val="000000"/>
                 <w:kern w:val="0"/>
+                <w:sz w:val="22"/>
+                <w:szCs w:val="22"/>
                 <w14:ligatures w14:val="none"/>
               </w:rPr>
               <w:t>Number</w:t>
@@ -1561,6 +2024,8 @@
                 <w:rFonts w:ascii="Times New Roman" w:eastAsia="Times New Roman" w:hAnsi="Times New Roman" w:cs="Times New Roman"/>
                 <w:color w:val="000000"/>
                 <w:kern w:val="0"/>
+                <w:sz w:val="22"/>
+                <w:szCs w:val="22"/>
                 <w14:ligatures w14:val="none"/>
               </w:rPr>
             </w:pPr>
@@ -1569,6 +2034,8 @@
                 <w:rFonts w:ascii="Times New Roman" w:eastAsia="Times New Roman" w:hAnsi="Times New Roman" w:cs="Times New Roman"/>
                 <w:color w:val="000000"/>
                 <w:kern w:val="0"/>
+                <w:sz w:val="22"/>
+                <w:szCs w:val="22"/>
                 <w14:ligatures w14:val="none"/>
               </w:rPr>
               <w:t>Loan term in months</w:t>
@@ -1602,6 +2069,8 @@
                 <w:rFonts w:ascii="Times New Roman" w:eastAsia="Times New Roman" w:hAnsi="Times New Roman" w:cs="Times New Roman"/>
                 <w:color w:val="000000"/>
                 <w:kern w:val="0"/>
+                <w:sz w:val="22"/>
+                <w:szCs w:val="22"/>
                 <w14:ligatures w14:val="none"/>
               </w:rPr>
             </w:pPr>
@@ -1610,6 +2079,8 @@
                 <w:rFonts w:ascii="Times New Roman" w:eastAsia="Times New Roman" w:hAnsi="Times New Roman" w:cs="Times New Roman"/>
                 <w:color w:val="000000"/>
                 <w:kern w:val="0"/>
+                <w:sz w:val="22"/>
+                <w:szCs w:val="22"/>
                 <w14:ligatures w14:val="none"/>
               </w:rPr>
               <w:t>NoEmp</w:t>
@@ -1637,6 +2108,8 @@
                 <w:rFonts w:ascii="Times New Roman" w:eastAsia="Times New Roman" w:hAnsi="Times New Roman" w:cs="Times New Roman"/>
                 <w:color w:val="000000"/>
                 <w:kern w:val="0"/>
+                <w:sz w:val="22"/>
+                <w:szCs w:val="22"/>
                 <w14:ligatures w14:val="none"/>
               </w:rPr>
             </w:pPr>
@@ -1645,6 +2118,8 @@
                 <w:rFonts w:ascii="Times New Roman" w:eastAsia="Times New Roman" w:hAnsi="Times New Roman" w:cs="Times New Roman"/>
                 <w:color w:val="000000"/>
                 <w:kern w:val="0"/>
+                <w:sz w:val="22"/>
+                <w:szCs w:val="22"/>
                 <w14:ligatures w14:val="none"/>
               </w:rPr>
               <w:t>Number</w:t>
@@ -1672,6 +2147,8 @@
                 <w:rFonts w:ascii="Times New Roman" w:eastAsia="Times New Roman" w:hAnsi="Times New Roman" w:cs="Times New Roman"/>
                 <w:color w:val="000000"/>
                 <w:kern w:val="0"/>
+                <w:sz w:val="22"/>
+                <w:szCs w:val="22"/>
                 <w14:ligatures w14:val="none"/>
               </w:rPr>
             </w:pPr>
@@ -1680,6 +2157,8 @@
                 <w:rFonts w:ascii="Times New Roman" w:eastAsia="Times New Roman" w:hAnsi="Times New Roman" w:cs="Times New Roman"/>
                 <w:color w:val="000000"/>
                 <w:kern w:val="0"/>
+                <w:sz w:val="22"/>
+                <w:szCs w:val="22"/>
                 <w14:ligatures w14:val="none"/>
               </w:rPr>
               <w:t>Number of business employees</w:t>
@@ -1713,6 +2192,8 @@
                 <w:rFonts w:ascii="Times New Roman" w:eastAsia="Times New Roman" w:hAnsi="Times New Roman" w:cs="Times New Roman"/>
                 <w:color w:val="000000"/>
                 <w:kern w:val="0"/>
+                <w:sz w:val="22"/>
+                <w:szCs w:val="22"/>
                 <w14:ligatures w14:val="none"/>
               </w:rPr>
             </w:pPr>
@@ -1721,6 +2202,8 @@
                 <w:rFonts w:ascii="Times New Roman" w:eastAsia="Times New Roman" w:hAnsi="Times New Roman" w:cs="Times New Roman"/>
                 <w:color w:val="000000"/>
                 <w:kern w:val="0"/>
+                <w:sz w:val="22"/>
+                <w:szCs w:val="22"/>
                 <w14:ligatures w14:val="none"/>
               </w:rPr>
               <w:t>NewExist</w:t>
@@ -1748,6 +2231,8 @@
                 <w:rFonts w:ascii="Times New Roman" w:eastAsia="Times New Roman" w:hAnsi="Times New Roman" w:cs="Times New Roman"/>
                 <w:color w:val="000000"/>
                 <w:kern w:val="0"/>
+                <w:sz w:val="22"/>
+                <w:szCs w:val="22"/>
                 <w14:ligatures w14:val="none"/>
               </w:rPr>
             </w:pPr>
@@ -1756,6 +2241,8 @@
                 <w:rFonts w:ascii="Times New Roman" w:eastAsia="Times New Roman" w:hAnsi="Times New Roman" w:cs="Times New Roman"/>
                 <w:color w:val="000000"/>
                 <w:kern w:val="0"/>
+                <w:sz w:val="22"/>
+                <w:szCs w:val="22"/>
                 <w14:ligatures w14:val="none"/>
               </w:rPr>
               <w:t>Text</w:t>
@@ -1783,6 +2270,8 @@
                 <w:rFonts w:ascii="Times New Roman" w:eastAsia="Times New Roman" w:hAnsi="Times New Roman" w:cs="Times New Roman"/>
                 <w:color w:val="000000"/>
                 <w:kern w:val="0"/>
+                <w:sz w:val="22"/>
+                <w:szCs w:val="22"/>
                 <w14:ligatures w14:val="none"/>
               </w:rPr>
             </w:pPr>
@@ -1791,6 +2280,8 @@
                 <w:rFonts w:ascii="Times New Roman" w:eastAsia="Times New Roman" w:hAnsi="Times New Roman" w:cs="Times New Roman"/>
                 <w:color w:val="000000"/>
                 <w:kern w:val="0"/>
+                <w:sz w:val="22"/>
+                <w:szCs w:val="22"/>
                 <w14:ligatures w14:val="none"/>
               </w:rPr>
               <w:t xml:space="preserve">1 </w:t>
@@ -1800,6 +2291,8 @@
                 <w:rFonts w:ascii="Times New Roman" w:eastAsia="Times New Roman" w:hAnsi="Times New Roman" w:cs="Times New Roman"/>
                 <w:color w:val="000000"/>
                 <w:kern w:val="0"/>
+                <w:sz w:val="22"/>
+                <w:szCs w:val="22"/>
                 <w14:ligatures w14:val="none"/>
               </w:rPr>
               <w:t>=</w:t>
@@ -1809,6 +2302,8 @@
                 <w:rFonts w:ascii="Times New Roman" w:eastAsia="Times New Roman" w:hAnsi="Times New Roman" w:cs="Times New Roman"/>
                 <w:color w:val="000000"/>
                 <w:kern w:val="0"/>
+                <w:sz w:val="22"/>
+                <w:szCs w:val="22"/>
                 <w14:ligatures w14:val="none"/>
               </w:rPr>
               <w:t xml:space="preserve"> Existing business, 2 </w:t>
@@ -1818,6 +2313,8 @@
                 <w:rFonts w:ascii="Times New Roman" w:eastAsia="Times New Roman" w:hAnsi="Times New Roman" w:cs="Times New Roman"/>
                 <w:color w:val="000000"/>
                 <w:kern w:val="0"/>
+                <w:sz w:val="22"/>
+                <w:szCs w:val="22"/>
                 <w14:ligatures w14:val="none"/>
               </w:rPr>
               <w:t>=</w:t>
@@ -1827,6 +2324,8 @@
                 <w:rFonts w:ascii="Times New Roman" w:eastAsia="Times New Roman" w:hAnsi="Times New Roman" w:cs="Times New Roman"/>
                 <w:color w:val="000000"/>
                 <w:kern w:val="0"/>
+                <w:sz w:val="22"/>
+                <w:szCs w:val="22"/>
                 <w14:ligatures w14:val="none"/>
               </w:rPr>
               <w:t xml:space="preserve"> New business</w:t>
@@ -1860,6 +2359,8 @@
                 <w:rFonts w:ascii="Times New Roman" w:eastAsia="Times New Roman" w:hAnsi="Times New Roman" w:cs="Times New Roman"/>
                 <w:color w:val="000000"/>
                 <w:kern w:val="0"/>
+                <w:sz w:val="22"/>
+                <w:szCs w:val="22"/>
                 <w14:ligatures w14:val="none"/>
               </w:rPr>
             </w:pPr>
@@ -1868,6 +2369,8 @@
                 <w:rFonts w:ascii="Times New Roman" w:eastAsia="Times New Roman" w:hAnsi="Times New Roman" w:cs="Times New Roman"/>
                 <w:color w:val="000000"/>
                 <w:kern w:val="0"/>
+                <w:sz w:val="22"/>
+                <w:szCs w:val="22"/>
                 <w14:ligatures w14:val="none"/>
               </w:rPr>
               <w:t>CreateJob</w:t>
@@ -1895,6 +2398,8 @@
                 <w:rFonts w:ascii="Times New Roman" w:eastAsia="Times New Roman" w:hAnsi="Times New Roman" w:cs="Times New Roman"/>
                 <w:color w:val="000000"/>
                 <w:kern w:val="0"/>
+                <w:sz w:val="22"/>
+                <w:szCs w:val="22"/>
                 <w14:ligatures w14:val="none"/>
               </w:rPr>
             </w:pPr>
@@ -1903,6 +2408,8 @@
                 <w:rFonts w:ascii="Times New Roman" w:eastAsia="Times New Roman" w:hAnsi="Times New Roman" w:cs="Times New Roman"/>
                 <w:color w:val="000000"/>
                 <w:kern w:val="0"/>
+                <w:sz w:val="22"/>
+                <w:szCs w:val="22"/>
                 <w14:ligatures w14:val="none"/>
               </w:rPr>
               <w:t>Number</w:t>
@@ -1930,6 +2437,8 @@
                 <w:rFonts w:ascii="Times New Roman" w:eastAsia="Times New Roman" w:hAnsi="Times New Roman" w:cs="Times New Roman"/>
                 <w:color w:val="000000"/>
                 <w:kern w:val="0"/>
+                <w:sz w:val="22"/>
+                <w:szCs w:val="22"/>
                 <w14:ligatures w14:val="none"/>
               </w:rPr>
             </w:pPr>
@@ -1938,6 +2447,8 @@
                 <w:rFonts w:ascii="Times New Roman" w:eastAsia="Times New Roman" w:hAnsi="Times New Roman" w:cs="Times New Roman"/>
                 <w:color w:val="000000"/>
                 <w:kern w:val="0"/>
+                <w:sz w:val="22"/>
+                <w:szCs w:val="22"/>
                 <w14:ligatures w14:val="none"/>
               </w:rPr>
               <w:t>Number of jobs created</w:t>
@@ -1971,6 +2482,8 @@
                 <w:rFonts w:ascii="Times New Roman" w:eastAsia="Times New Roman" w:hAnsi="Times New Roman" w:cs="Times New Roman"/>
                 <w:color w:val="000000"/>
                 <w:kern w:val="0"/>
+                <w:sz w:val="22"/>
+                <w:szCs w:val="22"/>
                 <w14:ligatures w14:val="none"/>
               </w:rPr>
             </w:pPr>
@@ -1979,6 +2492,8 @@
                 <w:rFonts w:ascii="Times New Roman" w:eastAsia="Times New Roman" w:hAnsi="Times New Roman" w:cs="Times New Roman"/>
                 <w:color w:val="000000"/>
                 <w:kern w:val="0"/>
+                <w:sz w:val="22"/>
+                <w:szCs w:val="22"/>
                 <w14:ligatures w14:val="none"/>
               </w:rPr>
               <w:t>RetainedJob</w:t>
@@ -2006,6 +2521,8 @@
                 <w:rFonts w:ascii="Times New Roman" w:eastAsia="Times New Roman" w:hAnsi="Times New Roman" w:cs="Times New Roman"/>
                 <w:color w:val="000000"/>
                 <w:kern w:val="0"/>
+                <w:sz w:val="22"/>
+                <w:szCs w:val="22"/>
                 <w14:ligatures w14:val="none"/>
               </w:rPr>
             </w:pPr>
@@ -2014,6 +2531,8 @@
                 <w:rFonts w:ascii="Times New Roman" w:eastAsia="Times New Roman" w:hAnsi="Times New Roman" w:cs="Times New Roman"/>
                 <w:color w:val="000000"/>
                 <w:kern w:val="0"/>
+                <w:sz w:val="22"/>
+                <w:szCs w:val="22"/>
                 <w14:ligatures w14:val="none"/>
               </w:rPr>
               <w:t>Number</w:t>
@@ -2041,6 +2560,8 @@
                 <w:rFonts w:ascii="Times New Roman" w:eastAsia="Times New Roman" w:hAnsi="Times New Roman" w:cs="Times New Roman"/>
                 <w:color w:val="000000"/>
                 <w:kern w:val="0"/>
+                <w:sz w:val="22"/>
+                <w:szCs w:val="22"/>
                 <w14:ligatures w14:val="none"/>
               </w:rPr>
             </w:pPr>
@@ -2049,6 +2570,8 @@
                 <w:rFonts w:ascii="Times New Roman" w:eastAsia="Times New Roman" w:hAnsi="Times New Roman" w:cs="Times New Roman"/>
                 <w:color w:val="000000"/>
                 <w:kern w:val="0"/>
+                <w:sz w:val="22"/>
+                <w:szCs w:val="22"/>
                 <w14:ligatures w14:val="none"/>
               </w:rPr>
               <w:t>Number of jobs retained</w:t>
@@ -2082,6 +2605,8 @@
                 <w:rFonts w:ascii="Times New Roman" w:eastAsia="Times New Roman" w:hAnsi="Times New Roman" w:cs="Times New Roman"/>
                 <w:color w:val="000000"/>
                 <w:kern w:val="0"/>
+                <w:sz w:val="22"/>
+                <w:szCs w:val="22"/>
                 <w14:ligatures w14:val="none"/>
               </w:rPr>
             </w:pPr>
@@ -2090,6 +2615,8 @@
                 <w:rFonts w:ascii="Times New Roman" w:eastAsia="Times New Roman" w:hAnsi="Times New Roman" w:cs="Times New Roman"/>
                 <w:color w:val="000000"/>
                 <w:kern w:val="0"/>
+                <w:sz w:val="22"/>
+                <w:szCs w:val="22"/>
                 <w14:ligatures w14:val="none"/>
               </w:rPr>
               <w:t>FranchiseCode</w:t>
@@ -2117,6 +2644,8 @@
                 <w:rFonts w:ascii="Times New Roman" w:eastAsia="Times New Roman" w:hAnsi="Times New Roman" w:cs="Times New Roman"/>
                 <w:color w:val="000000"/>
                 <w:kern w:val="0"/>
+                <w:sz w:val="22"/>
+                <w:szCs w:val="22"/>
                 <w14:ligatures w14:val="none"/>
               </w:rPr>
             </w:pPr>
@@ -2125,6 +2654,8 @@
                 <w:rFonts w:ascii="Times New Roman" w:eastAsia="Times New Roman" w:hAnsi="Times New Roman" w:cs="Times New Roman"/>
                 <w:color w:val="000000"/>
                 <w:kern w:val="0"/>
+                <w:sz w:val="22"/>
+                <w:szCs w:val="22"/>
                 <w14:ligatures w14:val="none"/>
               </w:rPr>
               <w:t>Text</w:t>
@@ -2152,6 +2683,8 @@
                 <w:rFonts w:ascii="Times New Roman" w:eastAsia="Times New Roman" w:hAnsi="Times New Roman" w:cs="Times New Roman"/>
                 <w:color w:val="000000"/>
                 <w:kern w:val="0"/>
+                <w:sz w:val="22"/>
+                <w:szCs w:val="22"/>
                 <w14:ligatures w14:val="none"/>
               </w:rPr>
             </w:pPr>
@@ -2160,15 +2693,19 @@
                 <w:rFonts w:ascii="Times New Roman" w:eastAsia="Times New Roman" w:hAnsi="Times New Roman" w:cs="Times New Roman"/>
                 <w:color w:val="000000"/>
                 <w:kern w:val="0"/>
-                <w14:ligatures w14:val="none"/>
-              </w:rPr>
-              <w:t xml:space="preserve">Franchise code, (00000 or 00001) </w:t>
-            </w:r>
-            <w:r>
-              <w:rPr>
-                <w:rFonts w:ascii="Times New Roman" w:eastAsia="Times New Roman" w:hAnsi="Times New Roman" w:cs="Times New Roman"/>
-                <w:color w:val="000000"/>
-                <w:kern w:val="0"/>
+                <w:sz w:val="22"/>
+                <w:szCs w:val="22"/>
+                <w14:ligatures w14:val="none"/>
+              </w:rPr>
+              <w:t xml:space="preserve">Franchise code (00000 or 00001) </w:t>
+            </w:r>
+            <w:r>
+              <w:rPr>
+                <w:rFonts w:ascii="Times New Roman" w:eastAsia="Times New Roman" w:hAnsi="Times New Roman" w:cs="Times New Roman"/>
+                <w:color w:val="000000"/>
+                <w:kern w:val="0"/>
+                <w:sz w:val="22"/>
+                <w:szCs w:val="22"/>
                 <w14:ligatures w14:val="none"/>
               </w:rPr>
               <w:t>=</w:t>
@@ -2178,6 +2715,8 @@
                 <w:rFonts w:ascii="Times New Roman" w:eastAsia="Times New Roman" w:hAnsi="Times New Roman" w:cs="Times New Roman"/>
                 <w:color w:val="000000"/>
                 <w:kern w:val="0"/>
+                <w:sz w:val="22"/>
+                <w:szCs w:val="22"/>
                 <w14:ligatures w14:val="none"/>
               </w:rPr>
               <w:t xml:space="preserve"> No franchise</w:t>
@@ -2210,6 +2749,8 @@
                 <w:rFonts w:ascii="Times New Roman" w:eastAsia="Times New Roman" w:hAnsi="Times New Roman" w:cs="Times New Roman"/>
                 <w:color w:val="000000"/>
                 <w:kern w:val="0"/>
+                <w:sz w:val="22"/>
+                <w:szCs w:val="22"/>
                 <w14:ligatures w14:val="none"/>
               </w:rPr>
             </w:pPr>
@@ -2218,6 +2759,8 @@
                 <w:rFonts w:ascii="Times New Roman" w:eastAsia="Times New Roman" w:hAnsi="Times New Roman" w:cs="Times New Roman"/>
                 <w:color w:val="000000"/>
                 <w:kern w:val="0"/>
+                <w:sz w:val="22"/>
+                <w:szCs w:val="22"/>
                 <w14:ligatures w14:val="none"/>
               </w:rPr>
               <w:t>UrbanRural_binary</w:t>
@@ -2244,6 +2787,8 @@
                 <w:rFonts w:ascii="Times New Roman" w:eastAsia="Times New Roman" w:hAnsi="Times New Roman" w:cs="Times New Roman"/>
                 <w:color w:val="000000"/>
                 <w:kern w:val="0"/>
+                <w:sz w:val="22"/>
+                <w:szCs w:val="22"/>
                 <w14:ligatures w14:val="none"/>
               </w:rPr>
             </w:pPr>
@@ -2252,6 +2797,8 @@
                 <w:rFonts w:ascii="Times New Roman" w:eastAsia="Times New Roman" w:hAnsi="Times New Roman" w:cs="Times New Roman"/>
                 <w:color w:val="000000"/>
                 <w:kern w:val="0"/>
+                <w:sz w:val="22"/>
+                <w:szCs w:val="22"/>
                 <w14:ligatures w14:val="none"/>
               </w:rPr>
               <w:t>Boolean</w:t>
@@ -2278,6 +2825,8 @@
                 <w:rFonts w:ascii="Times New Roman" w:eastAsia="Times New Roman" w:hAnsi="Times New Roman" w:cs="Times New Roman"/>
                 <w:color w:val="000000"/>
                 <w:kern w:val="0"/>
+                <w:sz w:val="22"/>
+                <w:szCs w:val="22"/>
                 <w14:ligatures w14:val="none"/>
               </w:rPr>
             </w:pPr>
@@ -2286,6 +2835,8 @@
                 <w:rFonts w:ascii="Times New Roman" w:eastAsia="Times New Roman" w:hAnsi="Times New Roman" w:cs="Times New Roman"/>
                 <w:color w:val="000000"/>
                 <w:kern w:val="0"/>
+                <w:sz w:val="22"/>
+                <w:szCs w:val="22"/>
                 <w14:ligatures w14:val="none"/>
               </w:rPr>
               <w:t xml:space="preserve">0 = Urban, 1 = Rural </w:t>
@@ -2319,6 +2870,8 @@
                 <w:rFonts w:ascii="Times New Roman" w:eastAsia="Times New Roman" w:hAnsi="Times New Roman" w:cs="Times New Roman"/>
                 <w:color w:val="000000"/>
                 <w:kern w:val="0"/>
+                <w:sz w:val="22"/>
+                <w:szCs w:val="22"/>
                 <w14:ligatures w14:val="none"/>
               </w:rPr>
             </w:pPr>
@@ -2327,6 +2880,8 @@
                 <w:rFonts w:ascii="Times New Roman" w:eastAsia="Times New Roman" w:hAnsi="Times New Roman" w:cs="Times New Roman"/>
                 <w:color w:val="000000"/>
                 <w:kern w:val="0"/>
+                <w:sz w:val="22"/>
+                <w:szCs w:val="22"/>
                 <w14:ligatures w14:val="none"/>
               </w:rPr>
               <w:t>ChgOffDate</w:t>
@@ -2354,6 +2909,8 @@
                 <w:rFonts w:ascii="Times New Roman" w:eastAsia="Times New Roman" w:hAnsi="Times New Roman" w:cs="Times New Roman"/>
                 <w:color w:val="000000"/>
                 <w:kern w:val="0"/>
+                <w:sz w:val="22"/>
+                <w:szCs w:val="22"/>
                 <w14:ligatures w14:val="none"/>
               </w:rPr>
             </w:pPr>
@@ -2362,6 +2919,8 @@
                 <w:rFonts w:ascii="Times New Roman" w:eastAsia="Times New Roman" w:hAnsi="Times New Roman" w:cs="Times New Roman"/>
                 <w:color w:val="000000"/>
                 <w:kern w:val="0"/>
+                <w:sz w:val="22"/>
+                <w:szCs w:val="22"/>
                 <w14:ligatures w14:val="none"/>
               </w:rPr>
               <w:t>Date/Time</w:t>
@@ -2389,6 +2948,8 @@
                 <w:rFonts w:ascii="Times New Roman" w:eastAsia="Times New Roman" w:hAnsi="Times New Roman" w:cs="Times New Roman"/>
                 <w:color w:val="000000"/>
                 <w:kern w:val="0"/>
+                <w:sz w:val="22"/>
+                <w:szCs w:val="22"/>
                 <w14:ligatures w14:val="none"/>
               </w:rPr>
             </w:pPr>
@@ -2397,6 +2958,8 @@
                 <w:rFonts w:ascii="Times New Roman" w:eastAsia="Times New Roman" w:hAnsi="Times New Roman" w:cs="Times New Roman"/>
                 <w:color w:val="000000"/>
                 <w:kern w:val="0"/>
+                <w:sz w:val="22"/>
+                <w:szCs w:val="22"/>
                 <w14:ligatures w14:val="none"/>
               </w:rPr>
               <w:t>The date when a loan is declared to be in default</w:t>
@@ -2429,6 +2992,8 @@
                 <w:rFonts w:ascii="Times New Roman" w:eastAsia="Times New Roman" w:hAnsi="Times New Roman" w:cs="Times New Roman"/>
                 <w:color w:val="000000"/>
                 <w:kern w:val="0"/>
+                <w:sz w:val="22"/>
+                <w:szCs w:val="22"/>
                 <w14:ligatures w14:val="none"/>
               </w:rPr>
             </w:pPr>
@@ -2437,6 +3002,8 @@
                 <w:rFonts w:ascii="Times New Roman" w:eastAsia="Times New Roman" w:hAnsi="Times New Roman" w:cs="Times New Roman"/>
                 <w:color w:val="000000"/>
                 <w:kern w:val="0"/>
+                <w:sz w:val="22"/>
+                <w:szCs w:val="22"/>
                 <w14:ligatures w14:val="none"/>
               </w:rPr>
               <w:t>ChgOffDate_binary</w:t>
@@ -2463,6 +3030,8 @@
                 <w:rFonts w:ascii="Times New Roman" w:eastAsia="Times New Roman" w:hAnsi="Times New Roman" w:cs="Times New Roman"/>
                 <w:color w:val="000000"/>
                 <w:kern w:val="0"/>
+                <w:sz w:val="22"/>
+                <w:szCs w:val="22"/>
                 <w14:ligatures w14:val="none"/>
               </w:rPr>
             </w:pPr>
@@ -2471,6 +3040,8 @@
                 <w:rFonts w:ascii="Times New Roman" w:eastAsia="Times New Roman" w:hAnsi="Times New Roman" w:cs="Times New Roman"/>
                 <w:color w:val="000000"/>
                 <w:kern w:val="0"/>
+                <w:sz w:val="22"/>
+                <w:szCs w:val="22"/>
                 <w14:ligatures w14:val="none"/>
               </w:rPr>
               <w:t xml:space="preserve">Boolean  </w:t>
@@ -2497,6 +3068,8 @@
                 <w:rFonts w:ascii="Times New Roman" w:eastAsia="Times New Roman" w:hAnsi="Times New Roman" w:cs="Times New Roman"/>
                 <w:color w:val="000000"/>
                 <w:kern w:val="0"/>
+                <w:sz w:val="22"/>
+                <w:szCs w:val="22"/>
                 <w14:ligatures w14:val="none"/>
               </w:rPr>
             </w:pPr>
@@ -2505,6 +3078,8 @@
                 <w:rFonts w:ascii="Times New Roman" w:eastAsia="Times New Roman" w:hAnsi="Times New Roman" w:cs="Times New Roman"/>
                 <w:color w:val="000000"/>
                 <w:kern w:val="0"/>
+                <w:sz w:val="22"/>
+                <w:szCs w:val="22"/>
                 <w14:ligatures w14:val="none"/>
               </w:rPr>
               <w:t xml:space="preserve">0 = No default, 1 = default </w:t>
@@ -2538,6 +3113,8 @@
                 <w:rFonts w:ascii="Times New Roman" w:eastAsia="Times New Roman" w:hAnsi="Times New Roman" w:cs="Times New Roman"/>
                 <w:color w:val="000000"/>
                 <w:kern w:val="0"/>
+                <w:sz w:val="22"/>
+                <w:szCs w:val="22"/>
                 <w14:ligatures w14:val="none"/>
               </w:rPr>
             </w:pPr>
@@ -2546,6 +3123,8 @@
                 <w:rFonts w:ascii="Times New Roman" w:eastAsia="Times New Roman" w:hAnsi="Times New Roman" w:cs="Times New Roman"/>
                 <w:color w:val="000000"/>
                 <w:kern w:val="0"/>
+                <w:sz w:val="22"/>
+                <w:szCs w:val="22"/>
                 <w14:ligatures w14:val="none"/>
               </w:rPr>
               <w:t>DisbursementDate</w:t>
@@ -2573,6 +3152,8 @@
                 <w:rFonts w:ascii="Times New Roman" w:eastAsia="Times New Roman" w:hAnsi="Times New Roman" w:cs="Times New Roman"/>
                 <w:color w:val="000000"/>
                 <w:kern w:val="0"/>
+                <w:sz w:val="22"/>
+                <w:szCs w:val="22"/>
                 <w14:ligatures w14:val="none"/>
               </w:rPr>
             </w:pPr>
@@ -2581,6 +3162,8 @@
                 <w:rFonts w:ascii="Times New Roman" w:eastAsia="Times New Roman" w:hAnsi="Times New Roman" w:cs="Times New Roman"/>
                 <w:color w:val="000000"/>
                 <w:kern w:val="0"/>
+                <w:sz w:val="22"/>
+                <w:szCs w:val="22"/>
                 <w14:ligatures w14:val="none"/>
               </w:rPr>
               <w:t>Date/Time</w:t>
@@ -2608,6 +3191,8 @@
                 <w:rFonts w:ascii="Times New Roman" w:eastAsia="Times New Roman" w:hAnsi="Times New Roman" w:cs="Times New Roman"/>
                 <w:color w:val="000000"/>
                 <w:kern w:val="0"/>
+                <w:sz w:val="22"/>
+                <w:szCs w:val="22"/>
                 <w14:ligatures w14:val="none"/>
               </w:rPr>
             </w:pPr>
@@ -2616,6 +3201,8 @@
                 <w:rFonts w:ascii="Times New Roman" w:eastAsia="Times New Roman" w:hAnsi="Times New Roman" w:cs="Times New Roman"/>
                 <w:color w:val="000000"/>
                 <w:kern w:val="0"/>
+                <w:sz w:val="22"/>
+                <w:szCs w:val="22"/>
                 <w14:ligatures w14:val="none"/>
               </w:rPr>
               <w:t>Disbursement date</w:t>
@@ -2649,6 +3236,8 @@
                 <w:rFonts w:ascii="Times New Roman" w:eastAsia="Times New Roman" w:hAnsi="Times New Roman" w:cs="Times New Roman"/>
                 <w:color w:val="000000"/>
                 <w:kern w:val="0"/>
+                <w:sz w:val="22"/>
+                <w:szCs w:val="22"/>
                 <w14:ligatures w14:val="none"/>
               </w:rPr>
             </w:pPr>
@@ -2657,6 +3246,8 @@
                 <w:rFonts w:ascii="Times New Roman" w:eastAsia="Times New Roman" w:hAnsi="Times New Roman" w:cs="Times New Roman"/>
                 <w:color w:val="000000"/>
                 <w:kern w:val="0"/>
+                <w:sz w:val="22"/>
+                <w:szCs w:val="22"/>
                 <w14:ligatures w14:val="none"/>
               </w:rPr>
               <w:t>DisbursementGross</w:t>
@@ -2684,6 +3275,8 @@
                 <w:rFonts w:ascii="Times New Roman" w:eastAsia="Times New Roman" w:hAnsi="Times New Roman" w:cs="Times New Roman"/>
                 <w:color w:val="000000"/>
                 <w:kern w:val="0"/>
+                <w:sz w:val="22"/>
+                <w:szCs w:val="22"/>
                 <w14:ligatures w14:val="none"/>
               </w:rPr>
             </w:pPr>
@@ -2692,6 +3285,8 @@
                 <w:rFonts w:ascii="Times New Roman" w:eastAsia="Times New Roman" w:hAnsi="Times New Roman" w:cs="Times New Roman"/>
                 <w:color w:val="000000"/>
                 <w:kern w:val="0"/>
+                <w:sz w:val="22"/>
+                <w:szCs w:val="22"/>
                 <w14:ligatures w14:val="none"/>
               </w:rPr>
               <w:t>Numeric</w:t>
@@ -2719,6 +3314,8 @@
                 <w:rFonts w:ascii="Times New Roman" w:eastAsia="Times New Roman" w:hAnsi="Times New Roman" w:cs="Times New Roman"/>
                 <w:color w:val="000000"/>
                 <w:kern w:val="0"/>
+                <w:sz w:val="22"/>
+                <w:szCs w:val="22"/>
                 <w14:ligatures w14:val="none"/>
               </w:rPr>
             </w:pPr>
@@ -2727,6 +3324,8 @@
                 <w:rFonts w:ascii="Times New Roman" w:eastAsia="Times New Roman" w:hAnsi="Times New Roman" w:cs="Times New Roman"/>
                 <w:color w:val="000000"/>
                 <w:kern w:val="0"/>
+                <w:sz w:val="22"/>
+                <w:szCs w:val="22"/>
                 <w14:ligatures w14:val="none"/>
               </w:rPr>
               <w:t>Amount disbursed</w:t>
@@ -2760,6 +3359,8 @@
                 <w:rFonts w:ascii="Times New Roman" w:eastAsia="Times New Roman" w:hAnsi="Times New Roman" w:cs="Times New Roman"/>
                 <w:color w:val="000000"/>
                 <w:kern w:val="0"/>
+                <w:sz w:val="22"/>
+                <w:szCs w:val="22"/>
                 <w14:ligatures w14:val="none"/>
               </w:rPr>
             </w:pPr>
@@ -2768,6 +3369,8 @@
                 <w:rFonts w:ascii="Times New Roman" w:eastAsia="Times New Roman" w:hAnsi="Times New Roman" w:cs="Times New Roman"/>
                 <w:color w:val="000000"/>
                 <w:kern w:val="0"/>
+                <w:sz w:val="22"/>
+                <w:szCs w:val="22"/>
                 <w14:ligatures w14:val="none"/>
               </w:rPr>
               <w:t>MIS_Status</w:t>
@@ -2777,6 +3380,8 @@
                 <w:rFonts w:ascii="Times New Roman" w:eastAsia="Times New Roman" w:hAnsi="Times New Roman" w:cs="Times New Roman"/>
                 <w:color w:val="000000"/>
                 <w:kern w:val="0"/>
+                <w:sz w:val="22"/>
+                <w:szCs w:val="22"/>
                 <w14:ligatures w14:val="none"/>
               </w:rPr>
               <w:t>_Binary</w:t>
@@ -2804,6 +3409,8 @@
                 <w:rFonts w:ascii="Times New Roman" w:eastAsia="Times New Roman" w:hAnsi="Times New Roman" w:cs="Times New Roman"/>
                 <w:color w:val="000000"/>
                 <w:kern w:val="0"/>
+                <w:sz w:val="22"/>
+                <w:szCs w:val="22"/>
                 <w14:ligatures w14:val="none"/>
               </w:rPr>
             </w:pPr>
@@ -2812,6 +3419,8 @@
                 <w:rFonts w:ascii="Times New Roman" w:eastAsia="Times New Roman" w:hAnsi="Times New Roman" w:cs="Times New Roman"/>
                 <w:color w:val="000000"/>
                 <w:kern w:val="0"/>
+                <w:sz w:val="22"/>
+                <w:szCs w:val="22"/>
                 <w14:ligatures w14:val="none"/>
               </w:rPr>
               <w:t>Text</w:t>
@@ -2839,6 +3448,8 @@
                 <w:rFonts w:ascii="Times New Roman" w:eastAsia="Times New Roman" w:hAnsi="Times New Roman" w:cs="Times New Roman"/>
                 <w:color w:val="000000"/>
                 <w:kern w:val="0"/>
+                <w:sz w:val="22"/>
+                <w:szCs w:val="22"/>
                 <w14:ligatures w14:val="none"/>
               </w:rPr>
             </w:pPr>
@@ -2847,6 +3458,8 @@
                 <w:rFonts w:ascii="Times New Roman" w:eastAsia="Times New Roman" w:hAnsi="Times New Roman" w:cs="Times New Roman"/>
                 <w:color w:val="000000"/>
                 <w:kern w:val="0"/>
+                <w:sz w:val="22"/>
+                <w:szCs w:val="22"/>
                 <w14:ligatures w14:val="none"/>
               </w:rPr>
               <w:t xml:space="preserve">Loan status charged off </w:t>
@@ -2856,6 +3469,8 @@
                 <w:rFonts w:ascii="Times New Roman" w:eastAsia="Times New Roman" w:hAnsi="Times New Roman" w:cs="Times New Roman"/>
                 <w:color w:val="000000"/>
                 <w:kern w:val="0"/>
+                <w:sz w:val="22"/>
+                <w:szCs w:val="22"/>
                 <w14:ligatures w14:val="none"/>
               </w:rPr>
               <w:t>=</w:t>
@@ -2865,6 +3480,8 @@
                 <w:rFonts w:ascii="Times New Roman" w:eastAsia="Times New Roman" w:hAnsi="Times New Roman" w:cs="Times New Roman"/>
                 <w:color w:val="000000"/>
                 <w:kern w:val="0"/>
+                <w:sz w:val="22"/>
+                <w:szCs w:val="22"/>
                 <w14:ligatures w14:val="none"/>
               </w:rPr>
               <w:t xml:space="preserve"> </w:t>
@@ -2874,6 +3491,8 @@
                 <w:rFonts w:ascii="Times New Roman" w:eastAsia="Times New Roman" w:hAnsi="Times New Roman" w:cs="Times New Roman"/>
                 <w:color w:val="000000"/>
                 <w:kern w:val="0"/>
+                <w:sz w:val="22"/>
+                <w:szCs w:val="22"/>
                 <w14:ligatures w14:val="none"/>
               </w:rPr>
               <w:t>0</w:t>
@@ -2883,6 +3502,8 @@
                 <w:rFonts w:ascii="Times New Roman" w:eastAsia="Times New Roman" w:hAnsi="Times New Roman" w:cs="Times New Roman"/>
                 <w:color w:val="000000"/>
                 <w:kern w:val="0"/>
+                <w:sz w:val="22"/>
+                <w:szCs w:val="22"/>
                 <w14:ligatures w14:val="none"/>
               </w:rPr>
               <w:t xml:space="preserve">, Paid in full </w:t>
@@ -2892,6 +3513,8 @@
                 <w:rFonts w:ascii="Times New Roman" w:eastAsia="Times New Roman" w:hAnsi="Times New Roman" w:cs="Times New Roman"/>
                 <w:color w:val="000000"/>
                 <w:kern w:val="0"/>
+                <w:sz w:val="22"/>
+                <w:szCs w:val="22"/>
                 <w14:ligatures w14:val="none"/>
               </w:rPr>
               <w:t>=</w:t>
@@ -2901,6 +3524,8 @@
                 <w:rFonts w:ascii="Times New Roman" w:eastAsia="Times New Roman" w:hAnsi="Times New Roman" w:cs="Times New Roman"/>
                 <w:color w:val="000000"/>
                 <w:kern w:val="0"/>
+                <w:sz w:val="22"/>
+                <w:szCs w:val="22"/>
                 <w14:ligatures w14:val="none"/>
               </w:rPr>
               <w:t xml:space="preserve"> </w:t>
@@ -2910,6 +3535,8 @@
                 <w:rFonts w:ascii="Times New Roman" w:eastAsia="Times New Roman" w:hAnsi="Times New Roman" w:cs="Times New Roman"/>
                 <w:color w:val="000000"/>
                 <w:kern w:val="0"/>
+                <w:sz w:val="22"/>
+                <w:szCs w:val="22"/>
                 <w14:ligatures w14:val="none"/>
               </w:rPr>
               <w:t>1</w:t>
@@ -2943,6 +3570,8 @@
                 <w:rFonts w:ascii="Times New Roman" w:eastAsia="Times New Roman" w:hAnsi="Times New Roman" w:cs="Times New Roman"/>
                 <w:color w:val="000000"/>
                 <w:kern w:val="0"/>
+                <w:sz w:val="22"/>
+                <w:szCs w:val="22"/>
                 <w14:ligatures w14:val="none"/>
               </w:rPr>
             </w:pPr>
@@ -2951,6 +3580,8 @@
                 <w:rFonts w:ascii="Times New Roman" w:eastAsia="Times New Roman" w:hAnsi="Times New Roman" w:cs="Times New Roman"/>
                 <w:color w:val="000000"/>
                 <w:kern w:val="0"/>
+                <w:sz w:val="22"/>
+                <w:szCs w:val="22"/>
                 <w14:ligatures w14:val="none"/>
               </w:rPr>
               <w:t>ChgOffPrinGr</w:t>
@@ -2978,6 +3609,8 @@
                 <w:rFonts w:ascii="Times New Roman" w:eastAsia="Times New Roman" w:hAnsi="Times New Roman" w:cs="Times New Roman"/>
                 <w:color w:val="000000"/>
                 <w:kern w:val="0"/>
+                <w:sz w:val="22"/>
+                <w:szCs w:val="22"/>
                 <w14:ligatures w14:val="none"/>
               </w:rPr>
             </w:pPr>
@@ -2986,6 +3619,8 @@
                 <w:rFonts w:ascii="Times New Roman" w:eastAsia="Times New Roman" w:hAnsi="Times New Roman" w:cs="Times New Roman"/>
                 <w:color w:val="000000"/>
                 <w:kern w:val="0"/>
+                <w:sz w:val="22"/>
+                <w:szCs w:val="22"/>
                 <w14:ligatures w14:val="none"/>
               </w:rPr>
               <w:t>Numeric</w:t>
@@ -3013,6 +3648,8 @@
                 <w:rFonts w:ascii="Times New Roman" w:eastAsia="Times New Roman" w:hAnsi="Times New Roman" w:cs="Times New Roman"/>
                 <w:color w:val="000000"/>
                 <w:kern w:val="0"/>
+                <w:sz w:val="22"/>
+                <w:szCs w:val="22"/>
                 <w14:ligatures w14:val="none"/>
               </w:rPr>
             </w:pPr>
@@ -3021,6 +3658,8 @@
                 <w:rFonts w:ascii="Times New Roman" w:eastAsia="Times New Roman" w:hAnsi="Times New Roman" w:cs="Times New Roman"/>
                 <w:color w:val="000000"/>
                 <w:kern w:val="0"/>
+                <w:sz w:val="22"/>
+                <w:szCs w:val="22"/>
                 <w14:ligatures w14:val="none"/>
               </w:rPr>
               <w:t>Charged-off amount</w:t>
@@ -3054,6 +3693,8 @@
                 <w:rFonts w:ascii="Times New Roman" w:eastAsia="Times New Roman" w:hAnsi="Times New Roman" w:cs="Times New Roman"/>
                 <w:color w:val="000000"/>
                 <w:kern w:val="0"/>
+                <w:sz w:val="22"/>
+                <w:szCs w:val="22"/>
                 <w14:ligatures w14:val="none"/>
               </w:rPr>
             </w:pPr>
@@ -3062,6 +3703,8 @@
                 <w:rFonts w:ascii="Times New Roman" w:eastAsia="Times New Roman" w:hAnsi="Times New Roman" w:cs="Times New Roman"/>
                 <w:color w:val="000000"/>
                 <w:kern w:val="0"/>
+                <w:sz w:val="22"/>
+                <w:szCs w:val="22"/>
                 <w14:ligatures w14:val="none"/>
               </w:rPr>
               <w:t>GrAppv</w:t>
@@ -3089,6 +3732,8 @@
                 <w:rFonts w:ascii="Times New Roman" w:eastAsia="Times New Roman" w:hAnsi="Times New Roman" w:cs="Times New Roman"/>
                 <w:color w:val="000000"/>
                 <w:kern w:val="0"/>
+                <w:sz w:val="22"/>
+                <w:szCs w:val="22"/>
                 <w14:ligatures w14:val="none"/>
               </w:rPr>
             </w:pPr>
@@ -3097,6 +3742,8 @@
                 <w:rFonts w:ascii="Times New Roman" w:eastAsia="Times New Roman" w:hAnsi="Times New Roman" w:cs="Times New Roman"/>
                 <w:color w:val="000000"/>
                 <w:kern w:val="0"/>
+                <w:sz w:val="22"/>
+                <w:szCs w:val="22"/>
                 <w14:ligatures w14:val="none"/>
               </w:rPr>
               <w:t>Numeric</w:t>
@@ -3124,6 +3771,8 @@
                 <w:rFonts w:ascii="Times New Roman" w:eastAsia="Times New Roman" w:hAnsi="Times New Roman" w:cs="Times New Roman"/>
                 <w:color w:val="000000"/>
                 <w:kern w:val="0"/>
+                <w:sz w:val="22"/>
+                <w:szCs w:val="22"/>
                 <w14:ligatures w14:val="none"/>
               </w:rPr>
             </w:pPr>
@@ -3132,9 +3781,66 @@
                 <w:rFonts w:ascii="Times New Roman" w:eastAsia="Times New Roman" w:hAnsi="Times New Roman" w:cs="Times New Roman"/>
                 <w:color w:val="000000"/>
                 <w:kern w:val="0"/>
-                <w14:ligatures w14:val="none"/>
-              </w:rPr>
-              <w:t>Gross amount of loan approved by bank</w:t>
+                <w:sz w:val="22"/>
+                <w:szCs w:val="22"/>
+                <w14:ligatures w14:val="none"/>
+              </w:rPr>
+              <w:t>The gross</w:t>
+            </w:r>
+            <w:r>
+              <w:rPr>
+                <w:rFonts w:ascii="Times New Roman" w:eastAsia="Times New Roman" w:hAnsi="Times New Roman" w:cs="Times New Roman"/>
+                <w:color w:val="000000"/>
+                <w:kern w:val="0"/>
+                <w:sz w:val="22"/>
+                <w:szCs w:val="22"/>
+                <w14:ligatures w14:val="none"/>
+              </w:rPr>
+              <w:t xml:space="preserve"> amount of </w:t>
+            </w:r>
+            <w:r>
+              <w:rPr>
+                <w:rFonts w:ascii="Times New Roman" w:eastAsia="Times New Roman" w:hAnsi="Times New Roman" w:cs="Times New Roman"/>
+                <w:color w:val="000000"/>
+                <w:kern w:val="0"/>
+                <w:sz w:val="22"/>
+                <w:szCs w:val="22"/>
+                <w14:ligatures w14:val="none"/>
+              </w:rPr>
+              <w:t>loans</w:t>
+            </w:r>
+            <w:r>
+              <w:rPr>
+                <w:rFonts w:ascii="Times New Roman" w:eastAsia="Times New Roman" w:hAnsi="Times New Roman" w:cs="Times New Roman"/>
+                <w:color w:val="000000"/>
+                <w:kern w:val="0"/>
+                <w:sz w:val="22"/>
+                <w:szCs w:val="22"/>
+                <w14:ligatures w14:val="none"/>
+              </w:rPr>
+              <w:t xml:space="preserve"> approved by </w:t>
+            </w:r>
+            <w:r>
+              <w:rPr>
+                <w:rFonts w:ascii="Times New Roman" w:eastAsia="Times New Roman" w:hAnsi="Times New Roman" w:cs="Times New Roman"/>
+                <w:color w:val="000000"/>
+                <w:kern w:val="0"/>
+                <w:sz w:val="22"/>
+                <w:szCs w:val="22"/>
+                <w14:ligatures w14:val="none"/>
+              </w:rPr>
+              <w:t xml:space="preserve">the </w:t>
+            </w:r>
+            <w:r>
+              <w:rPr>
+                <w:rFonts w:ascii="Times New Roman" w:eastAsia="Times New Roman" w:hAnsi="Times New Roman" w:cs="Times New Roman"/>
+                <w:color w:val="000000"/>
+                <w:kern w:val="0"/>
+                <w:sz w:val="22"/>
+                <w:szCs w:val="22"/>
+                <w14:ligatures w14:val="none"/>
+              </w:rPr>
+              <w:t>bank</w:t>
             </w:r>
           </w:p>
         </w:tc>
@@ -3164,6 +3870,8 @@
                 <w:rFonts w:ascii="Times New Roman" w:eastAsia="Times New Roman" w:hAnsi="Times New Roman" w:cs="Times New Roman"/>
                 <w:color w:val="000000"/>
                 <w:kern w:val="0"/>
+                <w:sz w:val="22"/>
+                <w:szCs w:val="22"/>
                 <w14:ligatures w14:val="none"/>
               </w:rPr>
             </w:pPr>
@@ -3172,6 +3880,8 @@
                 <w:rFonts w:ascii="Times New Roman" w:eastAsia="Times New Roman" w:hAnsi="Times New Roman" w:cs="Times New Roman"/>
                 <w:color w:val="000000"/>
                 <w:kern w:val="0"/>
+                <w:sz w:val="22"/>
+                <w:szCs w:val="22"/>
                 <w14:ligatures w14:val="none"/>
               </w:rPr>
               <w:t>SBA_Appv</w:t>
@@ -3198,6 +3908,8 @@
                 <w:rFonts w:ascii="Times New Roman" w:eastAsia="Times New Roman" w:hAnsi="Times New Roman" w:cs="Times New Roman"/>
                 <w:color w:val="000000"/>
                 <w:kern w:val="0"/>
+                <w:sz w:val="22"/>
+                <w:szCs w:val="22"/>
                 <w14:ligatures w14:val="none"/>
               </w:rPr>
             </w:pPr>
@@ -3206,6 +3918,8 @@
                 <w:rFonts w:ascii="Times New Roman" w:eastAsia="Times New Roman" w:hAnsi="Times New Roman" w:cs="Times New Roman"/>
                 <w:color w:val="000000"/>
                 <w:kern w:val="0"/>
+                <w:sz w:val="22"/>
+                <w:szCs w:val="22"/>
                 <w14:ligatures w14:val="none"/>
               </w:rPr>
               <w:t xml:space="preserve">Numeric </w:t>
@@ -3232,6 +3946,8 @@
                 <w:rFonts w:ascii="Times New Roman" w:eastAsia="Times New Roman" w:hAnsi="Times New Roman" w:cs="Times New Roman"/>
                 <w:color w:val="000000"/>
                 <w:kern w:val="0"/>
+                <w:sz w:val="22"/>
+                <w:szCs w:val="22"/>
                 <w14:ligatures w14:val="none"/>
               </w:rPr>
             </w:pPr>
@@ -3240,6 +3956,8 @@
                 <w:rFonts w:ascii="Times New Roman" w:eastAsia="Times New Roman" w:hAnsi="Times New Roman" w:cs="Times New Roman"/>
                 <w:color w:val="000000"/>
                 <w:kern w:val="0"/>
+                <w:sz w:val="22"/>
+                <w:szCs w:val="22"/>
                 <w14:ligatures w14:val="none"/>
               </w:rPr>
               <w:t>SBA’s guaranteed amount of approved loan</w:t>
@@ -3309,27 +4027,35 @@
           <w:rFonts w:ascii="Times New Roman" w:hAnsi="Times New Roman" w:cs="Times New Roman"/>
         </w:rPr>
       </w:pPr>
-    </w:p>
-    <w:p>
-      <w:pPr>
-        <w:jc w:val="both"/>
-        <w:rPr>
-          <w:rFonts w:ascii="Times New Roman" w:hAnsi="Times New Roman" w:cs="Times New Roman"/>
-        </w:rPr>
-      </w:pPr>
-    </w:p>
-    <w:p>
-      <w:pPr>
-        <w:jc w:val="both"/>
-        <w:rPr>
-          <w:rFonts w:ascii="Times New Roman" w:hAnsi="Times New Roman" w:cs="Times New Roman"/>
-        </w:rPr>
-      </w:pPr>
-      <w:r>
-        <w:rPr>
-          <w:rFonts w:ascii="Times New Roman" w:hAnsi="Times New Roman" w:cs="Times New Roman"/>
-        </w:rPr>
-        <w:t>In pre-processing, the following approach is used:</w:t>
+      <w:r>
+        <w:rPr>
+          <w:rFonts w:ascii="Times New Roman" w:hAnsi="Times New Roman" w:cs="Times New Roman"/>
+        </w:rPr>
+        <w:t>In pre-processing</w:t>
+      </w:r>
+      <w:r>
+        <w:rPr>
+          <w:rFonts w:ascii="Times New Roman" w:hAnsi="Times New Roman" w:cs="Times New Roman"/>
+        </w:rPr>
+        <w:t xml:space="preserve"> the dataset</w:t>
+      </w:r>
+      <w:r>
+        <w:rPr>
+          <w:rFonts w:ascii="Times New Roman" w:hAnsi="Times New Roman" w:cs="Times New Roman"/>
+        </w:rPr>
+        <w:t xml:space="preserve">, the following approach </w:t>
+      </w:r>
+      <w:r>
+        <w:rPr>
+          <w:rFonts w:ascii="Times New Roman" w:hAnsi="Times New Roman" w:cs="Times New Roman"/>
+        </w:rPr>
+        <w:t>was taken</w:t>
+      </w:r>
+      <w:r>
+        <w:rPr>
+          <w:rFonts w:ascii="Times New Roman" w:hAnsi="Times New Roman" w:cs="Times New Roman"/>
+        </w:rPr>
+        <w:t>:</w:t>
       </w:r>
     </w:p>
     <w:p>
@@ -3348,7 +4074,6 @@
         <w:rPr>
           <w:rFonts w:ascii="Times New Roman" w:hAnsi="Times New Roman" w:cs="Times New Roman"/>
         </w:rPr>
-        <w:lastRenderedPageBreak/>
         <w:t xml:space="preserve">Calculate the percentage of missing values per column to identify columns that need to be imputed or if the missing values are too low and won’t reduce the data’s richness and complexity. </w:t>
       </w:r>
     </w:p>
@@ -3368,6 +4093,7 @@
         <w:rPr>
           <w:rFonts w:ascii="Times New Roman" w:hAnsi="Times New Roman" w:cs="Times New Roman"/>
         </w:rPr>
+        <w:lastRenderedPageBreak/>
         <w:t>Then drop rows that have missing values on key variables that cannot be imputed. In this case, empty rows in these columns were dropped: Name, City, State, DisbursementDate, and MIS status</w:t>
       </w:r>
     </w:p>
@@ -3387,7 +4113,19 @@
         <w:rPr>
           <w:rFonts w:ascii="Times New Roman" w:hAnsi="Times New Roman" w:cs="Times New Roman"/>
         </w:rPr>
-        <w:t xml:space="preserve">Convert charge off date from a date into a binary: 0 – if there is no date, and 1 if there is a date, and store in ChgOffDate_binary column. </w:t>
+        <w:t xml:space="preserve">Convert </w:t>
+      </w:r>
+      <w:r>
+        <w:rPr>
+          <w:rFonts w:ascii="Times New Roman" w:hAnsi="Times New Roman" w:cs="Times New Roman"/>
+        </w:rPr>
+        <w:t xml:space="preserve">the charge-off date from a date into a binary: 0 – if there is no date, and 1 if there is a date and store it in the </w:t>
+      </w:r>
+      <w:r>
+        <w:rPr>
+          <w:rFonts w:ascii="Times New Roman" w:hAnsi="Times New Roman" w:cs="Times New Roman"/>
+        </w:rPr>
+        <w:t xml:space="preserve">ChgOffDate_binary column. </w:t>
       </w:r>
     </w:p>
     <w:p>
@@ -3406,7 +4144,19 @@
         <w:rPr>
           <w:rFonts w:ascii="Times New Roman" w:hAnsi="Times New Roman" w:cs="Times New Roman"/>
         </w:rPr>
-        <w:t xml:space="preserve">Remove undefined location in UrbanRural column, and using the new information, create UrbanRural_binary column, assign 0 to urban and 1 to rural. </w:t>
+        <w:t xml:space="preserve">Remove </w:t>
+      </w:r>
+      <w:r>
+        <w:rPr>
+          <w:rFonts w:ascii="Times New Roman" w:hAnsi="Times New Roman" w:cs="Times New Roman"/>
+        </w:rPr>
+        <w:t>the undefined location in the UrbanRural column. Using the new information, create the UrbanRural_binary column and</w:t>
+      </w:r>
+      <w:r>
+        <w:rPr>
+          <w:rFonts w:ascii="Times New Roman" w:hAnsi="Times New Roman" w:cs="Times New Roman"/>
+        </w:rPr>
+        <w:t xml:space="preserve"> assign 0 to urban and 1 to rural. </w:t>
       </w:r>
     </w:p>
     <w:p>
@@ -3425,13 +4175,88 @@
         <w:rPr>
           <w:rFonts w:ascii="Times New Roman" w:hAnsi="Times New Roman" w:cs="Times New Roman"/>
         </w:rPr>
-        <w:t xml:space="preserve">Drop off columns that are not part of the key variables: </w:t>
-      </w:r>
-      <w:r>
-        <w:rPr>
-          <w:rFonts w:ascii="Times New Roman" w:hAnsi="Times New Roman" w:cs="Times New Roman"/>
-        </w:rPr>
-        <w:t>'LoanNr_ChkDgt', 'ChgOffDate','UrbanRural', 'RevLineCr', 'LowDoc', 'BalanceGross'</w:t>
+        <w:t xml:space="preserve">Encode MIS_status into binary </w:t>
+      </w:r>
+      <w:r>
+        <w:rPr>
+          <w:rFonts w:ascii="Times New Roman" w:hAnsi="Times New Roman" w:cs="Times New Roman"/>
+        </w:rPr>
+        <w:t>data where</w:t>
+      </w:r>
+      <w:r>
+        <w:rPr>
+          <w:rFonts w:ascii="Times New Roman" w:hAnsi="Times New Roman" w:cs="Times New Roman"/>
+        </w:rPr>
+        <w:t xml:space="preserve"> </w:t>
+      </w:r>
+      <w:r>
+        <w:rPr>
+          <w:rFonts w:ascii="Times New Roman" w:hAnsi="Times New Roman" w:cs="Times New Roman"/>
+        </w:rPr>
+        <w:t>l</w:t>
+      </w:r>
+      <w:r>
+        <w:rPr>
+          <w:rFonts w:ascii="Times New Roman" w:eastAsia="Times New Roman" w:hAnsi="Times New Roman" w:cs="Times New Roman"/>
+          <w:color w:val="000000"/>
+          <w:kern w:val="0"/>
+          <w14:ligatures w14:val="none"/>
+        </w:rPr>
+        <w:t xml:space="preserve">oan status charged off = </w:t>
+      </w:r>
+      <w:r>
+        <w:rPr>
+          <w:rFonts w:ascii="Times New Roman" w:eastAsia="Times New Roman" w:hAnsi="Times New Roman" w:cs="Times New Roman"/>
+          <w:color w:val="000000"/>
+          <w:kern w:val="0"/>
+          <w14:ligatures w14:val="none"/>
+        </w:rPr>
+        <w:t>0</w:t>
+      </w:r>
+      <w:r>
+        <w:rPr>
+          <w:rFonts w:ascii="Times New Roman" w:eastAsia="Times New Roman" w:hAnsi="Times New Roman" w:cs="Times New Roman"/>
+          <w:color w:val="000000"/>
+          <w:kern w:val="0"/>
+          <w14:ligatures w14:val="none"/>
+        </w:rPr>
+        <w:t xml:space="preserve">, Paid in full = </w:t>
+      </w:r>
+      <w:r>
+        <w:rPr>
+          <w:rFonts w:ascii="Times New Roman" w:eastAsia="Times New Roman" w:hAnsi="Times New Roman" w:cs="Times New Roman"/>
+          <w:color w:val="000000"/>
+          <w:kern w:val="0"/>
+          <w14:ligatures w14:val="none"/>
+        </w:rPr>
+        <w:t>1</w:t>
+      </w:r>
+      <w:r>
+        <w:rPr>
+          <w:rFonts w:ascii="Times New Roman" w:eastAsia="Times New Roman" w:hAnsi="Times New Roman" w:cs="Times New Roman"/>
+          <w:color w:val="000000"/>
+          <w:kern w:val="0"/>
+          <w14:ligatures w14:val="none"/>
+        </w:rPr>
+        <w:t xml:space="preserve"> and assign to a new column </w:t>
+      </w:r>
+      <w:r>
+        <w:rPr>
+          <w:rFonts w:ascii="Times New Roman" w:eastAsia="Times New Roman" w:hAnsi="Times New Roman" w:cs="Times New Roman"/>
+          <w:color w:val="000000"/>
+          <w:kern w:val="0"/>
+          <w14:ligatures w14:val="none"/>
+        </w:rPr>
+        <w:t>MIS_Status_Binary</w:t>
+      </w:r>
+      <w:r>
+        <w:rPr>
+          <w:rFonts w:ascii="Times New Roman" w:eastAsia="Times New Roman" w:hAnsi="Times New Roman" w:cs="Times New Roman"/>
+          <w:color w:val="000000"/>
+          <w:kern w:val="0"/>
+          <w14:ligatures w14:val="none"/>
+        </w:rPr>
+        <w:t xml:space="preserve">. </w:t>
       </w:r>
     </w:p>
     <w:p>
@@ -3450,24 +4275,78 @@
         <w:rPr>
           <w:rFonts w:ascii="Times New Roman" w:hAnsi="Times New Roman" w:cs="Times New Roman"/>
         </w:rPr>
-        <w:br w:type="page"/>
+        <w:t xml:space="preserve">Drop off columns that are not part of the key variables: </w:t>
+      </w:r>
+      <w:r>
+        <w:rPr>
+          <w:rFonts w:ascii="Times New Roman" w:hAnsi="Times New Roman" w:cs="Times New Roman"/>
+        </w:rPr>
+        <w:t>'LoanNr_ChkDgt', 'ChgOffDate',</w:t>
+      </w:r>
+      <w:r>
+        <w:rPr>
+          <w:rFonts w:ascii="Times New Roman" w:hAnsi="Times New Roman" w:cs="Times New Roman"/>
+        </w:rPr>
+        <w:t xml:space="preserve"> </w:t>
+      </w:r>
+      <w:r>
+        <w:rPr>
+          <w:rFonts w:ascii="Times New Roman" w:hAnsi="Times New Roman" w:cs="Times New Roman"/>
+        </w:rPr>
+        <w:t>'UrbanRural', 'RevLineCr', 'LowDoc</w:t>
+      </w:r>
+      <w:proofErr w:type="gramStart"/>
+      <w:r>
+        <w:rPr>
+          <w:rFonts w:ascii="Times New Roman" w:hAnsi="Times New Roman" w:cs="Times New Roman"/>
+        </w:rPr>
+        <w:t>',</w:t>
+      </w:r>
+      <w:r>
+        <w:rPr>
+          <w:rFonts w:ascii="Times New Roman" w:hAnsi="Times New Roman" w:cs="Times New Roman"/>
+        </w:rPr>
+        <w:t xml:space="preserve"> </w:t>
+      </w:r>
+      <w:r>
+        <w:rPr>
+          <w:rFonts w:ascii="Times New Roman" w:hAnsi="Times New Roman" w:cs="Times New Roman"/>
+        </w:rPr>
+        <w:t>‘</w:t>
+      </w:r>
+      <w:proofErr w:type="gramEnd"/>
+      <w:r>
+        <w:rPr>
+          <w:rFonts w:ascii="Times New Roman" w:hAnsi="Times New Roman" w:cs="Times New Roman"/>
+        </w:rPr>
+        <w:t xml:space="preserve">MIS_Status’, </w:t>
+      </w:r>
+      <w:r>
+        <w:rPr>
+          <w:rFonts w:ascii="Times New Roman" w:hAnsi="Times New Roman" w:cs="Times New Roman"/>
+        </w:rPr>
+        <w:t>and</w:t>
+      </w:r>
+      <w:r>
+        <w:rPr>
+          <w:rFonts w:ascii="Times New Roman" w:hAnsi="Times New Roman" w:cs="Times New Roman"/>
+        </w:rPr>
+        <w:t xml:space="preserve"> 'BalanceGross'</w:t>
       </w:r>
     </w:p>
     <w:p>
       <w:pPr>
+        <w:jc w:val="both"/>
+        <w:rPr>
+          <w:rFonts w:ascii="Times New Roman" w:hAnsi="Times New Roman" w:cs="Times New Roman"/>
+        </w:rPr>
+      </w:pPr>
+      <w:r>
         <w:rPr>
           <w:rFonts w:ascii="Times New Roman" w:hAnsi="Times New Roman" w:cs="Times New Roman"/>
           <w:b/>
           <w:bCs/>
         </w:rPr>
-      </w:pPr>
-      <w:r>
-        <w:rPr>
-          <w:rFonts w:ascii="Times New Roman" w:hAnsi="Times New Roman" w:cs="Times New Roman"/>
-          <w:b/>
-          <w:bCs/>
-        </w:rPr>
-        <w:lastRenderedPageBreak/>
         <w:t xml:space="preserve">Methodology </w:t>
       </w:r>
     </w:p>
@@ -3479,7 +4358,13 @@
         <w:t xml:space="preserve">The </w:t>
       </w:r>
       <w:r>
-        <w:t xml:space="preserve">target variable would be Disbursement Gross, Gross Amount approved by bank, and </w:t>
+        <w:t xml:space="preserve">target variable would be Disbursement Gross, </w:t>
+      </w:r>
+      <w:r>
+        <w:t xml:space="preserve">the Gross Amount approved by the </w:t>
+      </w:r>
+      <w:r>
+        <w:t xml:space="preserve">bank, and </w:t>
       </w:r>
       <w:r>
         <w:rPr>
@@ -3503,19 +4388,19 @@
         <w:t>s</w:t>
       </w:r>
       <w:r>
-        <w:t xml:space="preserve">tate, city, NAICS, approval date, approval financial year, loan term, number of employees, created jobs, retained job, franchise code, urban rural binary, </w:t>
-      </w:r>
-      <w:r>
-        <w:t>c</w:t>
-      </w:r>
-      <w:r>
-        <w:t xml:space="preserve">harge </w:t>
-      </w:r>
-      <w:r>
-        <w:t>o</w:t>
-      </w:r>
-      <w:r>
-        <w:t xml:space="preserve">ff </w:t>
+        <w:t xml:space="preserve">tate, city, NAICS, approval date, approval financial year, loan term, number of employees, created jobs, retained job, franchise code, </w:t>
+      </w:r>
+      <w:r>
+        <w:t>UrbanRural</w:t>
+      </w:r>
+      <w:r>
+        <w:t xml:space="preserve"> binary, </w:t>
+      </w:r>
+      <w:r>
+        <w:t>charge-off</w:t>
+      </w:r>
+      <w:r>
+        <w:t xml:space="preserve"> </w:t>
       </w:r>
       <w:r>
         <w:t>d</w:t>
@@ -3560,7 +4445,7 @@
           <w:b/>
           <w:bCs/>
         </w:rPr>
-        <w:t xml:space="preserve">Predict loan amount (DisbursementGross) </w:t>
+        <w:t>Predict loan amount (DisbursementGross)</w:t>
       </w:r>
       <w:r>
         <w:rPr>
@@ -3568,7 +4453,114 @@
           <w:b/>
           <w:bCs/>
         </w:rPr>
-        <w:t>using:</w:t>
+        <w:t xml:space="preserve">, </w:t>
+      </w:r>
+      <w:r>
+        <w:rPr>
+          <w:rFonts w:ascii="Times New Roman" w:hAnsi="Times New Roman" w:cs="Times New Roman"/>
+          <w:b/>
+          <w:bCs/>
+        </w:rPr>
+        <w:t xml:space="preserve">the </w:t>
+      </w:r>
+      <w:r>
+        <w:rPr>
+          <w:rStyle w:val="HTMLCode"/>
+          <w:rFonts w:ascii="Times New Roman" w:eastAsiaTheme="majorEastAsia" w:hAnsi="Times New Roman" w:cs="Times New Roman"/>
+          <w:b/>
+          <w:bCs/>
+          <w:sz w:val="24"/>
+          <w:szCs w:val="24"/>
+        </w:rPr>
+        <w:t xml:space="preserve">gross amount approved by </w:t>
+      </w:r>
+      <w:r>
+        <w:rPr>
+          <w:rStyle w:val="HTMLCode"/>
+          <w:rFonts w:ascii="Times New Roman" w:eastAsiaTheme="majorEastAsia" w:hAnsi="Times New Roman" w:cs="Times New Roman"/>
+          <w:b/>
+          <w:bCs/>
+          <w:sz w:val="24"/>
+          <w:szCs w:val="24"/>
+        </w:rPr>
+        <w:t xml:space="preserve">the </w:t>
+      </w:r>
+      <w:r>
+        <w:rPr>
+          <w:rStyle w:val="HTMLCode"/>
+          <w:rFonts w:ascii="Times New Roman" w:eastAsiaTheme="majorEastAsia" w:hAnsi="Times New Roman" w:cs="Times New Roman"/>
+          <w:b/>
+          <w:bCs/>
+          <w:sz w:val="24"/>
+          <w:szCs w:val="24"/>
+        </w:rPr>
+        <w:t>bank (GrAppv</w:t>
+      </w:r>
+      <w:r>
+        <w:rPr>
+          <w:rStyle w:val="HTMLCode"/>
+          <w:rFonts w:ascii="Times New Roman" w:eastAsiaTheme="majorEastAsia" w:hAnsi="Times New Roman" w:cs="Times New Roman"/>
+          <w:b/>
+          <w:bCs/>
+          <w:sz w:val="24"/>
+          <w:szCs w:val="24"/>
+        </w:rPr>
+        <w:t>)</w:t>
+      </w:r>
+      <w:r>
+        <w:rPr>
+          <w:rStyle w:val="HTMLCode"/>
+          <w:rFonts w:ascii="Times New Roman" w:eastAsiaTheme="majorEastAsia" w:hAnsi="Times New Roman" w:cs="Times New Roman"/>
+          <w:b/>
+          <w:bCs/>
+          <w:sz w:val="24"/>
+          <w:szCs w:val="24"/>
+        </w:rPr>
+        <w:t>, and SBA_guarantee</w:t>
+      </w:r>
+      <w:r>
+        <w:rPr>
+          <w:rStyle w:val="HTMLCode"/>
+          <w:rFonts w:ascii="Times New Roman" w:eastAsiaTheme="majorEastAsia" w:hAnsi="Times New Roman" w:cs="Times New Roman"/>
+          <w:b/>
+          <w:bCs/>
+          <w:sz w:val="24"/>
+          <w:szCs w:val="24"/>
+        </w:rPr>
+        <w:t xml:space="preserve"> </w:t>
+      </w:r>
+      <w:r>
+        <w:rPr>
+          <w:rStyle w:val="HTMLCode"/>
+          <w:rFonts w:ascii="Times New Roman" w:eastAsiaTheme="majorEastAsia" w:hAnsi="Times New Roman" w:cs="Times New Roman"/>
+          <w:b/>
+          <w:bCs/>
+          <w:sz w:val="24"/>
+          <w:szCs w:val="24"/>
+        </w:rPr>
+        <w:t>(SBA_Appv</w:t>
+      </w:r>
+      <w:r>
+        <w:rPr>
+          <w:rStyle w:val="HTMLCode"/>
+          <w:rFonts w:ascii="Times New Roman" w:eastAsiaTheme="majorEastAsia" w:hAnsi="Times New Roman" w:cs="Times New Roman"/>
+          <w:b/>
+          <w:bCs/>
+          <w:sz w:val="24"/>
+          <w:szCs w:val="24"/>
+        </w:rPr>
+        <w:t>)</w:t>
+      </w:r>
+      <w:r>
+        <w:rPr>
+          <w:rStyle w:val="HTMLCode"/>
+          <w:rFonts w:ascii="Times New Roman" w:eastAsiaTheme="majorEastAsia" w:hAnsi="Times New Roman" w:cs="Times New Roman"/>
+          <w:b/>
+          <w:bCs/>
+          <w:sz w:val="24"/>
+          <w:szCs w:val="24"/>
+        </w:rPr>
+        <w:t>.</w:t>
       </w:r>
     </w:p>
     <w:p>
@@ -3595,16 +4587,33 @@
     </w:p>
     <w:p>
       <w:pPr>
-        <w:ind w:left="360"/>
-        <w:rPr>
-          <w:rFonts w:ascii="Times New Roman" w:hAnsi="Times New Roman" w:cs="Times New Roman"/>
-        </w:rPr>
-      </w:pPr>
-      <w:r>
-        <w:rPr>
-          <w:rFonts w:ascii="Times New Roman" w:hAnsi="Times New Roman" w:cs="Times New Roman"/>
-        </w:rPr>
-        <w:t xml:space="preserve">Setup a linear regression model as shown below: </w:t>
+        <w:rPr>
+          <w:rFonts w:ascii="Times New Roman" w:hAnsi="Times New Roman" w:cs="Times New Roman"/>
+        </w:rPr>
+      </w:pPr>
+      <w:r>
+        <w:rPr>
+          <w:rFonts w:ascii="Times New Roman" w:hAnsi="Times New Roman" w:cs="Times New Roman"/>
+        </w:rPr>
+        <w:t>Set up</w:t>
+      </w:r>
+      <w:r>
+        <w:rPr>
+          <w:rFonts w:ascii="Times New Roman" w:hAnsi="Times New Roman" w:cs="Times New Roman"/>
+        </w:rPr>
+        <w:t xml:space="preserve"> a linear regression model as </w:t>
+      </w:r>
+      <w:r>
+        <w:rPr>
+          <w:rFonts w:ascii="Times New Roman" w:hAnsi="Times New Roman" w:cs="Times New Roman"/>
+        </w:rPr>
+        <w:t>follows</w:t>
+      </w:r>
+      <w:r>
+        <w:rPr>
+          <w:rFonts w:ascii="Times New Roman" w:hAnsi="Times New Roman" w:cs="Times New Roman"/>
+        </w:rPr>
+        <w:t xml:space="preserve">: </w:t>
       </w:r>
     </w:p>
     <w:p>
@@ -3644,7 +4653,34 @@
             <w:rPr>
               <w:rFonts w:ascii="Cambria Math" w:hAnsi="Cambria Math" w:cs="Times New Roman"/>
             </w:rPr>
-            <m:t>= β0 + β1 * Term + β2 * NoEmp + β3 * NAICS + β4 * FranchiseCode + β5 * UrbanRural</m:t>
+            <m:t>= β0 + β1 * Term + β2 * NoEmp + β3 *</m:t>
+          </m:r>
+          <m:r>
+            <w:rPr>
+              <w:rFonts w:ascii="Cambria Math" w:hAnsi="Cambria Math" w:cs="Times New Roman"/>
+            </w:rPr>
+            <m:t xml:space="preserve"> </m:t>
+          </m:r>
+          <m:r>
+            <w:rPr>
+              <w:rFonts w:ascii="Cambria Math" w:eastAsia="Times New Roman" w:hAnsi="Cambria Math" w:cs="Times New Roman"/>
+              <w:color w:val="000000"/>
+              <w:kern w:val="0"/>
+              <w14:ligatures w14:val="none"/>
+            </w:rPr>
+            <m:t>NewExist</m:t>
+          </m:r>
+          <m:r>
+            <w:rPr>
+              <w:rFonts w:ascii="Cambria Math" w:hAnsi="Cambria Math" w:cs="Times New Roman"/>
+            </w:rPr>
+            <m:t xml:space="preserve"> </m:t>
+          </m:r>
+          <m:r>
+            <w:rPr>
+              <w:rFonts w:ascii="Cambria Math" w:hAnsi="Cambria Math" w:cs="Times New Roman"/>
+            </w:rPr>
+            <m:t>+ β4 * FranchiseCode + β5 * UrbanRural</m:t>
           </m:r>
           <m:r>
             <w:rPr>
@@ -3657,48 +4693,70 @@
     </w:p>
     <w:p>
       <w:pPr>
-        <w:pStyle w:val="ListParagraph"/>
-        <w:rPr>
-          <w:rFonts w:ascii="Times New Roman" w:hAnsi="Times New Roman" w:cs="Times New Roman"/>
-        </w:rPr>
-      </w:pPr>
-      <w:r>
-        <w:rPr>
-          <w:rFonts w:ascii="Times New Roman" w:hAnsi="Times New Roman" w:cs="Times New Roman"/>
-        </w:rPr>
-        <w:t xml:space="preserve">The linear regression will help identify if there is a linear relationship between the loan amount and key variables in the dataset. The downside of using a linear relationship is that there might be </w:t>
-      </w:r>
-      <w:r>
-        <w:rPr>
-          <w:rFonts w:ascii="Times New Roman" w:hAnsi="Times New Roman" w:cs="Times New Roman"/>
-        </w:rPr>
-        <w:t xml:space="preserve">a </w:t>
-      </w:r>
-      <w:r>
-        <w:rPr>
-          <w:rFonts w:ascii="Times New Roman" w:hAnsi="Times New Roman" w:cs="Times New Roman"/>
-        </w:rPr>
-        <w:t xml:space="preserve">non-linear relationship that will not be captured by this regression model. </w:t>
+        <w:rPr>
+          <w:rFonts w:ascii="Times New Roman" w:hAnsi="Times New Roman" w:cs="Times New Roman"/>
+        </w:rPr>
+      </w:pPr>
+      <w:r>
+        <w:rPr>
+          <w:rFonts w:ascii="Times New Roman" w:hAnsi="Times New Roman" w:cs="Times New Roman"/>
+        </w:rPr>
+        <w:t xml:space="preserve">The linear regression will help identify if there is a linear relationship between the loan amount and key variables in the dataset. The downside of using a linear relationship is that </w:t>
+      </w:r>
+      <w:r>
+        <w:rPr>
+          <w:rFonts w:ascii="Times New Roman" w:hAnsi="Times New Roman" w:cs="Times New Roman"/>
+        </w:rPr>
+        <w:t>this regression model might not capture a non-linear relationship</w:t>
+      </w:r>
+      <w:r>
+        <w:rPr>
+          <w:rFonts w:ascii="Times New Roman" w:hAnsi="Times New Roman" w:cs="Times New Roman"/>
+        </w:rPr>
+        <w:t xml:space="preserve">. </w:t>
       </w:r>
     </w:p>
     <w:p>
       <w:pPr>
-        <w:pStyle w:val="ListParagraph"/>
-        <w:rPr>
-          <w:rFonts w:ascii="Times New Roman" w:hAnsi="Times New Roman" w:cs="Times New Roman"/>
-        </w:rPr>
-      </w:pPr>
-      <w:r>
-        <w:rPr>
-          <w:rFonts w:ascii="Times New Roman" w:hAnsi="Times New Roman" w:cs="Times New Roman"/>
-        </w:rPr>
-        <w:t>A similar model will be run but with Gross</w:t>
-      </w:r>
-      <w:r>
-        <w:rPr>
-          <w:rFonts w:ascii="Times New Roman" w:hAnsi="Times New Roman" w:cs="Times New Roman"/>
-        </w:rPr>
-        <w:t xml:space="preserve"> amount approved by bank and SBA’s guaranteed amount</w:t>
+        <w:rPr>
+          <w:rFonts w:ascii="Times New Roman" w:hAnsi="Times New Roman" w:cs="Times New Roman"/>
+        </w:rPr>
+      </w:pPr>
+      <w:r>
+        <w:rPr>
+          <w:rFonts w:ascii="Times New Roman" w:hAnsi="Times New Roman" w:cs="Times New Roman"/>
+        </w:rPr>
+        <w:t xml:space="preserve">A similar model will be run but with </w:t>
+      </w:r>
+      <w:r>
+        <w:rPr>
+          <w:rFonts w:ascii="Times New Roman" w:hAnsi="Times New Roman" w:cs="Times New Roman"/>
+        </w:rPr>
+        <w:t xml:space="preserve">the </w:t>
+      </w:r>
+      <w:r>
+        <w:rPr>
+          <w:rFonts w:ascii="Times New Roman" w:hAnsi="Times New Roman" w:cs="Times New Roman"/>
+        </w:rPr>
+        <w:t>Gross</w:t>
+      </w:r>
+      <w:r>
+        <w:rPr>
+          <w:rFonts w:ascii="Times New Roman" w:hAnsi="Times New Roman" w:cs="Times New Roman"/>
+        </w:rPr>
+        <w:t xml:space="preserve"> amount approved by </w:t>
+      </w:r>
+      <w:r>
+        <w:rPr>
+          <w:rFonts w:ascii="Times New Roman" w:hAnsi="Times New Roman" w:cs="Times New Roman"/>
+        </w:rPr>
+        <w:t xml:space="preserve">the </w:t>
+      </w:r>
+      <w:r>
+        <w:rPr>
+          <w:rFonts w:ascii="Times New Roman" w:hAnsi="Times New Roman" w:cs="Times New Roman"/>
+        </w:rPr>
+        <w:t>bank and SBA’s guaranteed amount</w:t>
       </w:r>
       <w:r>
         <w:rPr>
@@ -3762,7 +4820,28 @@
             <w:rPr>
               <w:rFonts w:ascii="Cambria Math" w:hAnsi="Cambria Math" w:cs="Times New Roman"/>
             </w:rPr>
-            <m:t>= β0 + β1 * Term + β2 * NoEmp + β3 * NAICS + β4 * FranchiseCode + β5 * UrbanRural</m:t>
+            <m:t xml:space="preserve">= β0 + β1 * Term + β2 * NoEmp + β3 * </m:t>
+          </m:r>
+          <m:r>
+            <w:rPr>
+              <w:rFonts w:ascii="Cambria Math" w:hAnsi="Cambria Math" w:cs="Times New Roman"/>
+            </w:rPr>
+            <m:t xml:space="preserve"> </m:t>
+          </m:r>
+          <m:r>
+            <w:rPr>
+              <w:rFonts w:ascii="Cambria Math" w:eastAsia="Times New Roman" w:hAnsi="Cambria Math" w:cs="Times New Roman"/>
+              <w:color w:val="000000"/>
+              <w:kern w:val="0"/>
+              <w14:ligatures w14:val="none"/>
+            </w:rPr>
+            <m:t>NewExist</m:t>
+          </m:r>
+          <m:r>
+            <w:rPr>
+              <w:rFonts w:ascii="Cambria Math" w:hAnsi="Cambria Math" w:cs="Times New Roman"/>
+            </w:rPr>
+            <m:t>+ β4 * FranchiseCode + β5 * UrbanRural</m:t>
           </m:r>
           <m:r>
             <w:rPr>
@@ -3794,6 +4873,7 @@
             <w:rPr>
               <w:rFonts w:ascii="Cambria Math" w:hAnsi="Cambria Math" w:cs="Times New Roman"/>
             </w:rPr>
+            <w:lastRenderedPageBreak/>
             <m:t>SBA guarantee</m:t>
           </m:r>
           <m:r>
@@ -3830,7 +4910,28 @@
             <w:rPr>
               <w:rFonts w:ascii="Cambria Math" w:hAnsi="Cambria Math" w:cs="Times New Roman"/>
             </w:rPr>
-            <m:t xml:space="preserve">= β0 + β1 * Term + β2 * NoEmp + β3 * NAICS + β4 * FranchiseCode + β5 * </m:t>
+            <m:t xml:space="preserve">= β0 + β1 * Term + β2 * NoEmp + β3 * </m:t>
+          </m:r>
+          <m:r>
+            <w:rPr>
+              <w:rFonts w:ascii="Cambria Math" w:hAnsi="Cambria Math" w:cs="Times New Roman"/>
+            </w:rPr>
+            <m:t xml:space="preserve"> </m:t>
+          </m:r>
+          <m:r>
+            <w:rPr>
+              <w:rFonts w:ascii="Cambria Math" w:eastAsia="Times New Roman" w:hAnsi="Cambria Math" w:cs="Times New Roman"/>
+              <w:color w:val="000000"/>
+              <w:kern w:val="0"/>
+              <w14:ligatures w14:val="none"/>
+            </w:rPr>
+            <m:t>NewExist</m:t>
+          </m:r>
+          <m:r>
+            <w:rPr>
+              <w:rFonts w:ascii="Cambria Math" w:hAnsi="Cambria Math" w:cs="Times New Roman"/>
+            </w:rPr>
+            <m:t xml:space="preserve">+ β4 * FranchiseCode + β5 * </m:t>
           </m:r>
           <m:r>
             <w:rPr>
@@ -3879,77 +4980,168 @@
     </w:p>
     <w:p>
       <w:pPr>
-        <w:pStyle w:val="ListParagraph"/>
-        <w:rPr>
-          <w:rFonts w:ascii="Times New Roman" w:hAnsi="Times New Roman" w:cs="Times New Roman"/>
-        </w:rPr>
-      </w:pPr>
-      <w:r>
-        <w:rPr>
-          <w:rFonts w:ascii="Times New Roman" w:hAnsi="Times New Roman" w:cs="Times New Roman"/>
-        </w:rPr>
-        <w:t>Using these models will help to identify f</w:t>
-      </w:r>
-      <w:r>
-        <w:rPr>
-          <w:rFonts w:ascii="Times New Roman" w:hAnsi="Times New Roman" w:cs="Times New Roman"/>
-        </w:rPr>
-        <w:t>actors</w:t>
-      </w:r>
-      <w:r>
-        <w:rPr>
-          <w:rFonts w:ascii="Times New Roman" w:hAnsi="Times New Roman" w:cs="Times New Roman"/>
-        </w:rPr>
-        <w:t xml:space="preserve"> (feature importance)</w:t>
-      </w:r>
-      <w:r>
-        <w:rPr>
-          <w:rFonts w:ascii="Times New Roman" w:hAnsi="Times New Roman" w:cs="Times New Roman"/>
-        </w:rPr>
-        <w:t xml:space="preserve"> that drive loan sizes or characteristics of the loan approved</w:t>
-      </w:r>
-      <w:r>
-        <w:rPr>
-          <w:rFonts w:ascii="Times New Roman" w:hAnsi="Times New Roman" w:cs="Times New Roman"/>
+        <w:jc w:val="both"/>
+        <w:rPr>
+          <w:rFonts w:ascii="Times New Roman" w:hAnsi="Times New Roman" w:cs="Times New Roman"/>
+        </w:rPr>
+      </w:pPr>
+      <w:r>
+        <w:rPr>
+          <w:rStyle w:val="HTMLCode"/>
+          <w:rFonts w:ascii="Times New Roman" w:eastAsiaTheme="majorEastAsia" w:hAnsi="Times New Roman" w:cs="Times New Roman"/>
+          <w:sz w:val="24"/>
+          <w:szCs w:val="24"/>
+        </w:rPr>
+        <w:t>XGBoost and Random Forest can be used to further understand what variables affect the three target features. In both models, the feature variables will be Term, NoEmp, NewExist, FranchiseCode, and UrbanRural_binary, and the target variable will be loan amount (DisbursementGross), gross amount approved by bank (GrAppv), and SBA_guarantee (SBA_Appv)</w:t>
+      </w:r>
+      <w:r>
+        <w:rPr>
+          <w:rStyle w:val="HTMLCode"/>
+          <w:rFonts w:ascii="Times New Roman" w:eastAsiaTheme="majorEastAsia" w:hAnsi="Times New Roman" w:cs="Times New Roman"/>
+          <w:sz w:val="24"/>
+          <w:szCs w:val="24"/>
         </w:rPr>
         <w:t xml:space="preserve">. </w:t>
-      </w:r>
-      <w:r>
-        <w:rPr>
-          <w:rFonts w:ascii="Times New Roman" w:hAnsi="Times New Roman" w:cs="Times New Roman"/>
-        </w:rPr>
-        <w:t xml:space="preserve">It is important to identify the factors associated with large loan amounts or more favorable loan conditions. </w:t>
       </w:r>
     </w:p>
     <w:p>
       <w:pPr>
-        <w:pStyle w:val="ListParagraph"/>
-        <w:rPr>
-          <w:rFonts w:ascii="Times New Roman" w:hAnsi="Times New Roman" w:cs="Times New Roman"/>
-        </w:rPr>
-      </w:pPr>
-      <w:r>
-        <w:rPr>
-          <w:rFonts w:ascii="Times New Roman" w:hAnsi="Times New Roman" w:cs="Times New Roman"/>
-        </w:rPr>
-        <w:t xml:space="preserve">Random forest can be robust and slow because the dataset is very large while XGBoost can be more efficient but require more hyperparameter tuning. </w:t>
+        <w:jc w:val="both"/>
+        <w:rPr>
+          <w:rFonts w:ascii="Times New Roman" w:hAnsi="Times New Roman" w:cs="Times New Roman"/>
+        </w:rPr>
+      </w:pPr>
+      <w:r>
+        <w:rPr>
+          <w:rFonts w:ascii="Times New Roman" w:hAnsi="Times New Roman" w:cs="Times New Roman"/>
+        </w:rPr>
+        <w:t xml:space="preserve">Using these models will help </w:t>
+      </w:r>
+      <w:r>
+        <w:rPr>
+          <w:rFonts w:ascii="Times New Roman" w:hAnsi="Times New Roman" w:cs="Times New Roman"/>
+        </w:rPr>
+        <w:t xml:space="preserve">identify factors (feature importance) that drive loan </w:t>
+      </w:r>
+      <w:r>
+        <w:rPr>
+          <w:rFonts w:ascii="Times New Roman" w:hAnsi="Times New Roman" w:cs="Times New Roman"/>
+        </w:rPr>
+        <w:t>sizes, or the characteristics of the loan approved. It is important to identify the factors associated with large loan amounts or more favorable loan conditions (loan terms)</w:t>
+      </w:r>
+      <w:r>
+        <w:rPr>
+          <w:rFonts w:ascii="Times New Roman" w:hAnsi="Times New Roman" w:cs="Times New Roman"/>
+        </w:rPr>
+        <w:t xml:space="preserve">. </w:t>
       </w:r>
     </w:p>
     <w:p>
       <w:pPr>
-        <w:rPr>
-          <w:rFonts w:ascii="Times New Roman" w:hAnsi="Times New Roman" w:cs="Times New Roman"/>
-          <w:b/>
-          <w:bCs/>
-        </w:rPr>
-      </w:pPr>
-      <w:r>
-        <w:rPr>
-          <w:rFonts w:ascii="Times New Roman" w:hAnsi="Times New Roman" w:cs="Times New Roman"/>
-          <w:b/>
-          <w:bCs/>
-        </w:rPr>
-        <w:t>Further analysis can be done to:</w:t>
+        <w:jc w:val="both"/>
+        <w:rPr>
+          <w:rFonts w:ascii="Times New Roman" w:hAnsi="Times New Roman" w:cs="Times New Roman"/>
+        </w:rPr>
+      </w:pPr>
+      <w:r>
+        <w:rPr>
+          <w:rFonts w:ascii="Times New Roman" w:hAnsi="Times New Roman" w:cs="Times New Roman"/>
+        </w:rPr>
+        <w:t>A potential issue with Random Forest is that, while robust, it can be slow on large datasets. XGBoost is more efficient but requires careful hyperparameter tuning to avoid overfitting. Additionally, redundant features may impact model performance.</w:t>
+      </w:r>
+    </w:p>
+    <w:p>
+      <w:pPr>
+        <w:jc w:val="both"/>
+        <w:rPr>
+          <w:rFonts w:ascii="Times New Roman" w:hAnsi="Times New Roman" w:cs="Times New Roman"/>
+        </w:rPr>
+      </w:pPr>
+      <w:r>
+        <w:rPr>
+          <w:rFonts w:ascii="Times New Roman" w:hAnsi="Times New Roman" w:cs="Times New Roman"/>
+        </w:rPr>
+        <w:t xml:space="preserve">Even though these models might be more challenging </w:t>
+      </w:r>
+      <w:r>
+        <w:rPr>
+          <w:rFonts w:ascii="Times New Roman" w:hAnsi="Times New Roman" w:cs="Times New Roman"/>
+        </w:rPr>
+        <w:t>than</w:t>
+      </w:r>
+      <w:r>
+        <w:rPr>
+          <w:rFonts w:ascii="Times New Roman" w:hAnsi="Times New Roman" w:cs="Times New Roman"/>
+        </w:rPr>
+        <w:t xml:space="preserve"> a linear regression model, </w:t>
+      </w:r>
+      <w:r>
+        <w:rPr>
+          <w:rFonts w:ascii="Times New Roman" w:hAnsi="Times New Roman" w:cs="Times New Roman"/>
+        </w:rPr>
+        <w:t xml:space="preserve">SHAP (Shapley Additive Explanations) values </w:t>
+      </w:r>
+      <w:r>
+        <w:rPr>
+          <w:rFonts w:ascii="Times New Roman" w:hAnsi="Times New Roman" w:cs="Times New Roman"/>
+        </w:rPr>
+        <w:t xml:space="preserve">can </w:t>
+      </w:r>
+      <w:r>
+        <w:rPr>
+          <w:rFonts w:ascii="Times New Roman" w:hAnsi="Times New Roman" w:cs="Times New Roman"/>
+        </w:rPr>
+        <w:t xml:space="preserve">help explain how each feature influences an individual prediction </w:t>
+      </w:r>
+      <w:r>
+        <w:rPr>
+          <w:rFonts w:ascii="Times New Roman" w:hAnsi="Times New Roman" w:cs="Times New Roman"/>
+        </w:rPr>
+        <w:t>in</w:t>
+      </w:r>
+      <w:r>
+        <w:rPr>
+          <w:rFonts w:ascii="Times New Roman" w:hAnsi="Times New Roman" w:cs="Times New Roman"/>
+        </w:rPr>
+        <w:t xml:space="preserve"> both models</w:t>
+      </w:r>
+      <w:r>
+        <w:rPr>
+          <w:rFonts w:ascii="Times New Roman" w:hAnsi="Times New Roman" w:cs="Times New Roman"/>
+        </w:rPr>
+        <w:t>.</w:t>
+      </w:r>
+      <w:r>
+        <w:rPr>
+          <w:rFonts w:ascii="Times New Roman" w:hAnsi="Times New Roman" w:cs="Times New Roman"/>
+        </w:rPr>
+        <w:t xml:space="preserve"> </w:t>
+      </w:r>
+    </w:p>
+    <w:p>
+      <w:pPr>
+        <w:jc w:val="both"/>
+        <w:rPr>
+          <w:rFonts w:ascii="Times New Roman" w:hAnsi="Times New Roman" w:cs="Times New Roman"/>
+        </w:rPr>
+      </w:pPr>
+      <w:r>
+        <w:rPr>
+          <w:rFonts w:ascii="Times New Roman" w:hAnsi="Times New Roman" w:cs="Times New Roman"/>
+        </w:rPr>
+        <w:t xml:space="preserve">Further </w:t>
+      </w:r>
+      <w:r>
+        <w:rPr>
+          <w:rFonts w:ascii="Times New Roman" w:hAnsi="Times New Roman" w:cs="Times New Roman"/>
+        </w:rPr>
+        <w:t xml:space="preserve">quantitative </w:t>
+      </w:r>
+      <w:r>
+        <w:rPr>
+          <w:rFonts w:ascii="Times New Roman" w:hAnsi="Times New Roman" w:cs="Times New Roman"/>
+        </w:rPr>
+        <w:t>analysis can be done to:</w:t>
       </w:r>
     </w:p>
     <w:p>
@@ -3959,6 +5151,7 @@
           <w:ilvl w:val="0"/>
           <w:numId w:val="9"/>
         </w:numPr>
+        <w:jc w:val="both"/>
         <w:rPr>
           <w:rFonts w:ascii="Times New Roman" w:hAnsi="Times New Roman" w:cs="Times New Roman"/>
         </w:rPr>
@@ -3979,7 +5172,31 @@
         <w:rPr>
           <w:rFonts w:ascii="Times New Roman" w:hAnsi="Times New Roman" w:cs="Times New Roman"/>
         </w:rPr>
-        <w:t xml:space="preserve"> other features such as the</w:t>
+        <w:t xml:space="preserve"> </w:t>
+      </w:r>
+      <w:r>
+        <w:rPr>
+          <w:rFonts w:ascii="Times New Roman" w:hAnsi="Times New Roman" w:cs="Times New Roman"/>
+        </w:rPr>
+        <w:t xml:space="preserve">the </w:t>
+      </w:r>
+      <w:r>
+        <w:rPr>
+          <w:rFonts w:ascii="Times New Roman" w:hAnsi="Times New Roman" w:cs="Times New Roman"/>
+        </w:rPr>
+        <w:t>feature</w:t>
+      </w:r>
+      <w:r>
+        <w:rPr>
+          <w:rFonts w:ascii="Times New Roman" w:hAnsi="Times New Roman" w:cs="Times New Roman"/>
+        </w:rPr>
+        <w:t xml:space="preserve"> variables</w:t>
+      </w:r>
+      <w:r>
+        <w:rPr>
+          <w:rFonts w:ascii="Times New Roman" w:hAnsi="Times New Roman" w:cs="Times New Roman"/>
+        </w:rPr>
+        <w:t xml:space="preserve"> such as the</w:t>
       </w:r>
       <w:r>
         <w:rPr>
@@ -4013,16 +5230,28 @@
           <w:ilvl w:val="0"/>
           <w:numId w:val="9"/>
         </w:numPr>
-        <w:rPr>
-          <w:rFonts w:ascii="Times New Roman" w:hAnsi="Times New Roman" w:cs="Times New Roman"/>
-        </w:rPr>
-      </w:pPr>
-      <w:r>
-        <w:rPr>
-          <w:rFonts w:ascii="Times New Roman" w:hAnsi="Times New Roman" w:cs="Times New Roman"/>
-        </w:rPr>
-        <w:lastRenderedPageBreak/>
-        <w:t xml:space="preserve">Time series analysis </w:t>
+        <w:jc w:val="both"/>
+        <w:rPr>
+          <w:rFonts w:ascii="Times New Roman" w:hAnsi="Times New Roman" w:cs="Times New Roman"/>
+        </w:rPr>
+      </w:pPr>
+      <w:r>
+        <w:rPr>
+          <w:rFonts w:ascii="Times New Roman" w:hAnsi="Times New Roman" w:cs="Times New Roman"/>
+        </w:rPr>
+        <w:t>Time series analysis</w:t>
+      </w:r>
+      <w:r>
+        <w:rPr>
+          <w:rFonts w:ascii="Times New Roman" w:hAnsi="Times New Roman" w:cs="Times New Roman"/>
+        </w:rPr>
+        <w:t xml:space="preserve"> can be conducted</w:t>
+      </w:r>
+      <w:r>
+        <w:rPr>
+          <w:rFonts w:ascii="Times New Roman" w:hAnsi="Times New Roman" w:cs="Times New Roman"/>
+        </w:rPr>
+        <w:t xml:space="preserve"> </w:t>
       </w:r>
       <w:r>
         <w:rPr>
@@ -4040,372 +5269,13 @@
         <w:rPr>
           <w:rFonts w:ascii="Times New Roman" w:hAnsi="Times New Roman" w:cs="Times New Roman"/>
         </w:rPr>
-        <w:t>. This analysis can provide an insight into the loan patterns an</w:t>
+        <w:t>. This analysis can provide insight into the loan patterns an</w:t>
       </w:r>
       <w:r>
         <w:rPr>
           <w:rFonts w:ascii="Times New Roman" w:hAnsi="Times New Roman" w:cs="Times New Roman"/>
         </w:rPr>
         <w:t>d whether specific economic factors or seasonal trends affect loan approval or size.</w:t>
-      </w:r>
-    </w:p>
-    <w:p>
-      <w:pPr>
-        <w:rPr>
-          <w:rFonts w:ascii="Times New Roman" w:hAnsi="Times New Roman" w:cs="Times New Roman"/>
-          <w:b/>
-          <w:bCs/>
-        </w:rPr>
-      </w:pPr>
-    </w:p>
-    <w:p>
-      <w:pPr>
-        <w:rPr>
-          <w:rFonts w:ascii="Times New Roman" w:hAnsi="Times New Roman" w:cs="Times New Roman"/>
-          <w:b/>
-          <w:bCs/>
-        </w:rPr>
-      </w:pPr>
-    </w:p>
-    <w:p>
-      <w:pPr>
-        <w:rPr>
-          <w:rFonts w:ascii="Times New Roman" w:hAnsi="Times New Roman" w:cs="Times New Roman"/>
-          <w:b/>
-          <w:bCs/>
-        </w:rPr>
-      </w:pPr>
-      <w:r>
-        <w:rPr>
-          <w:rFonts w:ascii="Times New Roman" w:hAnsi="Times New Roman" w:cs="Times New Roman"/>
-          <w:b/>
-          <w:bCs/>
-        </w:rPr>
-        <w:t xml:space="preserve">Data </w:t>
-      </w:r>
-    </w:p>
-    <w:p>
-      <w:pPr>
-        <w:rPr>
-          <w:rFonts w:ascii="Times New Roman" w:hAnsi="Times New Roman" w:cs="Times New Roman"/>
-          <w:b/>
-          <w:bCs/>
-        </w:rPr>
-      </w:pPr>
-      <w:r>
-        <w:rPr>
-          <w:rFonts w:ascii="Times New Roman" w:hAnsi="Times New Roman" w:cs="Times New Roman"/>
-          <w:b/>
-          <w:bCs/>
-        </w:rPr>
-        <w:t xml:space="preserve">Important features </w:t>
-      </w:r>
-    </w:p>
-    <w:p>
-      <w:pPr>
-        <w:rPr>
-          <w:rFonts w:ascii="Times New Roman" w:hAnsi="Times New Roman" w:cs="Times New Roman"/>
-          <w:b/>
-          <w:bCs/>
-        </w:rPr>
-      </w:pPr>
-      <w:r>
-        <w:rPr>
-          <w:rFonts w:ascii="Times New Roman" w:hAnsi="Times New Roman" w:cs="Times New Roman"/>
-          <w:b/>
-          <w:bCs/>
-        </w:rPr>
-        <w:t xml:space="preserve">City, state, zip, bank, bankstate, NAICS, approval Date, ApprovalFY, Term, Number of Employeees, New </w:t>
-      </w:r>
-    </w:p>
-    <w:p>
-      <w:pPr>
-        <w:rPr>
-          <w:rFonts w:ascii="Times New Roman" w:hAnsi="Times New Roman" w:cs="Times New Roman"/>
-          <w:b/>
-          <w:bCs/>
-        </w:rPr>
-      </w:pPr>
-    </w:p>
-    <w:p>
-      <w:pPr>
-        <w:rPr>
-          <w:rFonts w:ascii="Times New Roman" w:hAnsi="Times New Roman" w:cs="Times New Roman"/>
-          <w:b/>
-          <w:bCs/>
-        </w:rPr>
-      </w:pPr>
-      <w:r>
-        <w:rPr>
-          <w:rFonts w:ascii="Times New Roman" w:hAnsi="Times New Roman" w:cs="Times New Roman"/>
-          <w:b/>
-          <w:bCs/>
-        </w:rPr>
-        <w:t xml:space="preserve">Methodology </w:t>
-      </w:r>
-    </w:p>
-    <w:p>
-      <w:pPr>
-        <w:pStyle w:val="ListParagraph"/>
-        <w:numPr>
-          <w:ilvl w:val="0"/>
-          <w:numId w:val="2"/>
-        </w:numPr>
-        <w:rPr>
-          <w:rFonts w:ascii="Times New Roman" w:hAnsi="Times New Roman" w:cs="Times New Roman"/>
-          <w:b/>
-          <w:bCs/>
-        </w:rPr>
-      </w:pPr>
-      <w:r>
-        <w:rPr>
-          <w:rFonts w:ascii="Times New Roman" w:hAnsi="Times New Roman" w:cs="Times New Roman"/>
-          <w:b/>
-          <w:bCs/>
-        </w:rPr>
-        <w:t xml:space="preserve">Key variables </w:t>
-      </w:r>
-    </w:p>
-    <w:p>
-      <w:pPr>
-        <w:rPr>
-          <w:rFonts w:ascii="Times New Roman" w:hAnsi="Times New Roman" w:cs="Times New Roman"/>
-          <w:b/>
-          <w:bCs/>
-        </w:rPr>
-      </w:pPr>
-      <w:r>
-        <w:rPr>
-          <w:rFonts w:ascii="Times New Roman" w:hAnsi="Times New Roman" w:cs="Times New Roman"/>
-          <w:b/>
-          <w:bCs/>
-        </w:rPr>
-        <w:t xml:space="preserve">Location: State, Rural vs Urban </w:t>
-      </w:r>
-    </w:p>
-    <w:p>
-      <w:pPr>
-        <w:rPr>
-          <w:rFonts w:ascii="Times New Roman" w:hAnsi="Times New Roman" w:cs="Times New Roman"/>
-          <w:b/>
-          <w:bCs/>
-        </w:rPr>
-      </w:pPr>
-      <w:r>
-        <w:rPr>
-          <w:rFonts w:ascii="Times New Roman" w:hAnsi="Times New Roman" w:cs="Times New Roman"/>
-          <w:b/>
-          <w:bCs/>
-        </w:rPr>
-        <w:t>Business type: NAIC code</w:t>
-      </w:r>
-    </w:p>
-    <w:p>
-      <w:pPr>
-        <w:rPr>
-          <w:rFonts w:ascii="Times New Roman" w:hAnsi="Times New Roman" w:cs="Times New Roman"/>
-          <w:b/>
-          <w:bCs/>
-        </w:rPr>
-      </w:pPr>
-      <w:r>
-        <w:rPr>
-          <w:rFonts w:ascii="Times New Roman" w:hAnsi="Times New Roman" w:cs="Times New Roman"/>
-          <w:b/>
-          <w:bCs/>
-        </w:rPr>
-        <w:t xml:space="preserve">Trends in loans: disbursement date </w:t>
-      </w:r>
-    </w:p>
-    <w:p>
-      <w:pPr>
-        <w:rPr>
-          <w:rFonts w:ascii="Times New Roman" w:hAnsi="Times New Roman" w:cs="Times New Roman"/>
-          <w:b/>
-          <w:bCs/>
-        </w:rPr>
-      </w:pPr>
-      <w:r>
-        <w:rPr>
-          <w:rFonts w:ascii="Times New Roman" w:hAnsi="Times New Roman" w:cs="Times New Roman"/>
-          <w:b/>
-          <w:bCs/>
-        </w:rPr>
-        <w:t xml:space="preserve">Loan amount: disbursement gross </w:t>
-      </w:r>
-    </w:p>
-    <w:p>
-      <w:pPr>
-        <w:rPr>
-          <w:rFonts w:ascii="Times New Roman" w:hAnsi="Times New Roman" w:cs="Times New Roman"/>
-          <w:b/>
-          <w:bCs/>
-        </w:rPr>
-      </w:pPr>
-      <w:r>
-        <w:rPr>
-          <w:rFonts w:ascii="Times New Roman" w:hAnsi="Times New Roman" w:cs="Times New Roman"/>
-          <w:b/>
-          <w:bCs/>
-        </w:rPr>
-        <w:t xml:space="preserve">Franchise status </w:t>
-      </w:r>
-    </w:p>
-    <w:p>
-      <w:pPr>
-        <w:rPr>
-          <w:rFonts w:ascii="Times New Roman" w:hAnsi="Times New Roman" w:cs="Times New Roman"/>
-          <w:b/>
-          <w:bCs/>
-        </w:rPr>
-      </w:pPr>
-      <w:r>
-        <w:rPr>
-          <w:rFonts w:ascii="Times New Roman" w:hAnsi="Times New Roman" w:cs="Times New Roman"/>
-          <w:b/>
-          <w:bCs/>
-        </w:rPr>
-        <w:t xml:space="preserve">Employment: job created and retained jobs </w:t>
-      </w:r>
-    </w:p>
-    <w:p>
-      <w:pPr>
-        <w:rPr>
-          <w:rFonts w:ascii="Times New Roman" w:hAnsi="Times New Roman" w:cs="Times New Roman"/>
-          <w:b/>
-          <w:bCs/>
-        </w:rPr>
-      </w:pPr>
-      <w:r>
-        <w:rPr>
-          <w:rFonts w:ascii="Times New Roman" w:hAnsi="Times New Roman" w:cs="Times New Roman"/>
-          <w:b/>
-          <w:bCs/>
-        </w:rPr>
-        <w:t xml:space="preserve">Status of loan: MIS </w:t>
-      </w:r>
-    </w:p>
-    <w:p>
-      <w:pPr>
-        <w:rPr>
-          <w:rFonts w:ascii="Times New Roman" w:hAnsi="Times New Roman" w:cs="Times New Roman"/>
-          <w:b/>
-          <w:bCs/>
-        </w:rPr>
-      </w:pPr>
-    </w:p>
-    <w:p>
-      <w:pPr>
-        <w:pStyle w:val="ListParagraph"/>
-        <w:numPr>
-          <w:ilvl w:val="0"/>
-          <w:numId w:val="2"/>
-        </w:numPr>
-        <w:rPr>
-          <w:rFonts w:ascii="Times New Roman" w:hAnsi="Times New Roman" w:cs="Times New Roman"/>
-          <w:b/>
-          <w:bCs/>
-        </w:rPr>
-      </w:pPr>
-      <w:r>
-        <w:rPr>
-          <w:rFonts w:ascii="Times New Roman" w:hAnsi="Times New Roman" w:cs="Times New Roman"/>
-          <w:b/>
-          <w:bCs/>
-        </w:rPr>
-        <w:t xml:space="preserve">Methods and modeling techniques </w:t>
-      </w:r>
-    </w:p>
-    <w:p>
-      <w:pPr>
-        <w:pStyle w:val="ListParagraph"/>
-        <w:numPr>
-          <w:ilvl w:val="0"/>
-          <w:numId w:val="2"/>
-        </w:numPr>
-        <w:rPr>
-          <w:rFonts w:ascii="Times New Roman" w:hAnsi="Times New Roman" w:cs="Times New Roman"/>
-          <w:b/>
-          <w:bCs/>
-        </w:rPr>
-      </w:pPr>
-      <w:r>
-        <w:rPr>
-          <w:rFonts w:ascii="Times New Roman" w:hAnsi="Times New Roman" w:cs="Times New Roman"/>
-          <w:b/>
-          <w:bCs/>
-        </w:rPr>
-        <w:t xml:space="preserve">Justification for approach </w:t>
-      </w:r>
-    </w:p>
-    <w:p>
-      <w:pPr>
-        <w:pStyle w:val="ListParagraph"/>
-        <w:numPr>
-          <w:ilvl w:val="0"/>
-          <w:numId w:val="2"/>
-        </w:numPr>
-        <w:rPr>
-          <w:rFonts w:ascii="Times New Roman" w:hAnsi="Times New Roman" w:cs="Times New Roman"/>
-          <w:b/>
-          <w:bCs/>
-        </w:rPr>
-      </w:pPr>
-      <w:r>
-        <w:rPr>
-          <w:rFonts w:ascii="Times New Roman" w:hAnsi="Times New Roman" w:cs="Times New Roman"/>
-          <w:b/>
-          <w:bCs/>
-        </w:rPr>
-        <w:t xml:space="preserve">Anticipated issues based on the approach </w:t>
-      </w:r>
-    </w:p>
-    <w:p>
-      <w:pPr>
-        <w:rPr>
-          <w:rStyle w:val="textlayer--absolute"/>
-          <w:rFonts w:ascii="Arial" w:hAnsi="Arial" w:cs="Arial"/>
-          <w:sz w:val="25"/>
-          <w:szCs w:val="25"/>
-          <w:shd w:val="clear" w:color="auto" w:fill="F2F2F2"/>
-        </w:rPr>
-      </w:pPr>
-      <w:r>
-        <w:rPr>
-          <w:rFonts w:ascii="Times New Roman" w:hAnsi="Times New Roman" w:cs="Times New Roman"/>
-          <w:b/>
-          <w:bCs/>
-        </w:rPr>
-        <w:t xml:space="preserve">Model evaluation and validation e.g. cross-validation or performance </w:t>
-      </w:r>
-      <w:r>
-        <w:rPr>
-          <w:rStyle w:val="textlayer--absolute"/>
-          <w:rFonts w:ascii="Arial" w:hAnsi="Arial" w:cs="Arial"/>
-          <w:sz w:val="25"/>
-          <w:szCs w:val="25"/>
-          <w:shd w:val="clear" w:color="auto" w:fill="F2F2F2"/>
-        </w:rPr>
-        <w:t>easures such as accuracy, precision, recall, ROC/AUC);</w:t>
-      </w:r>
-    </w:p>
-    <w:p>
-      <w:pPr>
-        <w:rPr>
-          <w:rFonts w:ascii="Times New Roman" w:hAnsi="Times New Roman" w:cs="Times New Roman"/>
-          <w:b/>
-          <w:bCs/>
-        </w:rPr>
-      </w:pPr>
-      <w:r>
-        <w:rPr>
-          <w:rStyle w:val="textlayer--absolute"/>
-          <w:rFonts w:ascii="Arial" w:hAnsi="Arial" w:cs="Arial"/>
-          <w:sz w:val="25"/>
-          <w:szCs w:val="25"/>
-          <w:shd w:val="clear" w:color="auto" w:fill="F2F2F2"/>
-        </w:rPr>
-        <w:t xml:space="preserve">Supervised (decision trees and SVM) vs unsupervised learning (clustering) </w:t>
       </w:r>
       <w:r>
         <w:rPr>
@@ -4613,13 +5483,23 @@
         </w:rPr>
         <w:t xml:space="preserve">How does Social Capital Impact SBA Loan Approvals in US Counties? </w:t>
       </w:r>
+      <w:proofErr w:type="spellStart"/>
       <w:r>
         <w:rPr>
           <w:rFonts w:ascii="Times New Roman" w:eastAsia="Times New Roman" w:hAnsi="Times New Roman" w:cs="Times New Roman"/>
           <w:kern w:val="36"/>
           <w14:ligatures w14:val="none"/>
         </w:rPr>
-        <w:t xml:space="preserve">Editura ASE. </w:t>
+        <w:t>Editura</w:t>
+      </w:r>
+      <w:proofErr w:type="spellEnd"/>
+      <w:r>
+        <w:rPr>
+          <w:rFonts w:ascii="Times New Roman" w:eastAsia="Times New Roman" w:hAnsi="Times New Roman" w:cs="Times New Roman"/>
+          <w:kern w:val="36"/>
+          <w14:ligatures w14:val="none"/>
+        </w:rPr>
+        <w:t xml:space="preserve"> ASE. </w:t>
       </w:r>
       <w:hyperlink r:id="rId7" w:history="1">
         <w:r>
@@ -4654,7 +5534,21 @@
         <w:rPr>
           <w:rFonts w:ascii="Times New Roman" w:hAnsi="Times New Roman" w:cs="Times New Roman"/>
         </w:rPr>
-        <w:t xml:space="preserve">Glassman, G. (n.d.). What does it take to get my loan approved? Burzenski &amp; Company, P.C. East Haven, CT. </w:t>
+        <w:t xml:space="preserve">Glassman, G. (n.d.). What does it take to get my loan approved? </w:t>
+      </w:r>
+      <w:proofErr w:type="spellStart"/>
+      <w:r>
+        <w:rPr>
+          <w:rFonts w:ascii="Times New Roman" w:hAnsi="Times New Roman" w:cs="Times New Roman"/>
+        </w:rPr>
+        <w:t>Burzenski</w:t>
+      </w:r>
+      <w:proofErr w:type="spellEnd"/>
+      <w:r>
+        <w:rPr>
+          <w:rFonts w:ascii="Times New Roman" w:hAnsi="Times New Roman" w:cs="Times New Roman"/>
+        </w:rPr>
+        <w:t xml:space="preserve"> &amp; Company, P.C. East Haven, CT. </w:t>
       </w:r>
       <w:hyperlink r:id="rId8" w:history="1">
         <w:r>
@@ -4681,6 +5575,7 @@
           <w:rFonts w:ascii="Times New Roman" w:hAnsi="Times New Roman" w:cs="Times New Roman"/>
         </w:rPr>
       </w:pPr>
+      <w:proofErr w:type="gramStart"/>
       <w:r>
         <w:rPr>
           <w:rFonts w:ascii="Times New Roman" w:hAnsi="Times New Roman" w:cs="Times New Roman"/>
@@ -4691,7 +5586,14 @@
         <w:rPr>
           <w:rFonts w:ascii="Times New Roman" w:hAnsi="Times New Roman" w:cs="Times New Roman"/>
         </w:rPr>
-        <w:t>’s paper looks at the requirements to get a loan approved by SBA</w:t>
+        <w:t>’s</w:t>
+      </w:r>
+      <w:proofErr w:type="gramEnd"/>
+      <w:r>
+        <w:rPr>
+          <w:rFonts w:ascii="Times New Roman" w:hAnsi="Times New Roman" w:cs="Times New Roman"/>
+        </w:rPr>
+        <w:t xml:space="preserve"> paper looks at the requirements to get a loan approved by SBA</w:t>
       </w:r>
       <w:r>
         <w:rPr>
@@ -4881,6 +5783,96 @@
     </w:lvl>
   </w:abstractNum>
   <w:abstractNum w:abstractNumId="1" w15:restartNumberingAfterBreak="0">
+    <w:nsid w:val="09471B59"/>
+    <w:multiLevelType w:val="hybridMultilevel"/>
+    <w:tmpl w:val="2182D3DC"/>
+    <w:lvl w:ilvl="0" w:tplc="B0D8009E">
+      <w:start w:val="1"/>
+      <w:numFmt w:val="lowerRoman"/>
+      <w:lvlText w:val="%1."/>
+      <w:lvlJc w:val="left"/>
+      <w:pPr>
+        <w:ind w:left="1080" w:hanging="720"/>
+      </w:pPr>
+      <w:rPr>
+        <w:rFonts w:hint="default"/>
+        <w:b w:val="0"/>
+      </w:rPr>
+    </w:lvl>
+    <w:lvl w:ilvl="1" w:tplc="04090019" w:tentative="1">
+      <w:start w:val="1"/>
+      <w:numFmt w:val="lowerLetter"/>
+      <w:lvlText w:val="%2."/>
+      <w:lvlJc w:val="left"/>
+      <w:pPr>
+        <w:ind w:left="1440" w:hanging="360"/>
+      </w:pPr>
+    </w:lvl>
+    <w:lvl w:ilvl="2" w:tplc="0409001B" w:tentative="1">
+      <w:start w:val="1"/>
+      <w:numFmt w:val="lowerRoman"/>
+      <w:lvlText w:val="%3."/>
+      <w:lvlJc w:val="right"/>
+      <w:pPr>
+        <w:ind w:left="2160" w:hanging="180"/>
+      </w:pPr>
+    </w:lvl>
+    <w:lvl w:ilvl="3" w:tplc="0409000F" w:tentative="1">
+      <w:start w:val="1"/>
+      <w:numFmt w:val="decimal"/>
+      <w:lvlText w:val="%4."/>
+      <w:lvlJc w:val="left"/>
+      <w:pPr>
+        <w:ind w:left="2880" w:hanging="360"/>
+      </w:pPr>
+    </w:lvl>
+    <w:lvl w:ilvl="4" w:tplc="04090019" w:tentative="1">
+      <w:start w:val="1"/>
+      <w:numFmt w:val="lowerLetter"/>
+      <w:lvlText w:val="%5."/>
+      <w:lvlJc w:val="left"/>
+      <w:pPr>
+        <w:ind w:left="3600" w:hanging="360"/>
+      </w:pPr>
+    </w:lvl>
+    <w:lvl w:ilvl="5" w:tplc="0409001B" w:tentative="1">
+      <w:start w:val="1"/>
+      <w:numFmt w:val="lowerRoman"/>
+      <w:lvlText w:val="%6."/>
+      <w:lvlJc w:val="right"/>
+      <w:pPr>
+        <w:ind w:left="4320" w:hanging="180"/>
+      </w:pPr>
+    </w:lvl>
+    <w:lvl w:ilvl="6" w:tplc="0409000F" w:tentative="1">
+      <w:start w:val="1"/>
+      <w:numFmt w:val="decimal"/>
+      <w:lvlText w:val="%7."/>
+      <w:lvlJc w:val="left"/>
+      <w:pPr>
+        <w:ind w:left="5040" w:hanging="360"/>
+      </w:pPr>
+    </w:lvl>
+    <w:lvl w:ilvl="7" w:tplc="04090019" w:tentative="1">
+      <w:start w:val="1"/>
+      <w:numFmt w:val="lowerLetter"/>
+      <w:lvlText w:val="%8."/>
+      <w:lvlJc w:val="left"/>
+      <w:pPr>
+        <w:ind w:left="5760" w:hanging="360"/>
+      </w:pPr>
+    </w:lvl>
+    <w:lvl w:ilvl="8" w:tplc="0409001B" w:tentative="1">
+      <w:start w:val="1"/>
+      <w:numFmt w:val="lowerRoman"/>
+      <w:lvlText w:val="%9."/>
+      <w:lvlJc w:val="right"/>
+      <w:pPr>
+        <w:ind w:left="6480" w:hanging="180"/>
+      </w:pPr>
+    </w:lvl>
+  </w:abstractNum>
+  <w:abstractNum w:abstractNumId="2" w15:restartNumberingAfterBreak="0">
     <w:nsid w:val="17E97D82"/>
     <w:multiLevelType w:val="hybridMultilevel"/>
     <w:tmpl w:val="32822354"/>
@@ -4969,7 +5961,7 @@
       </w:pPr>
     </w:lvl>
   </w:abstractNum>
-  <w:abstractNum w:abstractNumId="2" w15:restartNumberingAfterBreak="0">
+  <w:abstractNum w:abstractNumId="3" w15:restartNumberingAfterBreak="0">
     <w:nsid w:val="18B75D62"/>
     <w:multiLevelType w:val="hybridMultilevel"/>
     <w:tmpl w:val="2594FF7A"/>
@@ -5058,7 +6050,7 @@
       </w:pPr>
     </w:lvl>
   </w:abstractNum>
-  <w:abstractNum w:abstractNumId="3" w15:restartNumberingAfterBreak="0">
+  <w:abstractNum w:abstractNumId="4" w15:restartNumberingAfterBreak="0">
     <w:nsid w:val="1FCE4E3A"/>
     <w:multiLevelType w:val="hybridMultilevel"/>
     <w:tmpl w:val="A63CC032"/>
@@ -5147,7 +6139,7 @@
       </w:pPr>
     </w:lvl>
   </w:abstractNum>
-  <w:abstractNum w:abstractNumId="4" w15:restartNumberingAfterBreak="0">
+  <w:abstractNum w:abstractNumId="5" w15:restartNumberingAfterBreak="0">
     <w:nsid w:val="24C96792"/>
     <w:multiLevelType w:val="hybridMultilevel"/>
     <w:tmpl w:val="605C0B3A"/>
@@ -5236,7 +6228,7 @@
       </w:pPr>
     </w:lvl>
   </w:abstractNum>
-  <w:abstractNum w:abstractNumId="5" w15:restartNumberingAfterBreak="0">
+  <w:abstractNum w:abstractNumId="6" w15:restartNumberingAfterBreak="0">
     <w:nsid w:val="37F1614D"/>
     <w:multiLevelType w:val="hybridMultilevel"/>
     <w:tmpl w:val="E2A0A166"/>
@@ -5325,7 +6317,7 @@
       </w:pPr>
     </w:lvl>
   </w:abstractNum>
-  <w:abstractNum w:abstractNumId="6" w15:restartNumberingAfterBreak="0">
+  <w:abstractNum w:abstractNumId="7" w15:restartNumberingAfterBreak="0">
     <w:nsid w:val="41910EFC"/>
     <w:multiLevelType w:val="hybridMultilevel"/>
     <w:tmpl w:val="3BF6B464"/>
@@ -5414,7 +6406,7 @@
       </w:pPr>
     </w:lvl>
   </w:abstractNum>
-  <w:abstractNum w:abstractNumId="7" w15:restartNumberingAfterBreak="0">
+  <w:abstractNum w:abstractNumId="8" w15:restartNumberingAfterBreak="0">
     <w:nsid w:val="55240AA7"/>
     <w:multiLevelType w:val="hybridMultilevel"/>
     <w:tmpl w:val="BD7E4064"/>
@@ -5503,7 +6495,7 @@
       </w:pPr>
     </w:lvl>
   </w:abstractNum>
-  <w:abstractNum w:abstractNumId="8" w15:restartNumberingAfterBreak="0">
+  <w:abstractNum w:abstractNumId="9" w15:restartNumberingAfterBreak="0">
     <w:nsid w:val="7C9C4AAE"/>
     <w:multiLevelType w:val="hybridMultilevel"/>
     <w:tmpl w:val="5D003A54"/>
@@ -5617,31 +6609,34 @@
     </w:lvl>
   </w:abstractNum>
   <w:num w:numId="1" w16cid:durableId="896475930">
+    <w:abstractNumId w:val="4"/>
+  </w:num>
+  <w:num w:numId="2" w16cid:durableId="735278890">
+    <w:abstractNumId w:val="8"/>
+  </w:num>
+  <w:num w:numId="3" w16cid:durableId="803274875">
+    <w:abstractNumId w:val="2"/>
+  </w:num>
+  <w:num w:numId="4" w16cid:durableId="182791611">
+    <w:abstractNumId w:val="6"/>
+  </w:num>
+  <w:num w:numId="5" w16cid:durableId="1400981102">
+    <w:abstractNumId w:val="9"/>
+  </w:num>
+  <w:num w:numId="6" w16cid:durableId="637076603">
     <w:abstractNumId w:val="3"/>
   </w:num>
-  <w:num w:numId="2" w16cid:durableId="735278890">
-    <w:abstractNumId w:val="7"/>
-  </w:num>
-  <w:num w:numId="3" w16cid:durableId="803274875">
-    <w:abstractNumId w:val="1"/>
-  </w:num>
-  <w:num w:numId="4" w16cid:durableId="182791611">
+  <w:num w:numId="7" w16cid:durableId="1117526772">
     <w:abstractNumId w:val="5"/>
-  </w:num>
-  <w:num w:numId="5" w16cid:durableId="1400981102">
-    <w:abstractNumId w:val="8"/>
-  </w:num>
-  <w:num w:numId="6" w16cid:durableId="637076603">
-    <w:abstractNumId w:val="2"/>
-  </w:num>
-  <w:num w:numId="7" w16cid:durableId="1117526772">
-    <w:abstractNumId w:val="4"/>
   </w:num>
   <w:num w:numId="8" w16cid:durableId="1095517627">
     <w:abstractNumId w:val="0"/>
   </w:num>
   <w:num w:numId="9" w16cid:durableId="878518255">
-    <w:abstractNumId w:val="6"/>
+    <w:abstractNumId w:val="7"/>
+  </w:num>
+  <w:num w:numId="10" w16cid:durableId="597755305">
+    <w:abstractNumId w:val="1"/>
   </w:num>
 </w:numbering>
 </file>
@@ -6661,6 +7656,19 @@
       <w:color w:val="666666"/>
     </w:rPr>
   </w:style>
+  <w:style w:type="character" w:styleId="HTMLCode">
+    <w:name w:val="HTML Code"/>
+    <w:basedOn w:val="DefaultParagraphFont"/>
+    <w:uiPriority w:val="99"/>
+    <w:semiHidden/>
+    <w:unhideWhenUsed/>
+    <w:rsid w:val="005453A1"/>
+    <w:rPr>
+      <w:rFonts w:ascii="Courier New" w:eastAsia="Times New Roman" w:hAnsi="Courier New" w:cs="Courier New"/>
+      <w:sz w:val="20"/>
+      <w:szCs w:val="20"/>
+    </w:rPr>
+  </w:style>
 </w:styles>
 </file>
 

</xml_diff>

<commit_message>
running regression on MIS_status_binary to predict loan default
</commit_message>
<xml_diff>
--- a/Data Science II - Stage I.docx
+++ b/Data Science II - Stage I.docx
@@ -4,7 +4,7 @@
   <w:body>
     <w:p>
       <w:pPr>
-        <w:spacing w:before="120" w:after="120" w:line="240" w:lineRule="auto"/>
+        <w:spacing w:before="120" w:after="120" w:line="276" w:lineRule="auto"/>
         <w:jc w:val="both"/>
         <w:rPr>
           <w:rFonts w:ascii="Times New Roman" w:hAnsi="Times New Roman" w:cs="Times New Roman"/>
@@ -23,7 +23,7 @@
     </w:p>
     <w:p>
       <w:pPr>
-        <w:spacing w:before="120" w:after="120" w:line="240" w:lineRule="auto"/>
+        <w:spacing w:before="120" w:after="120" w:line="276" w:lineRule="auto"/>
         <w:jc w:val="both"/>
         <w:rPr>
           <w:rFonts w:ascii="Times New Roman" w:hAnsi="Times New Roman" w:cs="Times New Roman"/>
@@ -39,10 +39,18 @@
         </w:rPr>
         <w:t>Stage I</w:t>
       </w:r>
+      <w:r>
+        <w:rPr>
+          <w:rFonts w:ascii="Times New Roman" w:hAnsi="Times New Roman" w:cs="Times New Roman"/>
+          <w:b/>
+          <w:bCs/>
+        </w:rPr>
+        <w:t>I</w:t>
+      </w:r>
     </w:p>
     <w:p>
       <w:pPr>
-        <w:spacing w:before="120" w:after="120" w:line="240" w:lineRule="auto"/>
+        <w:spacing w:before="120" w:after="120" w:line="276" w:lineRule="auto"/>
         <w:jc w:val="both"/>
         <w:rPr>
           <w:rFonts w:ascii="Times New Roman" w:hAnsi="Times New Roman" w:cs="Times New Roman"/>
@@ -62,7 +70,7 @@
     <w:p>
       <w:pPr>
         <w:pStyle w:val="NormalWeb"/>
-        <w:spacing w:before="120" w:beforeAutospacing="0" w:after="120" w:afterAutospacing="0"/>
+        <w:spacing w:before="120" w:beforeAutospacing="0" w:after="120" w:afterAutospacing="0" w:line="276" w:lineRule="auto"/>
         <w:jc w:val="both"/>
       </w:pPr>
       <w:r>
@@ -120,7 +128,7 @@
     <w:p>
       <w:pPr>
         <w:pStyle w:val="NormalWeb"/>
-        <w:spacing w:before="120" w:beforeAutospacing="0" w:after="120" w:afterAutospacing="0"/>
+        <w:spacing w:before="120" w:beforeAutospacing="0" w:after="120" w:afterAutospacing="0" w:line="276" w:lineRule="auto"/>
         <w:jc w:val="both"/>
       </w:pPr>
       <w:r>
@@ -136,7 +144,7 @@
     <w:p>
       <w:pPr>
         <w:pStyle w:val="NormalWeb"/>
-        <w:spacing w:before="120" w:beforeAutospacing="0" w:after="120" w:afterAutospacing="0"/>
+        <w:spacing w:before="120" w:beforeAutospacing="0" w:after="120" w:afterAutospacing="0" w:line="276" w:lineRule="auto"/>
         <w:jc w:val="both"/>
       </w:pPr>
       <w:r>
@@ -295,7 +303,7 @@
           <w:ilvl w:val="0"/>
           <w:numId w:val="10"/>
         </w:numPr>
-        <w:spacing w:before="120" w:beforeAutospacing="0" w:after="120" w:afterAutospacing="0"/>
+        <w:spacing w:before="120" w:beforeAutospacing="0" w:after="120" w:afterAutospacing="0" w:line="276" w:lineRule="auto"/>
         <w:jc w:val="both"/>
         <w:rPr>
           <w:rStyle w:val="Emphasis"/>
@@ -348,7 +356,7 @@
           <w:ilvl w:val="0"/>
           <w:numId w:val="10"/>
         </w:numPr>
-        <w:spacing w:before="120" w:beforeAutospacing="0" w:after="120" w:afterAutospacing="0"/>
+        <w:spacing w:before="120" w:beforeAutospacing="0" w:after="120" w:afterAutospacing="0" w:line="276" w:lineRule="auto"/>
         <w:jc w:val="both"/>
         <w:rPr>
           <w:rStyle w:val="Emphasis"/>
@@ -373,7 +381,7 @@
           <w:ilvl w:val="0"/>
           <w:numId w:val="10"/>
         </w:numPr>
-        <w:spacing w:before="120" w:beforeAutospacing="0" w:after="120" w:afterAutospacing="0"/>
+        <w:spacing w:before="120" w:beforeAutospacing="0" w:after="120" w:afterAutospacing="0" w:line="276" w:lineRule="auto"/>
         <w:jc w:val="both"/>
         <w:rPr>
           <w:rStyle w:val="Emphasis"/>
@@ -394,7 +402,7 @@
     <w:p>
       <w:pPr>
         <w:pStyle w:val="NormalWeb"/>
-        <w:spacing w:before="120" w:beforeAutospacing="0" w:after="120" w:afterAutospacing="0"/>
+        <w:spacing w:before="120" w:beforeAutospacing="0" w:after="120" w:afterAutospacing="0" w:line="276" w:lineRule="auto"/>
         <w:jc w:val="both"/>
       </w:pPr>
       <w:r>
@@ -451,7 +459,7 @@
     </w:p>
     <w:p>
       <w:pPr>
-        <w:spacing w:before="120" w:after="120" w:line="240" w:lineRule="auto"/>
+        <w:spacing w:before="120" w:after="120" w:line="276" w:lineRule="auto"/>
         <w:jc w:val="both"/>
         <w:rPr>
           <w:rFonts w:ascii="Times New Roman" w:hAnsi="Times New Roman" w:cs="Times New Roman"/>
@@ -471,7 +479,7 @@
     <w:p>
       <w:pPr>
         <w:pStyle w:val="NormalWeb"/>
-        <w:spacing w:before="120" w:beforeAutospacing="0" w:after="120" w:afterAutospacing="0"/>
+        <w:spacing w:before="120" w:beforeAutospacing="0" w:after="120" w:afterAutospacing="0" w:line="276" w:lineRule="auto"/>
         <w:jc w:val="both"/>
       </w:pPr>
       <w:r>
@@ -487,13 +495,17 @@
         <w:t>relationship between U.S. County social capital and aggregate SBA gross loan approvals, identifying a positive correlation</w:t>
       </w:r>
       <w:r>
-        <w:t>. Their regression analysis highlights other influential factors, including unemployment levels, population, per-capita income, and rural-urban classification.</w:t>
+        <w:t xml:space="preserve">. </w:t>
+      </w:r>
+      <w:r>
+        <w:lastRenderedPageBreak/>
+        <w:t>Their regression analysis highlights other influential factors, including unemployment levels, population, per-capita income, and rural-urban classification.</w:t>
       </w:r>
     </w:p>
     <w:p>
       <w:pPr>
         <w:pStyle w:val="NormalWeb"/>
-        <w:spacing w:before="120" w:beforeAutospacing="0" w:after="120" w:afterAutospacing="0"/>
+        <w:spacing w:before="120" w:beforeAutospacing="0" w:after="120" w:afterAutospacing="0" w:line="276" w:lineRule="auto"/>
         <w:jc w:val="both"/>
       </w:pPr>
       <w:r>
@@ -524,16 +536,12 @@
         <w:t xml:space="preserve"> (2005)</w:t>
       </w:r>
       <w:r>
-        <w:t xml:space="preserve">. </w:t>
-      </w:r>
-      <w:r>
-        <w:lastRenderedPageBreak/>
-        <w:t>Their findings indicate that loan maturity, economic conditions, and firm-specific factors significantly predict default probabilities.</w:t>
+        <w:t>. Their findings indicate that loan maturity, economic conditions, and firm-specific factors significantly predict default probabilities.</w:t>
       </w:r>
     </w:p>
     <w:p>
       <w:pPr>
-        <w:spacing w:before="120" w:after="120" w:line="240" w:lineRule="auto"/>
+        <w:spacing w:before="120" w:after="120" w:line="276" w:lineRule="auto"/>
         <w:jc w:val="both"/>
         <w:rPr>
           <w:rFonts w:ascii="Times New Roman" w:hAnsi="Times New Roman" w:cs="Times New Roman"/>
@@ -552,7 +560,7 @@
     </w:p>
     <w:p>
       <w:pPr>
-        <w:spacing w:before="120" w:after="120" w:line="240" w:lineRule="auto"/>
+        <w:spacing w:before="120" w:after="120" w:line="276" w:lineRule="auto"/>
         <w:jc w:val="both"/>
         <w:rPr>
           <w:rFonts w:ascii="Times New Roman" w:hAnsi="Times New Roman" w:cs="Times New Roman"/>
@@ -621,7 +629,7 @@
     </w:p>
     <w:p>
       <w:pPr>
-        <w:spacing w:before="120" w:after="120"/>
+        <w:spacing w:before="120" w:after="120" w:line="276" w:lineRule="auto"/>
         <w:jc w:val="both"/>
         <w:rPr>
           <w:rFonts w:ascii="Times New Roman" w:hAnsi="Times New Roman" w:cs="Times New Roman"/>
@@ -3984,7 +3992,7 @@
         <w:autoSpaceDE w:val="0"/>
         <w:autoSpaceDN w:val="0"/>
         <w:adjustRightInd w:val="0"/>
-        <w:spacing w:before="120" w:after="120" w:line="240" w:lineRule="auto"/>
+        <w:spacing w:before="120" w:after="120" w:line="276" w:lineRule="auto"/>
         <w:jc w:val="both"/>
         <w:rPr>
           <w:rFonts w:ascii="Times New Roman" w:hAnsi="Times New Roman" w:cs="Times New Roman"/>
@@ -3996,6 +4004,7 @@
           <w:rFonts w:ascii="Times New Roman" w:hAnsi="Times New Roman" w:cs="Times New Roman"/>
           <w:kern w:val="0"/>
         </w:rPr>
+        <w:lastRenderedPageBreak/>
         <w:t xml:space="preserve">Even though this data is rich </w:t>
       </w:r>
       <w:r>
@@ -4022,6 +4031,7 @@
     </w:p>
     <w:p>
       <w:pPr>
+        <w:spacing w:line="276" w:lineRule="auto"/>
         <w:jc w:val="both"/>
         <w:rPr>
           <w:rFonts w:ascii="Times New Roman" w:hAnsi="Times New Roman" w:cs="Times New Roman"/>
@@ -4065,6 +4075,7 @@
           <w:ilvl w:val="0"/>
           <w:numId w:val="6"/>
         </w:numPr>
+        <w:spacing w:line="276" w:lineRule="auto"/>
         <w:jc w:val="both"/>
         <w:rPr>
           <w:rFonts w:ascii="Times New Roman" w:hAnsi="Times New Roman" w:cs="Times New Roman"/>
@@ -4084,6 +4095,7 @@
           <w:ilvl w:val="0"/>
           <w:numId w:val="6"/>
         </w:numPr>
+        <w:spacing w:line="276" w:lineRule="auto"/>
         <w:jc w:val="both"/>
         <w:rPr>
           <w:rFonts w:ascii="Times New Roman" w:hAnsi="Times New Roman" w:cs="Times New Roman"/>
@@ -4093,7 +4105,6 @@
         <w:rPr>
           <w:rFonts w:ascii="Times New Roman" w:hAnsi="Times New Roman" w:cs="Times New Roman"/>
         </w:rPr>
-        <w:lastRenderedPageBreak/>
         <w:t>Then drop rows that have missing values on key variables that cannot be imputed. In this case, empty rows in these columns were dropped: Name, City, State, DisbursementDate, and MIS status</w:t>
       </w:r>
     </w:p>
@@ -4104,6 +4115,7 @@
           <w:ilvl w:val="0"/>
           <w:numId w:val="6"/>
         </w:numPr>
+        <w:spacing w:line="276" w:lineRule="auto"/>
         <w:jc w:val="both"/>
         <w:rPr>
           <w:rFonts w:ascii="Times New Roman" w:hAnsi="Times New Roman" w:cs="Times New Roman"/>
@@ -4135,6 +4147,7 @@
           <w:ilvl w:val="0"/>
           <w:numId w:val="6"/>
         </w:numPr>
+        <w:spacing w:line="276" w:lineRule="auto"/>
         <w:jc w:val="both"/>
         <w:rPr>
           <w:rFonts w:ascii="Times New Roman" w:hAnsi="Times New Roman" w:cs="Times New Roman"/>
@@ -4166,6 +4179,7 @@
           <w:ilvl w:val="0"/>
           <w:numId w:val="6"/>
         </w:numPr>
+        <w:spacing w:line="276" w:lineRule="auto"/>
         <w:jc w:val="both"/>
         <w:rPr>
           <w:rFonts w:ascii="Times New Roman" w:hAnsi="Times New Roman" w:cs="Times New Roman"/>
@@ -4229,16 +4243,7 @@
           <w:kern w:val="0"/>
           <w14:ligatures w14:val="none"/>
         </w:rPr>
-        <w:t>1</w:t>
-      </w:r>
-      <w:r>
-        <w:rPr>
-          <w:rFonts w:ascii="Times New Roman" w:eastAsia="Times New Roman" w:hAnsi="Times New Roman" w:cs="Times New Roman"/>
-          <w:color w:val="000000"/>
-          <w:kern w:val="0"/>
-          <w14:ligatures w14:val="none"/>
-        </w:rPr>
-        <w:t xml:space="preserve"> and assign to a new column </w:t>
+        <w:t xml:space="preserve">1 and assign to a new column </w:t>
       </w:r>
       <w:r>
         <w:rPr>
@@ -4266,6 +4271,7 @@
           <w:ilvl w:val="0"/>
           <w:numId w:val="6"/>
         </w:numPr>
+        <w:spacing w:line="276" w:lineRule="auto"/>
         <w:jc w:val="both"/>
         <w:rPr>
           <w:rFonts w:ascii="Times New Roman" w:hAnsi="Times New Roman" w:cs="Times New Roman"/>
@@ -4293,14 +4299,7 @@
         <w:rPr>
           <w:rFonts w:ascii="Times New Roman" w:hAnsi="Times New Roman" w:cs="Times New Roman"/>
         </w:rPr>
-        <w:t>'UrbanRural', 'RevLineCr', 'LowDoc</w:t>
-      </w:r>
-      <w:proofErr w:type="gramStart"/>
-      <w:r>
-        <w:rPr>
-          <w:rFonts w:ascii="Times New Roman" w:hAnsi="Times New Roman" w:cs="Times New Roman"/>
-        </w:rPr>
-        <w:t>',</w:t>
+        <w:t>'UrbanRural', 'RevLineCr', 'LowDoc',</w:t>
       </w:r>
       <w:r>
         <w:rPr>
@@ -4312,14 +4311,7 @@
         <w:rPr>
           <w:rFonts w:ascii="Times New Roman" w:hAnsi="Times New Roman" w:cs="Times New Roman"/>
         </w:rPr>
-        <w:t>‘</w:t>
-      </w:r>
-      <w:proofErr w:type="gramEnd"/>
-      <w:r>
-        <w:rPr>
-          <w:rFonts w:ascii="Times New Roman" w:hAnsi="Times New Roman" w:cs="Times New Roman"/>
-        </w:rPr>
-        <w:t xml:space="preserve">MIS_Status’, </w:t>
+        <w:t xml:space="preserve">‘MIS_Status’, </w:t>
       </w:r>
       <w:r>
         <w:rPr>
@@ -4336,6 +4328,7 @@
     </w:p>
     <w:p>
       <w:pPr>
+        <w:spacing w:line="276" w:lineRule="auto"/>
         <w:jc w:val="both"/>
         <w:rPr>
           <w:rFonts w:ascii="Times New Roman" w:hAnsi="Times New Roman" w:cs="Times New Roman"/>
@@ -4353,6 +4346,7 @@
     <w:p>
       <w:pPr>
         <w:pStyle w:val="NormalWeb"/>
+        <w:spacing w:line="276" w:lineRule="auto"/>
       </w:pPr>
       <w:r>
         <w:t xml:space="preserve">The </w:t>
@@ -4370,25 +4364,16 @@
         <w:rPr>
           <w:color w:val="000000"/>
         </w:rPr>
-        <w:t>SBA’s guaranteed amount of approved loan</w:t>
+        <w:t xml:space="preserve">SBA’s guaranteed amount of approved loan. </w:t>
       </w:r>
       <w:r>
         <w:rPr>
           <w:color w:val="000000"/>
         </w:rPr>
-        <w:t xml:space="preserve">. </w:t>
-      </w:r>
-      <w:r>
-        <w:rPr>
-          <w:color w:val="000000"/>
-        </w:rPr>
         <w:t xml:space="preserve">The key variables are </w:t>
       </w:r>
       <w:r>
-        <w:t>s</w:t>
-      </w:r>
-      <w:r>
-        <w:t xml:space="preserve">tate, city, NAICS, approval date, approval financial year, loan term, number of employees, created jobs, retained job, franchise code, </w:t>
+        <w:t xml:space="preserve">state, city, NAICS, approval date, approval financial year, loan term, number of employees, created jobs, retained job, franchise code, </w:t>
       </w:r>
       <w:r>
         <w:t>UrbanRural</w:t>
@@ -4400,17 +4385,12 @@
         <w:t>charge-off</w:t>
       </w:r>
       <w:r>
-        <w:t xml:space="preserve"> </w:t>
-      </w:r>
-      <w:r>
-        <w:t>d</w:t>
-      </w:r>
-      <w:r>
-        <w:t xml:space="preserve">ate binary, disbursement date, and MIS status, </w:t>
+        <w:t xml:space="preserve"> date binary, disbursement date, and MIS status, </w:t>
       </w:r>
     </w:p>
     <w:p>
       <w:pPr>
+        <w:spacing w:line="276" w:lineRule="auto"/>
         <w:rPr>
           <w:rFonts w:ascii="Times New Roman" w:hAnsi="Times New Roman" w:cs="Times New Roman"/>
           <w:b/>
@@ -4433,6 +4413,7 @@
           <w:ilvl w:val="0"/>
           <w:numId w:val="7"/>
         </w:numPr>
+        <w:spacing w:line="276" w:lineRule="auto"/>
         <w:rPr>
           <w:rFonts w:ascii="Times New Roman" w:hAnsi="Times New Roman" w:cs="Times New Roman"/>
           <w:b/>
@@ -4570,6 +4551,7 @@
           <w:ilvl w:val="0"/>
           <w:numId w:val="8"/>
         </w:numPr>
+        <w:spacing w:line="276" w:lineRule="auto"/>
         <w:rPr>
           <w:rFonts w:ascii="Times New Roman" w:hAnsi="Times New Roman" w:cs="Times New Roman"/>
           <w:b/>
@@ -4587,6 +4569,7 @@
     </w:p>
     <w:p>
       <w:pPr>
+        <w:spacing w:line="276" w:lineRule="auto"/>
         <w:rPr>
           <w:rFonts w:ascii="Times New Roman" w:hAnsi="Times New Roman" w:cs="Times New Roman"/>
         </w:rPr>
@@ -4619,6 +4602,7 @@
     <w:p>
       <w:pPr>
         <w:pStyle w:val="ListParagraph"/>
+        <w:spacing w:line="276" w:lineRule="auto"/>
         <w:rPr>
           <w:rFonts w:ascii="Times New Roman" w:hAnsi="Times New Roman" w:cs="Times New Roman"/>
         </w:rPr>
@@ -4653,13 +4637,7 @@
             <w:rPr>
               <w:rFonts w:ascii="Cambria Math" w:hAnsi="Cambria Math" w:cs="Times New Roman"/>
             </w:rPr>
-            <m:t>= β0 + β1 * Term + β2 * NoEmp + β3 *</m:t>
-          </m:r>
-          <m:r>
-            <w:rPr>
-              <w:rFonts w:ascii="Cambria Math" w:hAnsi="Cambria Math" w:cs="Times New Roman"/>
-            </w:rPr>
-            <m:t xml:space="preserve"> </m:t>
+            <m:t xml:space="preserve">= β0 + β1 * Term + β2 * NoEmp + β3 * </m:t>
           </m:r>
           <m:r>
             <w:rPr>
@@ -4674,25 +4652,14 @@
             <w:rPr>
               <w:rFonts w:ascii="Cambria Math" w:hAnsi="Cambria Math" w:cs="Times New Roman"/>
             </w:rPr>
-            <m:t xml:space="preserve"> </m:t>
-          </m:r>
-          <m:r>
-            <w:rPr>
-              <w:rFonts w:ascii="Cambria Math" w:hAnsi="Cambria Math" w:cs="Times New Roman"/>
-            </w:rPr>
-            <m:t>+ β4 * FranchiseCode + β5 * UrbanRural</m:t>
-          </m:r>
-          <m:r>
-            <w:rPr>
-              <w:rFonts w:ascii="Cambria Math" w:hAnsi="Cambria Math" w:cs="Times New Roman"/>
-            </w:rPr>
-            <m:t>_binary</m:t>
+            <m:t xml:space="preserve"> + β4 * FranchiseCode + β5 * UrbanRural_binary</m:t>
           </m:r>
         </m:oMath>
       </m:oMathPara>
     </w:p>
     <w:p>
       <w:pPr>
+        <w:spacing w:line="276" w:lineRule="auto"/>
         <w:rPr>
           <w:rFonts w:ascii="Times New Roman" w:hAnsi="Times New Roman" w:cs="Times New Roman"/>
         </w:rPr>
@@ -4718,14 +4685,16 @@
     </w:p>
     <w:p>
       <w:pPr>
-        <w:rPr>
-          <w:rFonts w:ascii="Times New Roman" w:hAnsi="Times New Roman" w:cs="Times New Roman"/>
-        </w:rPr>
-      </w:pPr>
-      <w:r>
-        <w:rPr>
-          <w:rFonts w:ascii="Times New Roman" w:hAnsi="Times New Roman" w:cs="Times New Roman"/>
-        </w:rPr>
+        <w:spacing w:line="276" w:lineRule="auto"/>
+        <w:rPr>
+          <w:rFonts w:ascii="Times New Roman" w:hAnsi="Times New Roman" w:cs="Times New Roman"/>
+        </w:rPr>
+      </w:pPr>
+      <w:r>
+        <w:rPr>
+          <w:rFonts w:ascii="Times New Roman" w:hAnsi="Times New Roman" w:cs="Times New Roman"/>
+        </w:rPr>
+        <w:lastRenderedPageBreak/>
         <w:t xml:space="preserve">A similar model will be run but with </w:t>
       </w:r>
       <w:r>
@@ -4774,6 +4743,7 @@
     <w:p>
       <w:pPr>
         <w:pStyle w:val="ListParagraph"/>
+        <w:spacing w:line="276" w:lineRule="auto"/>
         <w:rPr>
           <w:rFonts w:ascii="Times New Roman" w:hAnsi="Times New Roman" w:cs="Times New Roman"/>
         </w:rPr>
@@ -4784,13 +4754,7 @@
             <w:rPr>
               <w:rFonts w:ascii="Cambria Math" w:hAnsi="Cambria Math" w:cs="Times New Roman"/>
             </w:rPr>
-            <m:t>Gross amount approved by bank</m:t>
-          </m:r>
-          <m:r>
-            <w:rPr>
-              <w:rFonts w:ascii="Cambria Math" w:hAnsi="Cambria Math" w:cs="Times New Roman"/>
-            </w:rPr>
-            <m:t xml:space="preserve"> </m:t>
+            <m:t xml:space="preserve">Gross amount approved by bank </m:t>
           </m:r>
           <m:d>
             <m:dPr>
@@ -4820,13 +4784,7 @@
             <w:rPr>
               <w:rFonts w:ascii="Cambria Math" w:hAnsi="Cambria Math" w:cs="Times New Roman"/>
             </w:rPr>
-            <m:t xml:space="preserve">= β0 + β1 * Term + β2 * NoEmp + β3 * </m:t>
-          </m:r>
-          <m:r>
-            <w:rPr>
-              <w:rFonts w:ascii="Cambria Math" w:hAnsi="Cambria Math" w:cs="Times New Roman"/>
-            </w:rPr>
-            <m:t xml:space="preserve"> </m:t>
+            <m:t xml:space="preserve">= β0 + β1 * Term + β2 * NoEmp + β3 *  </m:t>
           </m:r>
           <m:r>
             <w:rPr>
@@ -4841,13 +4799,7 @@
             <w:rPr>
               <w:rFonts w:ascii="Cambria Math" w:hAnsi="Cambria Math" w:cs="Times New Roman"/>
             </w:rPr>
-            <m:t>+ β4 * FranchiseCode + β5 * UrbanRural</m:t>
-          </m:r>
-          <m:r>
-            <w:rPr>
-              <w:rFonts w:ascii="Cambria Math" w:hAnsi="Cambria Math" w:cs="Times New Roman"/>
-            </w:rPr>
-            <m:t>_binary</m:t>
+            <m:t>+ β4 * FranchiseCode + β5 * UrbanRural_binary</m:t>
           </m:r>
         </m:oMath>
       </m:oMathPara>
@@ -4855,6 +4807,7 @@
     <w:p>
       <w:pPr>
         <w:pStyle w:val="ListParagraph"/>
+        <w:spacing w:line="276" w:lineRule="auto"/>
         <w:rPr>
           <w:rFonts w:ascii="Times New Roman" w:hAnsi="Times New Roman" w:cs="Times New Roman"/>
         </w:rPr>
@@ -4863,6 +4816,7 @@
     <w:p>
       <w:pPr>
         <w:pStyle w:val="ListParagraph"/>
+        <w:spacing w:line="276" w:lineRule="auto"/>
         <w:rPr>
           <w:rFonts w:ascii="Times New Roman" w:hAnsi="Times New Roman" w:cs="Times New Roman"/>
         </w:rPr>
@@ -4873,14 +4827,7 @@
             <w:rPr>
               <w:rFonts w:ascii="Cambria Math" w:hAnsi="Cambria Math" w:cs="Times New Roman"/>
             </w:rPr>
-            <w:lastRenderedPageBreak/>
-            <m:t>SBA guarantee</m:t>
-          </m:r>
-          <m:r>
-            <w:rPr>
-              <w:rFonts w:ascii="Cambria Math" w:hAnsi="Cambria Math" w:cs="Times New Roman"/>
-            </w:rPr>
-            <m:t xml:space="preserve"> </m:t>
+            <m:t xml:space="preserve">SBA guarantee </m:t>
           </m:r>
           <m:d>
             <m:dPr>
@@ -4910,13 +4857,7 @@
             <w:rPr>
               <w:rFonts w:ascii="Cambria Math" w:hAnsi="Cambria Math" w:cs="Times New Roman"/>
             </w:rPr>
-            <m:t xml:space="preserve">= β0 + β1 * Term + β2 * NoEmp + β3 * </m:t>
-          </m:r>
-          <m:r>
-            <w:rPr>
-              <w:rFonts w:ascii="Cambria Math" w:hAnsi="Cambria Math" w:cs="Times New Roman"/>
-            </w:rPr>
-            <m:t xml:space="preserve"> </m:t>
+            <m:t xml:space="preserve">= β0 + β1 * Term + β2 * NoEmp + β3 *  </m:t>
           </m:r>
           <m:r>
             <w:rPr>
@@ -4931,19 +4872,7 @@
             <w:rPr>
               <w:rFonts w:ascii="Cambria Math" w:hAnsi="Cambria Math" w:cs="Times New Roman"/>
             </w:rPr>
-            <m:t xml:space="preserve">+ β4 * FranchiseCode + β5 * </m:t>
-          </m:r>
-          <m:r>
-            <w:rPr>
-              <w:rFonts w:ascii="Cambria Math" w:hAnsi="Cambria Math" w:cs="Times New Roman"/>
-            </w:rPr>
-            <m:t>UrbanRura</m:t>
-          </m:r>
-          <m:r>
-            <w:rPr>
-              <w:rFonts w:ascii="Cambria Math" w:hAnsi="Cambria Math" w:cs="Times New Roman"/>
-            </w:rPr>
-            <m:t>l_binary</m:t>
+            <m:t>+ β4 * FranchiseCode + β5 * UrbanRural_binary</m:t>
           </m:r>
         </m:oMath>
       </m:oMathPara>
@@ -4951,6 +4880,7 @@
     <w:p>
       <w:pPr>
         <w:pStyle w:val="ListParagraph"/>
+        <w:spacing w:line="276" w:lineRule="auto"/>
         <w:rPr>
           <w:rFonts w:ascii="Times New Roman" w:hAnsi="Times New Roman" w:cs="Times New Roman"/>
         </w:rPr>
@@ -4963,6 +4893,7 @@
           <w:ilvl w:val="0"/>
           <w:numId w:val="8"/>
         </w:numPr>
+        <w:spacing w:line="276" w:lineRule="auto"/>
         <w:rPr>
           <w:rFonts w:ascii="Times New Roman" w:hAnsi="Times New Roman" w:cs="Times New Roman"/>
           <w:b/>
@@ -4980,6 +4911,7 @@
     </w:p>
     <w:p>
       <w:pPr>
+        <w:spacing w:line="276" w:lineRule="auto"/>
         <w:jc w:val="both"/>
         <w:rPr>
           <w:rFonts w:ascii="Times New Roman" w:hAnsi="Times New Roman" w:cs="Times New Roman"/>
@@ -5006,6 +4938,7 @@
     </w:p>
     <w:p>
       <w:pPr>
+        <w:spacing w:line="276" w:lineRule="auto"/>
         <w:jc w:val="both"/>
         <w:rPr>
           <w:rFonts w:ascii="Times New Roman" w:hAnsi="Times New Roman" w:cs="Times New Roman"/>
@@ -5038,6 +4971,7 @@
     </w:p>
     <w:p>
       <w:pPr>
+        <w:spacing w:line="276" w:lineRule="auto"/>
         <w:jc w:val="both"/>
         <w:rPr>
           <w:rFonts w:ascii="Times New Roman" w:hAnsi="Times New Roman" w:cs="Times New Roman"/>
@@ -5052,6 +4986,7 @@
     </w:p>
     <w:p>
       <w:pPr>
+        <w:spacing w:line="276" w:lineRule="auto"/>
         <w:jc w:val="both"/>
         <w:rPr>
           <w:rFonts w:ascii="Times New Roman" w:hAnsi="Times New Roman" w:cs="Times New Roman"/>
@@ -5079,19 +5014,7 @@
         <w:rPr>
           <w:rFonts w:ascii="Times New Roman" w:hAnsi="Times New Roman" w:cs="Times New Roman"/>
         </w:rPr>
-        <w:t xml:space="preserve">SHAP (Shapley Additive Explanations) values </w:t>
-      </w:r>
-      <w:r>
-        <w:rPr>
-          <w:rFonts w:ascii="Times New Roman" w:hAnsi="Times New Roman" w:cs="Times New Roman"/>
-        </w:rPr>
-        <w:t xml:space="preserve">can </w:t>
-      </w:r>
-      <w:r>
-        <w:rPr>
-          <w:rFonts w:ascii="Times New Roman" w:hAnsi="Times New Roman" w:cs="Times New Roman"/>
-        </w:rPr>
-        <w:t xml:space="preserve">help explain how each feature influences an individual prediction </w:t>
+        <w:t xml:space="preserve">SHAP (Shapley Additive Explanations) values can help explain how each feature influences an individual prediction </w:t>
       </w:r>
       <w:r>
         <w:rPr>
@@ -5103,13 +5026,7 @@
         <w:rPr>
           <w:rFonts w:ascii="Times New Roman" w:hAnsi="Times New Roman" w:cs="Times New Roman"/>
         </w:rPr>
-        <w:t xml:space="preserve"> both models</w:t>
-      </w:r>
-      <w:r>
-        <w:rPr>
-          <w:rFonts w:ascii="Times New Roman" w:hAnsi="Times New Roman" w:cs="Times New Roman"/>
-        </w:rPr>
-        <w:t>.</w:t>
+        <w:t xml:space="preserve"> both models.</w:t>
       </w:r>
       <w:r>
         <w:rPr>
@@ -5120,6 +5037,7 @@
     </w:p>
     <w:p>
       <w:pPr>
+        <w:spacing w:line="276" w:lineRule="auto"/>
         <w:jc w:val="both"/>
         <w:rPr>
           <w:rFonts w:ascii="Times New Roman" w:hAnsi="Times New Roman" w:cs="Times New Roman"/>
@@ -5151,6 +5069,7 @@
           <w:ilvl w:val="0"/>
           <w:numId w:val="9"/>
         </w:numPr>
+        <w:spacing w:line="276" w:lineRule="auto"/>
         <w:jc w:val="both"/>
         <w:rPr>
           <w:rFonts w:ascii="Times New Roman" w:hAnsi="Times New Roman" w:cs="Times New Roman"/>
@@ -5230,6 +5149,7 @@
           <w:ilvl w:val="0"/>
           <w:numId w:val="9"/>
         </w:numPr>
+        <w:spacing w:line="276" w:lineRule="auto"/>
         <w:jc w:val="both"/>
         <w:rPr>
           <w:rFonts w:ascii="Times New Roman" w:hAnsi="Times New Roman" w:cs="Times New Roman"/>
@@ -5257,19 +5177,7 @@
         <w:rPr>
           <w:rFonts w:ascii="Times New Roman" w:hAnsi="Times New Roman" w:cs="Times New Roman"/>
         </w:rPr>
-        <w:t xml:space="preserve">to see the loan distribution and change over time </w:t>
-      </w:r>
-      <w:r>
-        <w:rPr>
-          <w:rFonts w:ascii="Times New Roman" w:hAnsi="Times New Roman" w:cs="Times New Roman"/>
-        </w:rPr>
-        <w:t>by industry or geographical location</w:t>
-      </w:r>
-      <w:r>
-        <w:rPr>
-          <w:rFonts w:ascii="Times New Roman" w:hAnsi="Times New Roman" w:cs="Times New Roman"/>
-        </w:rPr>
-        <w:t>. This analysis can provide insight into the loan patterns an</w:t>
+        <w:t>to see the loan distribution and change over time by industry or geographical location. This analysis can provide insight into the loan patterns an</w:t>
       </w:r>
       <w:r>
         <w:rPr>
@@ -5483,23 +5391,13 @@
         </w:rPr>
         <w:t xml:space="preserve">How does Social Capital Impact SBA Loan Approvals in US Counties? </w:t>
       </w:r>
-      <w:proofErr w:type="spellStart"/>
       <w:r>
         <w:rPr>
           <w:rFonts w:ascii="Times New Roman" w:eastAsia="Times New Roman" w:hAnsi="Times New Roman" w:cs="Times New Roman"/>
           <w:kern w:val="36"/>
           <w14:ligatures w14:val="none"/>
         </w:rPr>
-        <w:t>Editura</w:t>
-      </w:r>
-      <w:proofErr w:type="spellEnd"/>
-      <w:r>
-        <w:rPr>
-          <w:rFonts w:ascii="Times New Roman" w:eastAsia="Times New Roman" w:hAnsi="Times New Roman" w:cs="Times New Roman"/>
-          <w:kern w:val="36"/>
-          <w14:ligatures w14:val="none"/>
-        </w:rPr>
-        <w:t xml:space="preserve"> ASE. </w:t>
+        <w:t xml:space="preserve">Editura ASE. </w:t>
       </w:r>
       <w:hyperlink r:id="rId7" w:history="1">
         <w:r>
@@ -5534,21 +5432,7 @@
         <w:rPr>
           <w:rFonts w:ascii="Times New Roman" w:hAnsi="Times New Roman" w:cs="Times New Roman"/>
         </w:rPr>
-        <w:t xml:space="preserve">Glassman, G. (n.d.). What does it take to get my loan approved? </w:t>
-      </w:r>
-      <w:proofErr w:type="spellStart"/>
-      <w:r>
-        <w:rPr>
-          <w:rFonts w:ascii="Times New Roman" w:hAnsi="Times New Roman" w:cs="Times New Roman"/>
-        </w:rPr>
-        <w:t>Burzenski</w:t>
-      </w:r>
-      <w:proofErr w:type="spellEnd"/>
-      <w:r>
-        <w:rPr>
-          <w:rFonts w:ascii="Times New Roman" w:hAnsi="Times New Roman" w:cs="Times New Roman"/>
-        </w:rPr>
-        <w:t xml:space="preserve"> &amp; Company, P.C. East Haven, CT. </w:t>
+        <w:t xml:space="preserve">Glassman, G. (n.d.). What does it take to get my loan approved? Burzenski &amp; Company, P.C. East Haven, CT. </w:t>
       </w:r>
       <w:hyperlink r:id="rId8" w:history="1">
         <w:r>
@@ -5575,7 +5459,6 @@
           <w:rFonts w:ascii="Times New Roman" w:hAnsi="Times New Roman" w:cs="Times New Roman"/>
         </w:rPr>
       </w:pPr>
-      <w:proofErr w:type="gramStart"/>
       <w:r>
         <w:rPr>
           <w:rFonts w:ascii="Times New Roman" w:hAnsi="Times New Roman" w:cs="Times New Roman"/>
@@ -5586,14 +5469,7 @@
         <w:rPr>
           <w:rFonts w:ascii="Times New Roman" w:hAnsi="Times New Roman" w:cs="Times New Roman"/>
         </w:rPr>
-        <w:t>’s</w:t>
-      </w:r>
-      <w:proofErr w:type="gramEnd"/>
-      <w:r>
-        <w:rPr>
-          <w:rFonts w:ascii="Times New Roman" w:hAnsi="Times New Roman" w:cs="Times New Roman"/>
-        </w:rPr>
-        <w:t xml:space="preserve"> paper looks at the requirements to get a loan approved by SBA</w:t>
+        <w:t>’s paper looks at the requirements to get a loan approved by SBA</w:t>
       </w:r>
       <w:r>
         <w:rPr>

</xml_diff>

<commit_message>
additional models on loan default, charge off rate, and job creation
</commit_message>
<xml_diff>
--- a/Data Science II - Stage I.docx
+++ b/Data Science II - Stage I.docx
@@ -5557,6 +5557,119 @@
         <w:t xml:space="preserve"> </w:t>
       </w:r>
     </w:p>
+    <w:p>
+      <w:pPr>
+        <w:rPr>
+          <w:rFonts w:ascii="Times New Roman" w:hAnsi="Times New Roman" w:cs="Times New Roman"/>
+        </w:rPr>
+      </w:pPr>
+      <w:r>
+        <w:rPr>
+          <w:rFonts w:ascii="Times New Roman" w:hAnsi="Times New Roman" w:cs="Times New Roman"/>
+        </w:rPr>
+        <w:br w:type="page"/>
+      </w:r>
+    </w:p>
+    <w:p>
+      <w:pPr>
+        <w:spacing w:after="120" w:line="240" w:lineRule="auto"/>
+        <w:ind w:left="720" w:hanging="720"/>
+        <w:jc w:val="both"/>
+        <w:rPr>
+          <w:rFonts w:ascii="Times New Roman" w:hAnsi="Times New Roman" w:cs="Times New Roman"/>
+        </w:rPr>
+      </w:pPr>
+      <w:r>
+        <w:rPr>
+          <w:rFonts w:ascii="Times New Roman" w:hAnsi="Times New Roman" w:cs="Times New Roman"/>
+        </w:rPr>
+        <w:lastRenderedPageBreak/>
+        <w:t xml:space="preserve">Notes </w:t>
+      </w:r>
+    </w:p>
+    <w:p/>
+    <w:p>
+      <w:r>
+        <w:t xml:space="preserve">Target </w:t>
+      </w:r>
+    </w:p>
+    <w:p>
+      <w:r>
+        <w:t>MIS_Status_Binary</w:t>
+      </w:r>
+    </w:p>
+    <w:p/>
+    <w:p>
+      <w:r>
+        <w:t>Consider feature engineering:</w:t>
+      </w:r>
+    </w:p>
+    <w:p>
+      <w:pPr>
+        <w:pStyle w:val="ListParagraph"/>
+        <w:numPr>
+          <w:ilvl w:val="0"/>
+          <w:numId w:val="11"/>
+        </w:numPr>
+      </w:pPr>
+      <w:r>
+        <w:rPr>
+          <w:rStyle w:val="Strong"/>
+        </w:rPr>
+        <w:t>Employee-to-Loan Ratio</w:t>
+      </w:r>
+      <w:r>
+        <w:t xml:space="preserve"> (</w:t>
+      </w:r>
+      <w:r>
+        <w:rPr>
+          <w:rStyle w:val="HTMLCode"/>
+          <w:rFonts w:eastAsiaTheme="majorEastAsia"/>
+        </w:rPr>
+        <w:t>NoEmp / DisbursementGross</w:t>
+      </w:r>
+      <w:r>
+        <w:t>): Gives a sense of business size relative to loan amount.</w:t>
+      </w:r>
+    </w:p>
+    <w:p>
+      <w:pPr>
+        <w:pStyle w:val="ListParagraph"/>
+        <w:numPr>
+          <w:ilvl w:val="0"/>
+          <w:numId w:val="11"/>
+        </w:numPr>
+      </w:pPr>
+      <w:r>
+        <w:rPr>
+          <w:rStyle w:val="Strong"/>
+        </w:rPr>
+        <w:t>Loan-to-Approval Ratio</w:t>
+      </w:r>
+      <w:r>
+        <w:t xml:space="preserve"> (</w:t>
+      </w:r>
+      <w:r>
+        <w:rPr>
+          <w:rStyle w:val="HTMLCode"/>
+          <w:rFonts w:eastAsiaTheme="majorEastAsia"/>
+        </w:rPr>
+        <w:t>DisbursementGross / GrAppv</w:t>
+      </w:r>
+      <w:r>
+        <w:t>): Indicates how much of the approved loan was actually disbursed.</w:t>
+      </w:r>
+    </w:p>
+    <w:p>
+      <w:pPr>
+        <w:spacing w:after="120" w:line="240" w:lineRule="auto"/>
+        <w:ind w:left="720" w:hanging="720"/>
+        <w:jc w:val="both"/>
+        <w:rPr>
+          <w:rFonts w:ascii="Times New Roman" w:hAnsi="Times New Roman" w:cs="Times New Roman"/>
+        </w:rPr>
+      </w:pPr>
+    </w:p>
     <w:sectPr>
       <w:pgSz w:w="12240" w:h="15840"/>
       <w:pgMar w:top="1440" w:right="1440" w:bottom="1440" w:left="1440" w:header="720" w:footer="720" w:gutter="0"/>
@@ -6105,6 +6218,119 @@
     </w:lvl>
   </w:abstractNum>
   <w:abstractNum w:abstractNumId="6" w15:restartNumberingAfterBreak="0">
+    <w:nsid w:val="302F3DE8"/>
+    <w:multiLevelType w:val="hybridMultilevel"/>
+    <w:tmpl w:val="767E4556"/>
+    <w:lvl w:ilvl="0" w:tplc="A2FAD224">
+      <w:start w:val="2"/>
+      <w:numFmt w:val="bullet"/>
+      <w:lvlText w:val="-"/>
+      <w:lvlJc w:val="left"/>
+      <w:pPr>
+        <w:ind w:left="720" w:hanging="360"/>
+      </w:pPr>
+      <w:rPr>
+        <w:rFonts w:ascii="Aptos" w:eastAsiaTheme="minorEastAsia" w:hAnsi="Aptos" w:cstheme="minorBidi" w:hint="default"/>
+      </w:rPr>
+    </w:lvl>
+    <w:lvl w:ilvl="1" w:tplc="04090003" w:tentative="1">
+      <w:start w:val="1"/>
+      <w:numFmt w:val="bullet"/>
+      <w:lvlText w:val="o"/>
+      <w:lvlJc w:val="left"/>
+      <w:pPr>
+        <w:ind w:left="1440" w:hanging="360"/>
+      </w:pPr>
+      <w:rPr>
+        <w:rFonts w:ascii="Courier New" w:hAnsi="Courier New" w:cs="Courier New" w:hint="default"/>
+      </w:rPr>
+    </w:lvl>
+    <w:lvl w:ilvl="2" w:tplc="04090005" w:tentative="1">
+      <w:start w:val="1"/>
+      <w:numFmt w:val="bullet"/>
+      <w:lvlText w:val=""/>
+      <w:lvlJc w:val="left"/>
+      <w:pPr>
+        <w:ind w:left="2160" w:hanging="360"/>
+      </w:pPr>
+      <w:rPr>
+        <w:rFonts w:ascii="Wingdings" w:hAnsi="Wingdings" w:hint="default"/>
+      </w:rPr>
+    </w:lvl>
+    <w:lvl w:ilvl="3" w:tplc="04090001" w:tentative="1">
+      <w:start w:val="1"/>
+      <w:numFmt w:val="bullet"/>
+      <w:lvlText w:val=""/>
+      <w:lvlJc w:val="left"/>
+      <w:pPr>
+        <w:ind w:left="2880" w:hanging="360"/>
+      </w:pPr>
+      <w:rPr>
+        <w:rFonts w:ascii="Symbol" w:hAnsi="Symbol" w:hint="default"/>
+      </w:rPr>
+    </w:lvl>
+    <w:lvl w:ilvl="4" w:tplc="04090003" w:tentative="1">
+      <w:start w:val="1"/>
+      <w:numFmt w:val="bullet"/>
+      <w:lvlText w:val="o"/>
+      <w:lvlJc w:val="left"/>
+      <w:pPr>
+        <w:ind w:left="3600" w:hanging="360"/>
+      </w:pPr>
+      <w:rPr>
+        <w:rFonts w:ascii="Courier New" w:hAnsi="Courier New" w:cs="Courier New" w:hint="default"/>
+      </w:rPr>
+    </w:lvl>
+    <w:lvl w:ilvl="5" w:tplc="04090005" w:tentative="1">
+      <w:start w:val="1"/>
+      <w:numFmt w:val="bullet"/>
+      <w:lvlText w:val=""/>
+      <w:lvlJc w:val="left"/>
+      <w:pPr>
+        <w:ind w:left="4320" w:hanging="360"/>
+      </w:pPr>
+      <w:rPr>
+        <w:rFonts w:ascii="Wingdings" w:hAnsi="Wingdings" w:hint="default"/>
+      </w:rPr>
+    </w:lvl>
+    <w:lvl w:ilvl="6" w:tplc="04090001" w:tentative="1">
+      <w:start w:val="1"/>
+      <w:numFmt w:val="bullet"/>
+      <w:lvlText w:val=""/>
+      <w:lvlJc w:val="left"/>
+      <w:pPr>
+        <w:ind w:left="5040" w:hanging="360"/>
+      </w:pPr>
+      <w:rPr>
+        <w:rFonts w:ascii="Symbol" w:hAnsi="Symbol" w:hint="default"/>
+      </w:rPr>
+    </w:lvl>
+    <w:lvl w:ilvl="7" w:tplc="04090003" w:tentative="1">
+      <w:start w:val="1"/>
+      <w:numFmt w:val="bullet"/>
+      <w:lvlText w:val="o"/>
+      <w:lvlJc w:val="left"/>
+      <w:pPr>
+        <w:ind w:left="5760" w:hanging="360"/>
+      </w:pPr>
+      <w:rPr>
+        <w:rFonts w:ascii="Courier New" w:hAnsi="Courier New" w:cs="Courier New" w:hint="default"/>
+      </w:rPr>
+    </w:lvl>
+    <w:lvl w:ilvl="8" w:tplc="04090005" w:tentative="1">
+      <w:start w:val="1"/>
+      <w:numFmt w:val="bullet"/>
+      <w:lvlText w:val=""/>
+      <w:lvlJc w:val="left"/>
+      <w:pPr>
+        <w:ind w:left="6480" w:hanging="360"/>
+      </w:pPr>
+      <w:rPr>
+        <w:rFonts w:ascii="Wingdings" w:hAnsi="Wingdings" w:hint="default"/>
+      </w:rPr>
+    </w:lvl>
+  </w:abstractNum>
+  <w:abstractNum w:abstractNumId="7" w15:restartNumberingAfterBreak="0">
     <w:nsid w:val="37F1614D"/>
     <w:multiLevelType w:val="hybridMultilevel"/>
     <w:tmpl w:val="E2A0A166"/>
@@ -6193,7 +6419,7 @@
       </w:pPr>
     </w:lvl>
   </w:abstractNum>
-  <w:abstractNum w:abstractNumId="7" w15:restartNumberingAfterBreak="0">
+  <w:abstractNum w:abstractNumId="8" w15:restartNumberingAfterBreak="0">
     <w:nsid w:val="41910EFC"/>
     <w:multiLevelType w:val="hybridMultilevel"/>
     <w:tmpl w:val="3BF6B464"/>
@@ -6282,7 +6508,7 @@
       </w:pPr>
     </w:lvl>
   </w:abstractNum>
-  <w:abstractNum w:abstractNumId="8" w15:restartNumberingAfterBreak="0">
+  <w:abstractNum w:abstractNumId="9" w15:restartNumberingAfterBreak="0">
     <w:nsid w:val="55240AA7"/>
     <w:multiLevelType w:val="hybridMultilevel"/>
     <w:tmpl w:val="BD7E4064"/>
@@ -6371,7 +6597,7 @@
       </w:pPr>
     </w:lvl>
   </w:abstractNum>
-  <w:abstractNum w:abstractNumId="9" w15:restartNumberingAfterBreak="0">
+  <w:abstractNum w:abstractNumId="10" w15:restartNumberingAfterBreak="0">
     <w:nsid w:val="7C9C4AAE"/>
     <w:multiLevelType w:val="hybridMultilevel"/>
     <w:tmpl w:val="5D003A54"/>
@@ -6488,16 +6714,16 @@
     <w:abstractNumId w:val="4"/>
   </w:num>
   <w:num w:numId="2" w16cid:durableId="735278890">
-    <w:abstractNumId w:val="8"/>
+    <w:abstractNumId w:val="9"/>
   </w:num>
   <w:num w:numId="3" w16cid:durableId="803274875">
     <w:abstractNumId w:val="2"/>
   </w:num>
   <w:num w:numId="4" w16cid:durableId="182791611">
-    <w:abstractNumId w:val="6"/>
+    <w:abstractNumId w:val="7"/>
   </w:num>
   <w:num w:numId="5" w16cid:durableId="1400981102">
-    <w:abstractNumId w:val="9"/>
+    <w:abstractNumId w:val="10"/>
   </w:num>
   <w:num w:numId="6" w16cid:durableId="637076603">
     <w:abstractNumId w:val="3"/>
@@ -6509,10 +6735,13 @@
     <w:abstractNumId w:val="0"/>
   </w:num>
   <w:num w:numId="9" w16cid:durableId="878518255">
-    <w:abstractNumId w:val="7"/>
+    <w:abstractNumId w:val="8"/>
   </w:num>
   <w:num w:numId="10" w16cid:durableId="597755305">
     <w:abstractNumId w:val="1"/>
+  </w:num>
+  <w:num w:numId="11" w16cid:durableId="169415244">
+    <w:abstractNumId w:val="6"/>
   </w:num>
 </w:numbering>
 </file>

</xml_diff>